<commit_message>
Updated app file to reflect new logic for document generation
</commit_message>
<xml_diff>
--- a/Customized_Pricing.docx
+++ b/Customized_Pricing.docx
@@ -723,7 +723,7 @@
           </w:tcPr>
           <w:p>
             <w:r>
-              <w:t>intern</w:t>
+              <w:t>Intern</w:t>
             </w:r>
           </w:p>
         </w:tc>
@@ -747,7 +747,7 @@
           </w:tcPr>
           <w:p>
             <w:r>
-              <w:t>akshara.amirtharaj@gmail.com</w:t>
+              <w:t>aksha</w:t>
             </w:r>
           </w:p>
         </w:tc>
@@ -4101,7 +4101,7 @@
                 <w:sz w:val="24"/>
                 <w:szCs w:val="24"/>
               </w:rPr>
-              <w:t>Email Marketing Setup</w:t>
+              <w:t>Firefly Meeting Automation</w:t>
             </w:r>
           </w:p>
         </w:tc>
@@ -4132,7 +4132,7 @@
                 <w:sz w:val="24"/>
                 <w:szCs w:val="24"/>
               </w:rPr>
-              <w:t>Email Templates &amp; Marketing Id</w:t>
+              <w:t>Automation Setup</w:t>
             </w:r>
           </w:p>
         </w:tc>
@@ -4172,7 +4172,7 @@
                 <w:sz w:val="24"/>
                 <w:szCs w:val="24"/>
               </w:rPr>
-              <w:t>500</w:t>
+              <w:t>250</w:t>
             </w:r>
           </w:p>
         </w:tc>
@@ -4211,7 +4211,7 @@
                 <w:sz w:val="24"/>
                 <w:szCs w:val="24"/>
               </w:rPr>
-              <w:t>5-10 Days</w:t>
+              <w:t>10-20 Days</w:t>
             </w:r>
           </w:p>
         </w:tc>
@@ -4250,7 +4250,7 @@
                 <w:sz w:val="24"/>
                 <w:szCs w:val="24"/>
               </w:rPr>
-              <w:t>One Time Fees</w:t>
+              <w:t>One Time Fee</w:t>
             </w:r>
           </w:p>
         </w:tc>

</xml_diff>

<commit_message>
Updated requirements.txt and other app files
</commit_message>
<xml_diff>
--- a/Customized_Pricing.docx
+++ b/Customized_Pricing.docx
@@ -711,7 +711,7 @@
           </w:tcPr>
           <w:p>
             <w:r>
-              <w:t xml:space="preserve">          Akshara V</w:t>
+              <w:t xml:space="preserve">          wfj</w:t>
             </w:r>
           </w:p>
         </w:tc>
@@ -723,7 +723,7 @@
           </w:tcPr>
           <w:p>
             <w:r>
-              <w:t>Intern</w:t>
+              <w:t>fjmf</w:t>
             </w:r>
           </w:p>
         </w:tc>
@@ -735,7 +735,7 @@
           </w:tcPr>
           <w:p>
             <w:r>
-              <w:t>9498057400</w:t>
+              <w:t>kfe,m</w:t>
             </w:r>
           </w:p>
         </w:tc>
@@ -747,7 +747,7 @@
           </w:tcPr>
           <w:p>
             <w:r>
-              <w:t>aksha</w:t>
+              <w:t>kjfe</w:t>
             </w:r>
           </w:p>
         </w:tc>
@@ -3876,380 +3876,104 @@
       <w:tr>
         <w:tc>
           <w:tcPr>
-            <w:tcW w:w="1974" w:type="dxa"/>
-            <w:shd w:val="clear" w:color="auto" w:fill="auto"/>
-            <w:tcMar>
-              <w:top w:w="100" w:type="dxa"/>
-              <w:left w:w="100" w:type="dxa"/>
-              <w:bottom w:w="100" w:type="dxa"/>
-              <w:right w:w="100" w:type="dxa"/>
-            </w:tcMar>
+            <w:tcW w:type="dxa" w:w="1974"/>
           </w:tcPr>
           <w:p>
-            <w:pPr>
-              <w:widowControl w:val="0"/>
-              <w:pBdr>
-                <w:top w:val="nil"/>
-                <w:left w:val="nil"/>
-                <w:bottom w:val="nil"/>
-                <w:right w:val="nil"/>
-                <w:between w:val="nil"/>
-              </w:pBdr>
-              <w:rPr>
-                <w:rFonts w:ascii="Times New Roman" w:eastAsia="Times New Roman" w:hAnsi="Times New Roman" w:cs="Times New Roman"/>
-                <w:b/>
-                <w:sz w:val="24"/>
-                <w:szCs w:val="24"/>
-              </w:rPr>
-            </w:pPr>
             <w:r>
-              <w:rPr>
-                <w:rFonts w:ascii="Times New Roman" w:eastAsia="Times New Roman" w:hAnsi="Times New Roman" w:cs="Times New Roman"/>
-                <w:b/>
-                <w:sz w:val="24"/>
-                <w:szCs w:val="24"/>
-              </w:rPr>
-              <w:lastRenderedPageBreak/>
               <w:t>Name</w:t>
             </w:r>
           </w:p>
         </w:tc>
         <w:tc>
           <w:tcPr>
-            <w:tcW w:w="2369" w:type="dxa"/>
-            <w:shd w:val="clear" w:color="auto" w:fill="auto"/>
-            <w:tcMar>
-              <w:top w:w="100" w:type="dxa"/>
-              <w:left w:w="100" w:type="dxa"/>
-              <w:bottom w:w="100" w:type="dxa"/>
-              <w:right w:w="100" w:type="dxa"/>
-            </w:tcMar>
+            <w:tcW w:type="dxa" w:w="2369"/>
           </w:tcPr>
           <w:p>
-            <w:pPr>
-              <w:widowControl w:val="0"/>
-              <w:spacing w:line="276" w:lineRule="auto"/>
-              <w:rPr>
-                <w:rFonts w:ascii="Times New Roman" w:eastAsia="Times New Roman" w:hAnsi="Times New Roman" w:cs="Times New Roman"/>
-                <w:b/>
-                <w:sz w:val="24"/>
-                <w:szCs w:val="24"/>
-              </w:rPr>
-            </w:pPr>
             <w:r>
-              <w:rPr>
-                <w:rFonts w:ascii="Times New Roman" w:eastAsia="Times New Roman" w:hAnsi="Times New Roman" w:cs="Times New Roman"/>
-                <w:b/>
-                <w:sz w:val="24"/>
-                <w:szCs w:val="24"/>
-              </w:rPr>
               <w:t xml:space="preserve">    Description</w:t>
             </w:r>
           </w:p>
         </w:tc>
         <w:tc>
           <w:tcPr>
-            <w:tcW w:w="1688" w:type="dxa"/>
-            <w:shd w:val="clear" w:color="auto" w:fill="auto"/>
-            <w:tcMar>
-              <w:top w:w="100" w:type="dxa"/>
-              <w:left w:w="100" w:type="dxa"/>
-              <w:bottom w:w="100" w:type="dxa"/>
-              <w:right w:w="100" w:type="dxa"/>
-            </w:tcMar>
+            <w:tcW w:type="dxa" w:w="1688"/>
           </w:tcPr>
           <w:p>
-            <w:pPr>
-              <w:widowControl w:val="0"/>
-              <w:spacing w:line="276" w:lineRule="auto"/>
-              <w:jc w:val="center"/>
-              <w:rPr>
-                <w:rFonts w:ascii="Times New Roman" w:eastAsia="Times New Roman" w:hAnsi="Times New Roman" w:cs="Times New Roman"/>
-                <w:b/>
-                <w:sz w:val="24"/>
-                <w:szCs w:val="24"/>
-              </w:rPr>
-            </w:pPr>
             <w:r>
-              <w:rPr>
-                <w:rFonts w:ascii="Times New Roman" w:eastAsia="Times New Roman" w:hAnsi="Times New Roman" w:cs="Times New Roman"/>
-                <w:b/>
-                <w:sz w:val="24"/>
-                <w:szCs w:val="24"/>
-              </w:rPr>
               <w:t>Pricing</w:t>
             </w:r>
           </w:p>
         </w:tc>
         <w:tc>
           <w:tcPr>
-            <w:tcW w:w="2047" w:type="dxa"/>
-            <w:shd w:val="clear" w:color="auto" w:fill="auto"/>
-            <w:tcMar>
-              <w:top w:w="100" w:type="dxa"/>
-              <w:left w:w="100" w:type="dxa"/>
-              <w:bottom w:w="100" w:type="dxa"/>
-              <w:right w:w="100" w:type="dxa"/>
-            </w:tcMar>
+            <w:tcW w:type="dxa" w:w="2047"/>
           </w:tcPr>
           <w:p>
-            <w:pPr>
-              <w:widowControl w:val="0"/>
-              <w:pBdr>
-                <w:top w:val="nil"/>
-                <w:left w:val="nil"/>
-                <w:bottom w:val="nil"/>
-                <w:right w:val="nil"/>
-                <w:between w:val="nil"/>
-              </w:pBdr>
-              <w:spacing w:line="276" w:lineRule="auto"/>
-              <w:jc w:val="center"/>
-              <w:rPr>
-                <w:rFonts w:ascii="Times New Roman" w:eastAsia="Times New Roman" w:hAnsi="Times New Roman" w:cs="Times New Roman"/>
-                <w:b/>
-                <w:sz w:val="24"/>
-                <w:szCs w:val="24"/>
-              </w:rPr>
-            </w:pPr>
             <w:r>
-              <w:rPr>
-                <w:rFonts w:ascii="Times New Roman" w:eastAsia="Times New Roman" w:hAnsi="Times New Roman" w:cs="Times New Roman"/>
-                <w:b/>
-                <w:sz w:val="24"/>
-                <w:szCs w:val="24"/>
-              </w:rPr>
               <w:t>Timeline</w:t>
             </w:r>
           </w:p>
         </w:tc>
         <w:tc>
           <w:tcPr>
-            <w:tcW w:w="2047" w:type="dxa"/>
-            <w:shd w:val="clear" w:color="auto" w:fill="auto"/>
-            <w:tcMar>
-              <w:top w:w="100" w:type="dxa"/>
-              <w:left w:w="100" w:type="dxa"/>
-              <w:bottom w:w="100" w:type="dxa"/>
-              <w:right w:w="100" w:type="dxa"/>
-            </w:tcMar>
+            <w:tcW w:type="dxa" w:w="2047"/>
           </w:tcPr>
           <w:p>
-            <w:pPr>
-              <w:widowControl w:val="0"/>
-              <w:pBdr>
-                <w:top w:val="nil"/>
-                <w:left w:val="nil"/>
-                <w:bottom w:val="nil"/>
-                <w:right w:val="nil"/>
-                <w:between w:val="nil"/>
-              </w:pBdr>
-              <w:spacing w:line="276" w:lineRule="auto"/>
-              <w:jc w:val="center"/>
-              <w:rPr>
-                <w:rFonts w:ascii="Times New Roman" w:eastAsia="Times New Roman" w:hAnsi="Times New Roman" w:cs="Times New Roman"/>
-                <w:b/>
-                <w:sz w:val="24"/>
-                <w:szCs w:val="24"/>
-              </w:rPr>
-            </w:pPr>
             <w:r>
-              <w:rPr>
-                <w:rFonts w:ascii="Times New Roman" w:eastAsia="Times New Roman" w:hAnsi="Times New Roman" w:cs="Times New Roman"/>
-                <w:b/>
-                <w:sz w:val="24"/>
-                <w:szCs w:val="24"/>
-              </w:rPr>
               <w:t>Type</w:t>
             </w:r>
           </w:p>
         </w:tc>
       </w:tr>
       <w:tr>
-        <w:trPr>
-          <w:trHeight w:val="707"/>
-        </w:trPr>
         <w:tc>
           <w:tcPr>
-            <w:tcW w:w="1974" w:type="dxa"/>
-            <w:shd w:val="clear" w:color="auto" w:fill="auto"/>
-            <w:tcMar>
-              <w:top w:w="100" w:type="dxa"/>
-              <w:left w:w="100" w:type="dxa"/>
-              <w:bottom w:w="100" w:type="dxa"/>
-              <w:right w:w="100" w:type="dxa"/>
-            </w:tcMar>
+            <w:tcW w:type="dxa" w:w="1974"/>
           </w:tcPr>
           <w:p>
-            <w:pPr>
-              <w:widowControl w:val="0"/>
-              <w:pBdr>
-                <w:top w:val="nil"/>
-                <w:left w:val="nil"/>
-                <w:bottom w:val="nil"/>
-                <w:right w:val="nil"/>
-                <w:between w:val="nil"/>
-              </w:pBdr>
-              <w:rPr>
-                <w:rFonts w:ascii="Times New Roman" w:eastAsia="Times New Roman" w:hAnsi="Times New Roman" w:cs="Times New Roman"/>
-                <w:sz w:val="24"/>
-                <w:szCs w:val="24"/>
-              </w:rPr>
-            </w:pPr>
             <w:r>
-              <w:rPr>
-                <w:rFonts w:ascii="Times New Roman" w:eastAsia="Times New Roman" w:hAnsi="Times New Roman" w:cs="Times New Roman"/>
-                <w:sz w:val="24"/>
-                <w:szCs w:val="24"/>
-              </w:rPr>
-              <w:t>Firefly Meeting Automation</w:t>
+              <w:t>Marketing Strategy</w:t>
             </w:r>
           </w:p>
         </w:tc>
         <w:tc>
           <w:tcPr>
-            <w:tcW w:w="2369" w:type="dxa"/>
-            <w:shd w:val="clear" w:color="auto" w:fill="auto"/>
-            <w:tcMar>
-              <w:top w:w="100" w:type="dxa"/>
-              <w:left w:w="100" w:type="dxa"/>
-              <w:bottom w:w="100" w:type="dxa"/>
-              <w:right w:w="100" w:type="dxa"/>
-            </w:tcMar>
+            <w:tcW w:type="dxa" w:w="2369"/>
           </w:tcPr>
           <w:p>
-            <w:pPr>
-              <w:widowControl w:val="0"/>
-              <w:spacing w:line="276" w:lineRule="auto"/>
-              <w:rPr>
-                <w:rFonts w:ascii="Times New Roman" w:eastAsia="Times New Roman" w:hAnsi="Times New Roman" w:cs="Times New Roman"/>
-                <w:sz w:val="24"/>
-                <w:szCs w:val="24"/>
-              </w:rPr>
-            </w:pPr>
             <w:r>
-              <w:rPr>
-                <w:rFonts w:ascii="Times New Roman" w:eastAsia="Times New Roman" w:hAnsi="Times New Roman" w:cs="Times New Roman"/>
-                <w:sz w:val="24"/>
-                <w:szCs w:val="24"/>
-              </w:rPr>
-              <w:t>Automation Setup</w:t>
+              <w:t>Research &amp; Plan</w:t>
+              <w:br/>
+              <w:t>Timelines</w:t>
             </w:r>
           </w:p>
         </w:tc>
         <w:tc>
           <w:tcPr>
-            <w:tcW w:w="1688" w:type="dxa"/>
-            <w:shd w:val="clear" w:color="auto" w:fill="auto"/>
-            <w:tcMar>
-              <w:top w:w="100" w:type="dxa"/>
-              <w:left w:w="100" w:type="dxa"/>
-              <w:bottom w:w="100" w:type="dxa"/>
-              <w:right w:w="100" w:type="dxa"/>
-            </w:tcMar>
+            <w:tcW w:type="dxa" w:w="1688"/>
           </w:tcPr>
           <w:p>
-            <w:pPr>
-              <w:widowControl w:val="0"/>
-              <w:spacing w:line="276" w:lineRule="auto"/>
-              <w:jc w:val="center"/>
-              <w:rPr>
-                <w:rFonts w:ascii="Times New Roman" w:eastAsia="Times New Roman" w:hAnsi="Times New Roman" w:cs="Times New Roman"/>
-                <w:sz w:val="24"/>
-                <w:szCs w:val="24"/>
-              </w:rPr>
-            </w:pPr>
             <w:r>
-              <w:rPr>
-                <w:rFonts w:ascii="Times New Roman" w:eastAsia="Times New Roman" w:hAnsi="Times New Roman" w:cs="Times New Roman"/>
-                <w:sz w:val="24"/>
-                <w:szCs w:val="24"/>
-              </w:rPr>
-              <w:t>£</w:t>
-            </w:r>
-            <w:r>
-              <w:rPr>
-                <w:rFonts w:ascii="Times New Roman" w:eastAsia="Times New Roman" w:hAnsi="Times New Roman" w:cs="Times New Roman"/>
-                <w:sz w:val="24"/>
-                <w:szCs w:val="24"/>
-              </w:rPr>
-              <w:t>250</w:t>
+              <w:t>£300</w:t>
             </w:r>
           </w:p>
         </w:tc>
         <w:tc>
           <w:tcPr>
-            <w:tcW w:w="2047" w:type="dxa"/>
-            <w:shd w:val="clear" w:color="auto" w:fill="auto"/>
-            <w:tcMar>
-              <w:top w:w="100" w:type="dxa"/>
-              <w:left w:w="100" w:type="dxa"/>
-              <w:bottom w:w="100" w:type="dxa"/>
-              <w:right w:w="100" w:type="dxa"/>
-            </w:tcMar>
+            <w:tcW w:type="dxa" w:w="2047"/>
           </w:tcPr>
           <w:p>
-            <w:pPr>
-              <w:widowControl w:val="0"/>
-              <w:pBdr>
-                <w:top w:val="nil"/>
-                <w:left w:val="nil"/>
-                <w:bottom w:val="nil"/>
-                <w:right w:val="nil"/>
-                <w:between w:val="nil"/>
-              </w:pBdr>
-              <w:spacing w:line="360" w:lineRule="auto"/>
-              <w:jc w:val="center"/>
-              <w:rPr>
-                <w:rFonts w:ascii="Times New Roman" w:eastAsia="Times New Roman" w:hAnsi="Times New Roman" w:cs="Times New Roman"/>
-                <w:sz w:val="24"/>
-                <w:szCs w:val="24"/>
-              </w:rPr>
-            </w:pPr>
             <w:r>
-              <w:rPr>
-                <w:rFonts w:ascii="Times New Roman" w:eastAsia="Times New Roman" w:hAnsi="Times New Roman" w:cs="Times New Roman"/>
-                <w:sz w:val="24"/>
-                <w:szCs w:val="24"/>
-              </w:rPr>
-              <w:t>10-20 Days</w:t>
+              <w:t>5-7 Days</w:t>
             </w:r>
           </w:p>
         </w:tc>
         <w:tc>
           <w:tcPr>
-            <w:tcW w:w="2047" w:type="dxa"/>
-            <w:shd w:val="clear" w:color="auto" w:fill="auto"/>
-            <w:tcMar>
-              <w:top w:w="100" w:type="dxa"/>
-              <w:left w:w="100" w:type="dxa"/>
-              <w:bottom w:w="100" w:type="dxa"/>
-              <w:right w:w="100" w:type="dxa"/>
-            </w:tcMar>
+            <w:tcW w:type="dxa" w:w="2047"/>
           </w:tcPr>
           <w:p>
-            <w:pPr>
-              <w:widowControl w:val="0"/>
-              <w:pBdr>
-                <w:top w:val="nil"/>
-                <w:left w:val="nil"/>
-                <w:bottom w:val="nil"/>
-                <w:right w:val="nil"/>
-                <w:between w:val="nil"/>
-              </w:pBdr>
-              <w:spacing w:line="360" w:lineRule="auto"/>
-              <w:jc w:val="center"/>
-              <w:rPr>
-                <w:rFonts w:ascii="Times New Roman" w:eastAsia="Times New Roman" w:hAnsi="Times New Roman" w:cs="Times New Roman"/>
-                <w:sz w:val="24"/>
-                <w:szCs w:val="24"/>
-              </w:rPr>
-            </w:pPr>
             <w:r>
-              <w:rPr>
-                <w:rFonts w:ascii="Times New Roman" w:eastAsia="Times New Roman" w:hAnsi="Times New Roman" w:cs="Times New Roman"/>
-                <w:sz w:val="24"/>
-                <w:szCs w:val="24"/>
-              </w:rPr>
               <w:t>One Time Fee</w:t>
             </w:r>
           </w:p>

</xml_diff>

<commit_message>
Updated pdfgenerator.py to improve Word template editing
</commit_message>
<xml_diff>
--- a/Customized_Pricing.docx
+++ b/Customized_Pricing.docx
@@ -711,7 +711,7 @@
           </w:tcPr>
           <w:p>
             <w:r>
-              <w:t xml:space="preserve">          Akshara V</w:t>
+              <w:t xml:space="preserve">          fejn</w:t>
             </w:r>
           </w:p>
         </w:tc>
@@ -723,7 +723,7 @@
           </w:tcPr>
           <w:p>
             <w:r>
-              <w:t>intern</w:t>
+              <w:t>kmrg</w:t>
             </w:r>
           </w:p>
         </w:tc>
@@ -735,7 +735,7 @@
           </w:tcPr>
           <w:p>
             <w:r>
-              <w:t>+91 9498057400</w:t>
+              <w:t xml:space="preserve">efm </w:t>
             </w:r>
           </w:p>
         </w:tc>
@@ -747,7 +747,7 @@
           </w:tcPr>
           <w:p>
             <w:r>
-              <w:t>adkjnf</w:t>
+              <w:t>efkm</w:t>
             </w:r>
           </w:p>
         </w:tc>
@@ -4101,7 +4101,7 @@
                 <w:sz w:val="24"/>
                 <w:szCs w:val="24"/>
               </w:rPr>
-              <w:t>Firefly Meeting Automation</w:t>
+              <w:t>Landing page website (design + development)</w:t>
             </w:r>
           </w:p>
         </w:tc>
@@ -4120,19 +4120,20 @@
             <w:pPr>
               <w:widowControl w:val="0"/>
               <w:spacing w:line="276" w:lineRule="auto"/>
-              <w:rPr>
-                <w:rFonts w:ascii="Times New Roman" w:eastAsia="Times New Roman" w:hAnsi="Times New Roman" w:cs="Times New Roman"/>
-                <w:sz w:val="24"/>
-                <w:szCs w:val="24"/>
-              </w:rPr>
-            </w:pPr>
-            <w:r>
-              <w:rPr>
-                <w:rFonts w:ascii="Times New Roman" w:eastAsia="Times New Roman" w:hAnsi="Times New Roman" w:cs="Times New Roman"/>
-                <w:sz w:val="24"/>
-                <w:szCs w:val="24"/>
-              </w:rPr>
-              <w:t>Automation Setup</w:t>
+              <w:jc w:val="center"/>
+              <w:rPr>
+                <w:rFonts w:ascii="Times New Roman" w:eastAsia="Times New Roman" w:hAnsi="Times New Roman" w:cs="Times New Roman"/>
+                <w:sz w:val="24"/>
+                <w:szCs w:val="24"/>
+              </w:rPr>
+            </w:pPr>
+            <w:r>
+              <w:rPr>
+                <w:rFonts w:ascii="Times New Roman" w:eastAsia="Times New Roman" w:hAnsi="Times New Roman" w:cs="Times New Roman"/>
+                <w:sz w:val="24"/>
+                <w:szCs w:val="24"/>
+              </w:rPr>
+              <w:t>Using Next JS</w:t>
             </w:r>
           </w:p>
         </w:tc>
@@ -4172,7 +4173,7 @@
                 <w:sz w:val="24"/>
                 <w:szCs w:val="24"/>
               </w:rPr>
-              <w:t>250</w:t>
+              <w:t>200</w:t>
             </w:r>
           </w:p>
         </w:tc>
@@ -4211,7 +4212,7 @@
                 <w:sz w:val="24"/>
                 <w:szCs w:val="24"/>
               </w:rPr>
-              <w:t>10-20 Days</w:t>
+              <w:t>5-10 Days</w:t>
             </w:r>
           </w:p>
         </w:tc>
@@ -4250,7 +4251,3863 @@
                 <w:sz w:val="24"/>
                 <w:szCs w:val="24"/>
               </w:rPr>
+              <w:t>One Time Fees</w:t>
+            </w:r>
+          </w:p>
+        </w:tc>
+      </w:tr>
+      <w:tr>
+        <w:trPr>
+          <w:trHeight w:val="707"/>
+        </w:trPr>
+        <w:tc>
+          <w:tcPr>
+            <w:tcW w:w="1974" w:type="dxa"/>
+            <w:shd w:val="clear" w:color="auto" w:fill="auto"/>
+            <w:tcMar>
+              <w:top w:w="100" w:type="dxa"/>
+              <w:left w:w="100" w:type="dxa"/>
+              <w:bottom w:w="100" w:type="dxa"/>
+              <w:right w:w="100" w:type="dxa"/>
+            </w:tcMar>
+          </w:tcPr>
+          <w:p>
+            <w:pPr>
+              <w:widowControl w:val="0"/>
+              <w:pBdr>
+                <w:top w:val="nil"/>
+                <w:left w:val="nil"/>
+                <w:bottom w:val="nil"/>
+                <w:right w:val="nil"/>
+                <w:between w:val="nil"/>
+              </w:pBdr>
+              <w:rPr>
+                <w:rFonts w:ascii="Times New Roman" w:eastAsia="Times New Roman" w:hAnsi="Times New Roman" w:cs="Times New Roman"/>
+                <w:sz w:val="24"/>
+                <w:szCs w:val="24"/>
+              </w:rPr>
+            </w:pPr>
+            <w:r>
+              <w:rPr>
+                <w:rFonts w:ascii="Times New Roman" w:eastAsia="Times New Roman" w:hAnsi="Times New Roman" w:cs="Times New Roman"/>
+                <w:sz w:val="24"/>
+                <w:szCs w:val="24"/>
+              </w:rPr>
+              <w:t>AI Automation</w:t>
+            </w:r>
+            <w:r>
+              <w:rPr>
+                <w:rFonts w:ascii="Times New Roman" w:eastAsia="Times New Roman" w:hAnsi="Times New Roman" w:cs="Times New Roman"/>
+                <w:sz w:val="24"/>
+                <w:szCs w:val="24"/>
+              </w:rPr>
+              <w:t>s (6 Scenarios)</w:t>
+            </w:r>
+          </w:p>
+        </w:tc>
+        <w:tc>
+          <w:tcPr>
+            <w:tcW w:w="2369" w:type="dxa"/>
+            <w:shd w:val="clear" w:color="auto" w:fill="auto"/>
+            <w:tcMar>
+              <w:top w:w="100" w:type="dxa"/>
+              <w:left w:w="100" w:type="dxa"/>
+              <w:bottom w:w="100" w:type="dxa"/>
+              <w:right w:w="100" w:type="dxa"/>
+            </w:tcMar>
+          </w:tcPr>
+          <w:p>
+            <w:pPr>
+              <w:widowControl w:val="0"/>
+              <w:spacing w:line="276" w:lineRule="auto"/>
+              <w:jc w:val="center"/>
+              <w:rPr>
+                <w:rFonts w:ascii="Times New Roman" w:eastAsia="Times New Roman" w:hAnsi="Times New Roman" w:cs="Times New Roman"/>
+                <w:sz w:val="24"/>
+                <w:szCs w:val="24"/>
+              </w:rPr>
+            </w:pPr>
+            <w:r>
+              <w:rPr>
+                <w:rFonts w:ascii="Times New Roman" w:eastAsia="Times New Roman" w:hAnsi="Times New Roman" w:cs="Times New Roman"/>
+                <w:sz w:val="24"/>
+                <w:szCs w:val="24"/>
+              </w:rPr>
+              <w:t xml:space="preserve">Leads Connection With CRM &amp; </w:t>
+            </w:r>
+            <w:r>
+              <w:rPr>
+                <w:rFonts w:ascii="Times New Roman" w:eastAsia="Times New Roman" w:hAnsi="Times New Roman" w:cs="Times New Roman"/>
+                <w:sz w:val="24"/>
+                <w:szCs w:val="24"/>
+              </w:rPr>
+              <w:t xml:space="preserve">AI </w:t>
+            </w:r>
+            <w:r>
+              <w:rPr>
+                <w:rFonts w:ascii="Times New Roman" w:eastAsia="Times New Roman" w:hAnsi="Times New Roman" w:cs="Times New Roman"/>
+                <w:sz w:val="24"/>
+                <w:szCs w:val="24"/>
+              </w:rPr>
+              <w:t>Voice Calling Automation</w:t>
+            </w:r>
+          </w:p>
+        </w:tc>
+        <w:tc>
+          <w:tcPr>
+            <w:tcW w:w="1688" w:type="dxa"/>
+            <w:shd w:val="clear" w:color="auto" w:fill="auto"/>
+            <w:tcMar>
+              <w:top w:w="100" w:type="dxa"/>
+              <w:left w:w="100" w:type="dxa"/>
+              <w:bottom w:w="100" w:type="dxa"/>
+              <w:right w:w="100" w:type="dxa"/>
+            </w:tcMar>
+          </w:tcPr>
+          <w:p>
+            <w:pPr>
+              <w:widowControl w:val="0"/>
+              <w:spacing w:line="276" w:lineRule="auto"/>
+              <w:jc w:val="center"/>
+              <w:rPr>
+                <w:rFonts w:ascii="Times New Roman" w:eastAsia="Times New Roman" w:hAnsi="Times New Roman" w:cs="Times New Roman"/>
+                <w:sz w:val="24"/>
+                <w:szCs w:val="24"/>
+              </w:rPr>
+            </w:pPr>
+            <w:r>
+              <w:rPr>
+                <w:rFonts w:ascii="Times New Roman" w:eastAsia="Times New Roman" w:hAnsi="Times New Roman" w:cs="Times New Roman"/>
+                <w:sz w:val="24"/>
+                <w:szCs w:val="24"/>
+              </w:rPr>
+              <w:t>£</w:t>
+            </w:r>
+            <w:r>
+              <w:rPr>
+                <w:rFonts w:ascii="Times New Roman" w:eastAsia="Times New Roman" w:hAnsi="Times New Roman" w:cs="Times New Roman"/>
+                <w:sz w:val="24"/>
+                <w:szCs w:val="24"/>
+              </w:rPr>
+              <w:t>100</w:t>
+            </w:r>
+            <w:r>
+              <w:rPr>
+                <w:rFonts w:ascii="Times New Roman" w:eastAsia="Times New Roman" w:hAnsi="Times New Roman" w:cs="Times New Roman"/>
+                <w:sz w:val="24"/>
+                <w:szCs w:val="24"/>
+              </w:rPr>
+              <w:t>0</w:t>
+            </w:r>
+          </w:p>
+        </w:tc>
+        <w:tc>
+          <w:tcPr>
+            <w:tcW w:w="2047" w:type="dxa"/>
+            <w:shd w:val="clear" w:color="auto" w:fill="auto"/>
+            <w:tcMar>
+              <w:top w:w="100" w:type="dxa"/>
+              <w:left w:w="100" w:type="dxa"/>
+              <w:bottom w:w="100" w:type="dxa"/>
+              <w:right w:w="100" w:type="dxa"/>
+            </w:tcMar>
+          </w:tcPr>
+          <w:p>
+            <w:pPr>
+              <w:widowControl w:val="0"/>
+              <w:pBdr>
+                <w:top w:val="nil"/>
+                <w:left w:val="nil"/>
+                <w:bottom w:val="nil"/>
+                <w:right w:val="nil"/>
+                <w:between w:val="nil"/>
+              </w:pBdr>
+              <w:spacing w:line="360" w:lineRule="auto"/>
+              <w:jc w:val="center"/>
+              <w:rPr>
+                <w:rFonts w:ascii="Times New Roman" w:eastAsia="Times New Roman" w:hAnsi="Times New Roman" w:cs="Times New Roman"/>
+                <w:sz w:val="24"/>
+                <w:szCs w:val="24"/>
+              </w:rPr>
+            </w:pPr>
+            <w:r>
+              <w:rPr>
+                <w:rFonts w:ascii="Times New Roman" w:eastAsia="Times New Roman" w:hAnsi="Times New Roman" w:cs="Times New Roman"/>
+                <w:sz w:val="24"/>
+                <w:szCs w:val="24"/>
+              </w:rPr>
+              <w:t>10-20 Days</w:t>
+            </w:r>
+          </w:p>
+        </w:tc>
+        <w:tc>
+          <w:tcPr>
+            <w:tcW w:w="2047" w:type="dxa"/>
+            <w:shd w:val="clear" w:color="auto" w:fill="auto"/>
+            <w:tcMar>
+              <w:top w:w="100" w:type="dxa"/>
+              <w:left w:w="100" w:type="dxa"/>
+              <w:bottom w:w="100" w:type="dxa"/>
+              <w:right w:w="100" w:type="dxa"/>
+            </w:tcMar>
+          </w:tcPr>
+          <w:p>
+            <w:pPr>
+              <w:widowControl w:val="0"/>
+              <w:pBdr>
+                <w:top w:val="nil"/>
+                <w:left w:val="nil"/>
+                <w:bottom w:val="nil"/>
+                <w:right w:val="nil"/>
+                <w:between w:val="nil"/>
+              </w:pBdr>
+              <w:spacing w:line="360" w:lineRule="auto"/>
+              <w:jc w:val="center"/>
+              <w:rPr>
+                <w:rFonts w:ascii="Times New Roman" w:eastAsia="Times New Roman" w:hAnsi="Times New Roman" w:cs="Times New Roman"/>
+                <w:sz w:val="24"/>
+                <w:szCs w:val="24"/>
+              </w:rPr>
+            </w:pPr>
+            <w:r>
+              <w:rPr>
+                <w:rFonts w:ascii="Times New Roman" w:eastAsia="Times New Roman" w:hAnsi="Times New Roman" w:cs="Times New Roman"/>
+                <w:sz w:val="24"/>
+                <w:szCs w:val="24"/>
+              </w:rPr>
               <w:t>One Time Fee</w:t>
+            </w:r>
+          </w:p>
+        </w:tc>
+      </w:tr>
+      <w:tr>
+        <w:trPr>
+          <w:trHeight w:val="707"/>
+        </w:trPr>
+        <w:tc>
+          <w:tcPr>
+            <w:tcW w:w="1974" w:type="dxa"/>
+            <w:shd w:val="clear" w:color="auto" w:fill="auto"/>
+            <w:tcMar>
+              <w:top w:w="100" w:type="dxa"/>
+              <w:left w:w="100" w:type="dxa"/>
+              <w:bottom w:w="100" w:type="dxa"/>
+              <w:right w:w="100" w:type="dxa"/>
+            </w:tcMar>
+          </w:tcPr>
+          <w:p>
+            <w:pPr>
+              <w:widowControl w:val="0"/>
+              <w:pBdr>
+                <w:top w:val="nil"/>
+                <w:left w:val="nil"/>
+                <w:bottom w:val="nil"/>
+                <w:right w:val="nil"/>
+                <w:between w:val="nil"/>
+              </w:pBdr>
+              <w:rPr>
+                <w:rFonts w:ascii="Times New Roman" w:eastAsia="Times New Roman" w:hAnsi="Times New Roman" w:cs="Times New Roman"/>
+                <w:sz w:val="24"/>
+                <w:szCs w:val="24"/>
+              </w:rPr>
+            </w:pPr>
+            <w:r>
+              <w:rPr>
+                <w:rFonts w:ascii="Times New Roman" w:eastAsia="Times New Roman" w:hAnsi="Times New Roman" w:cs="Times New Roman"/>
+                <w:sz w:val="24"/>
+                <w:szCs w:val="24"/>
+              </w:rPr>
+              <w:t>Whatsapp</w:t>
+            </w:r>
+            <w:r>
+              <w:rPr>
+                <w:rFonts w:ascii="Times New Roman" w:eastAsia="Times New Roman" w:hAnsi="Times New Roman" w:cs="Times New Roman"/>
+                <w:sz w:val="24"/>
+                <w:szCs w:val="24"/>
+              </w:rPr>
+              <w:t xml:space="preserve"> Automation</w:t>
+            </w:r>
+            <w:r>
+              <w:rPr>
+                <w:rFonts w:ascii="Times New Roman" w:eastAsia="Times New Roman" w:hAnsi="Times New Roman" w:cs="Times New Roman"/>
+                <w:sz w:val="24"/>
+                <w:szCs w:val="24"/>
+              </w:rPr>
+              <w:t xml:space="preserve"> + Whatsapp Cloud Business Account Setup</w:t>
+            </w:r>
+          </w:p>
+        </w:tc>
+        <w:tc>
+          <w:tcPr>
+            <w:tcW w:w="2369" w:type="dxa"/>
+            <w:shd w:val="clear" w:color="auto" w:fill="auto"/>
+            <w:tcMar>
+              <w:top w:w="100" w:type="dxa"/>
+              <w:left w:w="100" w:type="dxa"/>
+              <w:bottom w:w="100" w:type="dxa"/>
+              <w:right w:w="100" w:type="dxa"/>
+            </w:tcMar>
+          </w:tcPr>
+          <w:p>
+            <w:pPr>
+              <w:widowControl w:val="0"/>
+              <w:spacing w:line="276" w:lineRule="auto"/>
+              <w:rPr>
+                <w:rFonts w:ascii="Times New Roman" w:eastAsia="Times New Roman" w:hAnsi="Times New Roman" w:cs="Times New Roman"/>
+                <w:sz w:val="24"/>
+                <w:szCs w:val="24"/>
+              </w:rPr>
+            </w:pPr>
+            <w:r>
+              <w:rPr>
+                <w:rFonts w:ascii="Times New Roman" w:eastAsia="Times New Roman" w:hAnsi="Times New Roman" w:cs="Times New Roman"/>
+                <w:sz w:val="24"/>
+                <w:szCs w:val="24"/>
+              </w:rPr>
+              <w:t>Automation Setup</w:t>
+            </w:r>
+          </w:p>
+        </w:tc>
+        <w:tc>
+          <w:tcPr>
+            <w:tcW w:w="1688" w:type="dxa"/>
+            <w:shd w:val="clear" w:color="auto" w:fill="auto"/>
+            <w:tcMar>
+              <w:top w:w="100" w:type="dxa"/>
+              <w:left w:w="100" w:type="dxa"/>
+              <w:bottom w:w="100" w:type="dxa"/>
+              <w:right w:w="100" w:type="dxa"/>
+            </w:tcMar>
+          </w:tcPr>
+          <w:p>
+            <w:pPr>
+              <w:widowControl w:val="0"/>
+              <w:spacing w:line="276" w:lineRule="auto"/>
+              <w:jc w:val="center"/>
+              <w:rPr>
+                <w:rFonts w:ascii="Times New Roman" w:eastAsia="Times New Roman" w:hAnsi="Times New Roman" w:cs="Times New Roman"/>
+                <w:sz w:val="24"/>
+                <w:szCs w:val="24"/>
+              </w:rPr>
+            </w:pPr>
+            <w:r>
+              <w:rPr>
+                <w:rFonts w:ascii="Times New Roman" w:eastAsia="Times New Roman" w:hAnsi="Times New Roman" w:cs="Times New Roman"/>
+                <w:sz w:val="24"/>
+                <w:szCs w:val="24"/>
+              </w:rPr>
+              <w:t>£</w:t>
+            </w:r>
+            <w:r>
+              <w:rPr>
+                <w:rFonts w:ascii="Times New Roman" w:eastAsia="Times New Roman" w:hAnsi="Times New Roman" w:cs="Times New Roman"/>
+                <w:sz w:val="24"/>
+                <w:szCs w:val="24"/>
+              </w:rPr>
+              <w:t>75</w:t>
+            </w:r>
+            <w:r>
+              <w:rPr>
+                <w:rFonts w:ascii="Times New Roman" w:eastAsia="Times New Roman" w:hAnsi="Times New Roman" w:cs="Times New Roman"/>
+                <w:sz w:val="24"/>
+                <w:szCs w:val="24"/>
+              </w:rPr>
+              <w:t>0</w:t>
+            </w:r>
+          </w:p>
+        </w:tc>
+        <w:tc>
+          <w:tcPr>
+            <w:tcW w:w="2047" w:type="dxa"/>
+            <w:shd w:val="clear" w:color="auto" w:fill="auto"/>
+            <w:tcMar>
+              <w:top w:w="100" w:type="dxa"/>
+              <w:left w:w="100" w:type="dxa"/>
+              <w:bottom w:w="100" w:type="dxa"/>
+              <w:right w:w="100" w:type="dxa"/>
+            </w:tcMar>
+          </w:tcPr>
+          <w:p>
+            <w:pPr>
+              <w:widowControl w:val="0"/>
+              <w:pBdr>
+                <w:top w:val="nil"/>
+                <w:left w:val="nil"/>
+                <w:bottom w:val="nil"/>
+                <w:right w:val="nil"/>
+                <w:between w:val="nil"/>
+              </w:pBdr>
+              <w:spacing w:line="360" w:lineRule="auto"/>
+              <w:jc w:val="center"/>
+              <w:rPr>
+                <w:rFonts w:ascii="Times New Roman" w:eastAsia="Times New Roman" w:hAnsi="Times New Roman" w:cs="Times New Roman"/>
+                <w:sz w:val="24"/>
+                <w:szCs w:val="24"/>
+              </w:rPr>
+            </w:pPr>
+            <w:r>
+              <w:rPr>
+                <w:rFonts w:ascii="Times New Roman" w:eastAsia="Times New Roman" w:hAnsi="Times New Roman" w:cs="Times New Roman"/>
+                <w:sz w:val="24"/>
+                <w:szCs w:val="24"/>
+              </w:rPr>
+              <w:t>10-20 Days</w:t>
+            </w:r>
+          </w:p>
+        </w:tc>
+        <w:tc>
+          <w:tcPr>
+            <w:tcW w:w="2047" w:type="dxa"/>
+            <w:shd w:val="clear" w:color="auto" w:fill="auto"/>
+            <w:tcMar>
+              <w:top w:w="100" w:type="dxa"/>
+              <w:left w:w="100" w:type="dxa"/>
+              <w:bottom w:w="100" w:type="dxa"/>
+              <w:right w:w="100" w:type="dxa"/>
+            </w:tcMar>
+          </w:tcPr>
+          <w:p>
+            <w:pPr>
+              <w:widowControl w:val="0"/>
+              <w:pBdr>
+                <w:top w:val="nil"/>
+                <w:left w:val="nil"/>
+                <w:bottom w:val="nil"/>
+                <w:right w:val="nil"/>
+                <w:between w:val="nil"/>
+              </w:pBdr>
+              <w:spacing w:line="360" w:lineRule="auto"/>
+              <w:jc w:val="center"/>
+              <w:rPr>
+                <w:rFonts w:ascii="Times New Roman" w:eastAsia="Times New Roman" w:hAnsi="Times New Roman" w:cs="Times New Roman"/>
+                <w:sz w:val="24"/>
+                <w:szCs w:val="24"/>
+              </w:rPr>
+            </w:pPr>
+            <w:r>
+              <w:rPr>
+                <w:rFonts w:ascii="Times New Roman" w:eastAsia="Times New Roman" w:hAnsi="Times New Roman" w:cs="Times New Roman"/>
+                <w:sz w:val="24"/>
+                <w:szCs w:val="24"/>
+              </w:rPr>
+              <w:t>One Time Fee</w:t>
+            </w:r>
+          </w:p>
+        </w:tc>
+      </w:tr>
+      <w:tr>
+        <w:trPr>
+          <w:trHeight w:val="707"/>
+        </w:trPr>
+        <w:tc>
+          <w:tcPr>
+            <w:tcW w:w="1974" w:type="dxa"/>
+            <w:shd w:val="clear" w:color="auto" w:fill="auto"/>
+            <w:tcMar>
+              <w:top w:w="100" w:type="dxa"/>
+              <w:left w:w="100" w:type="dxa"/>
+              <w:bottom w:w="100" w:type="dxa"/>
+              <w:right w:w="100" w:type="dxa"/>
+            </w:tcMar>
+          </w:tcPr>
+          <w:p>
+            <w:pPr>
+              <w:widowControl w:val="0"/>
+              <w:pBdr>
+                <w:top w:val="nil"/>
+                <w:left w:val="nil"/>
+                <w:bottom w:val="nil"/>
+                <w:right w:val="nil"/>
+                <w:between w:val="nil"/>
+              </w:pBdr>
+              <w:rPr>
+                <w:rFonts w:ascii="Times New Roman" w:eastAsia="Times New Roman" w:hAnsi="Times New Roman" w:cs="Times New Roman"/>
+                <w:sz w:val="24"/>
+                <w:szCs w:val="24"/>
+              </w:rPr>
+            </w:pPr>
+            <w:r>
+              <w:rPr>
+                <w:rFonts w:ascii="Times New Roman" w:eastAsia="Times New Roman" w:hAnsi="Times New Roman" w:cs="Times New Roman"/>
+                <w:sz w:val="24"/>
+                <w:szCs w:val="24"/>
+              </w:rPr>
+              <w:t>CRM Setup</w:t>
+            </w:r>
+          </w:p>
+        </w:tc>
+        <w:tc>
+          <w:tcPr>
+            <w:tcW w:w="2369" w:type="dxa"/>
+            <w:shd w:val="clear" w:color="auto" w:fill="auto"/>
+            <w:tcMar>
+              <w:top w:w="100" w:type="dxa"/>
+              <w:left w:w="100" w:type="dxa"/>
+              <w:bottom w:w="100" w:type="dxa"/>
+              <w:right w:w="100" w:type="dxa"/>
+            </w:tcMar>
+          </w:tcPr>
+          <w:p>
+            <w:pPr>
+              <w:widowControl w:val="0"/>
+              <w:spacing w:line="276" w:lineRule="auto"/>
+              <w:rPr>
+                <w:rFonts w:ascii="Times New Roman" w:eastAsia="Times New Roman" w:hAnsi="Times New Roman" w:cs="Times New Roman"/>
+                <w:sz w:val="24"/>
+                <w:szCs w:val="24"/>
+              </w:rPr>
+            </w:pPr>
+            <w:r>
+              <w:rPr>
+                <w:rFonts w:ascii="Times New Roman" w:eastAsia="Times New Roman" w:hAnsi="Times New Roman" w:cs="Times New Roman"/>
+                <w:sz w:val="24"/>
+                <w:szCs w:val="24"/>
+              </w:rPr>
+              <w:t>Any CRM</w:t>
+            </w:r>
+          </w:p>
+        </w:tc>
+        <w:tc>
+          <w:tcPr>
+            <w:tcW w:w="1688" w:type="dxa"/>
+            <w:shd w:val="clear" w:color="auto" w:fill="auto"/>
+            <w:tcMar>
+              <w:top w:w="100" w:type="dxa"/>
+              <w:left w:w="100" w:type="dxa"/>
+              <w:bottom w:w="100" w:type="dxa"/>
+              <w:right w:w="100" w:type="dxa"/>
+            </w:tcMar>
+          </w:tcPr>
+          <w:p>
+            <w:pPr>
+              <w:widowControl w:val="0"/>
+              <w:spacing w:line="276" w:lineRule="auto"/>
+              <w:jc w:val="center"/>
+              <w:rPr>
+                <w:rFonts w:ascii="Times New Roman" w:eastAsia="Times New Roman" w:hAnsi="Times New Roman" w:cs="Times New Roman"/>
+                <w:sz w:val="24"/>
+                <w:szCs w:val="24"/>
+              </w:rPr>
+            </w:pPr>
+            <w:r>
+              <w:rPr>
+                <w:rFonts w:ascii="Times New Roman" w:eastAsia="Times New Roman" w:hAnsi="Times New Roman" w:cs="Times New Roman"/>
+                <w:sz w:val="24"/>
+                <w:szCs w:val="24"/>
+              </w:rPr>
+              <w:t>£</w:t>
+            </w:r>
+            <w:r>
+              <w:rPr>
+                <w:rFonts w:ascii="Times New Roman" w:eastAsia="Times New Roman" w:hAnsi="Times New Roman" w:cs="Times New Roman"/>
+                <w:sz w:val="24"/>
+                <w:szCs w:val="24"/>
+              </w:rPr>
+              <w:t>500</w:t>
+            </w:r>
+          </w:p>
+        </w:tc>
+        <w:tc>
+          <w:tcPr>
+            <w:tcW w:w="2047" w:type="dxa"/>
+            <w:shd w:val="clear" w:color="auto" w:fill="auto"/>
+            <w:tcMar>
+              <w:top w:w="100" w:type="dxa"/>
+              <w:left w:w="100" w:type="dxa"/>
+              <w:bottom w:w="100" w:type="dxa"/>
+              <w:right w:w="100" w:type="dxa"/>
+            </w:tcMar>
+          </w:tcPr>
+          <w:p>
+            <w:pPr>
+              <w:widowControl w:val="0"/>
+              <w:pBdr>
+                <w:top w:val="nil"/>
+                <w:left w:val="nil"/>
+                <w:bottom w:val="nil"/>
+                <w:right w:val="nil"/>
+                <w:between w:val="nil"/>
+              </w:pBdr>
+              <w:spacing w:line="360" w:lineRule="auto"/>
+              <w:jc w:val="center"/>
+              <w:rPr>
+                <w:rFonts w:ascii="Times New Roman" w:eastAsia="Times New Roman" w:hAnsi="Times New Roman" w:cs="Times New Roman"/>
+                <w:sz w:val="24"/>
+                <w:szCs w:val="24"/>
+              </w:rPr>
+            </w:pPr>
+            <w:r>
+              <w:rPr>
+                <w:rFonts w:ascii="Times New Roman" w:eastAsia="Times New Roman" w:hAnsi="Times New Roman" w:cs="Times New Roman"/>
+                <w:sz w:val="24"/>
+                <w:szCs w:val="24"/>
+              </w:rPr>
+              <w:t>5-10 Days</w:t>
+            </w:r>
+          </w:p>
+        </w:tc>
+        <w:tc>
+          <w:tcPr>
+            <w:tcW w:w="2047" w:type="dxa"/>
+            <w:shd w:val="clear" w:color="auto" w:fill="auto"/>
+            <w:tcMar>
+              <w:top w:w="100" w:type="dxa"/>
+              <w:left w:w="100" w:type="dxa"/>
+              <w:bottom w:w="100" w:type="dxa"/>
+              <w:right w:w="100" w:type="dxa"/>
+            </w:tcMar>
+          </w:tcPr>
+          <w:p>
+            <w:pPr>
+              <w:widowControl w:val="0"/>
+              <w:pBdr>
+                <w:top w:val="nil"/>
+                <w:left w:val="nil"/>
+                <w:bottom w:val="nil"/>
+                <w:right w:val="nil"/>
+                <w:between w:val="nil"/>
+              </w:pBdr>
+              <w:spacing w:line="360" w:lineRule="auto"/>
+              <w:jc w:val="center"/>
+              <w:rPr>
+                <w:rFonts w:ascii="Times New Roman" w:eastAsia="Times New Roman" w:hAnsi="Times New Roman" w:cs="Times New Roman"/>
+                <w:sz w:val="24"/>
+                <w:szCs w:val="24"/>
+              </w:rPr>
+            </w:pPr>
+            <w:r>
+              <w:rPr>
+                <w:rFonts w:ascii="Times New Roman" w:eastAsia="Times New Roman" w:hAnsi="Times New Roman" w:cs="Times New Roman"/>
+                <w:sz w:val="24"/>
+                <w:szCs w:val="24"/>
+              </w:rPr>
+              <w:t>One Time Fees</w:t>
+            </w:r>
+          </w:p>
+        </w:tc>
+      </w:tr>
+      <w:tr>
+        <w:trPr>
+          <w:trHeight w:val="707"/>
+        </w:trPr>
+        <w:tc>
+          <w:tcPr>
+            <w:tcW w:w="1974" w:type="dxa"/>
+            <w:shd w:val="clear" w:color="auto" w:fill="auto"/>
+            <w:tcMar>
+              <w:top w:w="100" w:type="dxa"/>
+              <w:left w:w="100" w:type="dxa"/>
+              <w:bottom w:w="100" w:type="dxa"/>
+              <w:right w:w="100" w:type="dxa"/>
+            </w:tcMar>
+          </w:tcPr>
+          <w:p>
+            <w:pPr>
+              <w:widowControl w:val="0"/>
+              <w:pBdr>
+                <w:top w:val="nil"/>
+                <w:left w:val="nil"/>
+                <w:bottom w:val="nil"/>
+                <w:right w:val="nil"/>
+                <w:between w:val="nil"/>
+              </w:pBdr>
+              <w:rPr>
+                <w:rFonts w:ascii="Times New Roman" w:eastAsia="Times New Roman" w:hAnsi="Times New Roman" w:cs="Times New Roman"/>
+                <w:sz w:val="24"/>
+                <w:szCs w:val="24"/>
+              </w:rPr>
+            </w:pPr>
+            <w:r>
+              <w:rPr>
+                <w:rFonts w:ascii="Times New Roman" w:eastAsia="Times New Roman" w:hAnsi="Times New Roman" w:cs="Times New Roman"/>
+                <w:sz w:val="24"/>
+                <w:szCs w:val="24"/>
+              </w:rPr>
+              <w:t>Email Marketing Setup</w:t>
+            </w:r>
+          </w:p>
+        </w:tc>
+        <w:tc>
+          <w:tcPr>
+            <w:tcW w:w="2369" w:type="dxa"/>
+            <w:shd w:val="clear" w:color="auto" w:fill="auto"/>
+            <w:tcMar>
+              <w:top w:w="100" w:type="dxa"/>
+              <w:left w:w="100" w:type="dxa"/>
+              <w:bottom w:w="100" w:type="dxa"/>
+              <w:right w:w="100" w:type="dxa"/>
+            </w:tcMar>
+          </w:tcPr>
+          <w:p>
+            <w:pPr>
+              <w:widowControl w:val="0"/>
+              <w:spacing w:line="276" w:lineRule="auto"/>
+              <w:rPr>
+                <w:rFonts w:ascii="Times New Roman" w:eastAsia="Times New Roman" w:hAnsi="Times New Roman" w:cs="Times New Roman"/>
+                <w:sz w:val="24"/>
+                <w:szCs w:val="24"/>
+              </w:rPr>
+            </w:pPr>
+            <w:r>
+              <w:rPr>
+                <w:rFonts w:ascii="Times New Roman" w:eastAsia="Times New Roman" w:hAnsi="Times New Roman" w:cs="Times New Roman"/>
+                <w:sz w:val="24"/>
+                <w:szCs w:val="24"/>
+              </w:rPr>
+              <w:t>Email Templates &amp; Marketing Id</w:t>
+            </w:r>
+          </w:p>
+        </w:tc>
+        <w:tc>
+          <w:tcPr>
+            <w:tcW w:w="1688" w:type="dxa"/>
+            <w:shd w:val="clear" w:color="auto" w:fill="auto"/>
+            <w:tcMar>
+              <w:top w:w="100" w:type="dxa"/>
+              <w:left w:w="100" w:type="dxa"/>
+              <w:bottom w:w="100" w:type="dxa"/>
+              <w:right w:w="100" w:type="dxa"/>
+            </w:tcMar>
+          </w:tcPr>
+          <w:p>
+            <w:pPr>
+              <w:widowControl w:val="0"/>
+              <w:spacing w:line="276" w:lineRule="auto"/>
+              <w:jc w:val="center"/>
+              <w:rPr>
+                <w:rFonts w:ascii="Times New Roman" w:eastAsia="Times New Roman" w:hAnsi="Times New Roman" w:cs="Times New Roman"/>
+                <w:sz w:val="24"/>
+                <w:szCs w:val="24"/>
+              </w:rPr>
+            </w:pPr>
+            <w:r>
+              <w:rPr>
+                <w:rFonts w:ascii="Times New Roman" w:eastAsia="Times New Roman" w:hAnsi="Times New Roman" w:cs="Times New Roman"/>
+                <w:sz w:val="24"/>
+                <w:szCs w:val="24"/>
+              </w:rPr>
+              <w:t>£</w:t>
+            </w:r>
+            <w:r>
+              <w:rPr>
+                <w:rFonts w:ascii="Times New Roman" w:eastAsia="Times New Roman" w:hAnsi="Times New Roman" w:cs="Times New Roman"/>
+                <w:sz w:val="24"/>
+                <w:szCs w:val="24"/>
+              </w:rPr>
+              <w:t>500</w:t>
+            </w:r>
+          </w:p>
+        </w:tc>
+        <w:tc>
+          <w:tcPr>
+            <w:tcW w:w="2047" w:type="dxa"/>
+            <w:shd w:val="clear" w:color="auto" w:fill="auto"/>
+            <w:tcMar>
+              <w:top w:w="100" w:type="dxa"/>
+              <w:left w:w="100" w:type="dxa"/>
+              <w:bottom w:w="100" w:type="dxa"/>
+              <w:right w:w="100" w:type="dxa"/>
+            </w:tcMar>
+          </w:tcPr>
+          <w:p>
+            <w:pPr>
+              <w:widowControl w:val="0"/>
+              <w:pBdr>
+                <w:top w:val="nil"/>
+                <w:left w:val="nil"/>
+                <w:bottom w:val="nil"/>
+                <w:right w:val="nil"/>
+                <w:between w:val="nil"/>
+              </w:pBdr>
+              <w:spacing w:line="360" w:lineRule="auto"/>
+              <w:jc w:val="center"/>
+              <w:rPr>
+                <w:rFonts w:ascii="Times New Roman" w:eastAsia="Times New Roman" w:hAnsi="Times New Roman" w:cs="Times New Roman"/>
+                <w:sz w:val="24"/>
+                <w:szCs w:val="24"/>
+              </w:rPr>
+            </w:pPr>
+            <w:r>
+              <w:rPr>
+                <w:rFonts w:ascii="Times New Roman" w:eastAsia="Times New Roman" w:hAnsi="Times New Roman" w:cs="Times New Roman"/>
+                <w:sz w:val="24"/>
+                <w:szCs w:val="24"/>
+              </w:rPr>
+              <w:t>5-10 Days</w:t>
+            </w:r>
+          </w:p>
+        </w:tc>
+        <w:tc>
+          <w:tcPr>
+            <w:tcW w:w="2047" w:type="dxa"/>
+            <w:shd w:val="clear" w:color="auto" w:fill="auto"/>
+            <w:tcMar>
+              <w:top w:w="100" w:type="dxa"/>
+              <w:left w:w="100" w:type="dxa"/>
+              <w:bottom w:w="100" w:type="dxa"/>
+              <w:right w:w="100" w:type="dxa"/>
+            </w:tcMar>
+          </w:tcPr>
+          <w:p>
+            <w:pPr>
+              <w:widowControl w:val="0"/>
+              <w:pBdr>
+                <w:top w:val="nil"/>
+                <w:left w:val="nil"/>
+                <w:bottom w:val="nil"/>
+                <w:right w:val="nil"/>
+                <w:between w:val="nil"/>
+              </w:pBdr>
+              <w:spacing w:line="360" w:lineRule="auto"/>
+              <w:jc w:val="center"/>
+              <w:rPr>
+                <w:rFonts w:ascii="Times New Roman" w:eastAsia="Times New Roman" w:hAnsi="Times New Roman" w:cs="Times New Roman"/>
+                <w:sz w:val="24"/>
+                <w:szCs w:val="24"/>
+              </w:rPr>
+            </w:pPr>
+            <w:r>
+              <w:rPr>
+                <w:rFonts w:ascii="Times New Roman" w:eastAsia="Times New Roman" w:hAnsi="Times New Roman" w:cs="Times New Roman"/>
+                <w:sz w:val="24"/>
+                <w:szCs w:val="24"/>
+              </w:rPr>
+              <w:t>One Time Fees</w:t>
+            </w:r>
+          </w:p>
+        </w:tc>
+      </w:tr>
+      <w:tr>
+        <w:trPr>
+          <w:trHeight w:val="707"/>
+        </w:trPr>
+        <w:tc>
+          <w:tcPr>
+            <w:tcW w:w="1974" w:type="dxa"/>
+            <w:shd w:val="clear" w:color="auto" w:fill="auto"/>
+            <w:tcMar>
+              <w:top w:w="100" w:type="dxa"/>
+              <w:left w:w="100" w:type="dxa"/>
+              <w:bottom w:w="100" w:type="dxa"/>
+              <w:right w:w="100" w:type="dxa"/>
+            </w:tcMar>
+          </w:tcPr>
+          <w:p>
+            <w:pPr>
+              <w:widowControl w:val="0"/>
+              <w:pBdr>
+                <w:top w:val="nil"/>
+                <w:left w:val="nil"/>
+                <w:bottom w:val="nil"/>
+                <w:right w:val="nil"/>
+                <w:between w:val="nil"/>
+              </w:pBdr>
+              <w:rPr>
+                <w:rFonts w:ascii="Times New Roman" w:eastAsia="Times New Roman" w:hAnsi="Times New Roman" w:cs="Times New Roman"/>
+                <w:sz w:val="24"/>
+                <w:szCs w:val="24"/>
+              </w:rPr>
+            </w:pPr>
+            <w:r>
+              <w:rPr>
+                <w:rFonts w:ascii="Times New Roman" w:eastAsia="Times New Roman" w:hAnsi="Times New Roman" w:cs="Times New Roman"/>
+                <w:sz w:val="24"/>
+                <w:szCs w:val="24"/>
+              </w:rPr>
+              <w:t>Make/Zapier Automation</w:t>
+            </w:r>
+          </w:p>
+        </w:tc>
+        <w:tc>
+          <w:tcPr>
+            <w:tcW w:w="2369" w:type="dxa"/>
+            <w:shd w:val="clear" w:color="auto" w:fill="auto"/>
+            <w:tcMar>
+              <w:top w:w="100" w:type="dxa"/>
+              <w:left w:w="100" w:type="dxa"/>
+              <w:bottom w:w="100" w:type="dxa"/>
+              <w:right w:w="100" w:type="dxa"/>
+            </w:tcMar>
+          </w:tcPr>
+          <w:p>
+            <w:pPr>
+              <w:widowControl w:val="0"/>
+              <w:spacing w:line="276" w:lineRule="auto"/>
+              <w:rPr>
+                <w:rFonts w:ascii="Times New Roman" w:eastAsia="Times New Roman" w:hAnsi="Times New Roman" w:cs="Times New Roman"/>
+                <w:sz w:val="24"/>
+                <w:szCs w:val="24"/>
+              </w:rPr>
+            </w:pPr>
+            <w:r>
+              <w:rPr>
+                <w:rFonts w:ascii="Times New Roman" w:eastAsia="Times New Roman" w:hAnsi="Times New Roman" w:cs="Times New Roman"/>
+                <w:sz w:val="24"/>
+                <w:szCs w:val="24"/>
+              </w:rPr>
+              <w:t>Automation Setup</w:t>
+            </w:r>
+          </w:p>
+        </w:tc>
+        <w:tc>
+          <w:tcPr>
+            <w:tcW w:w="1688" w:type="dxa"/>
+            <w:shd w:val="clear" w:color="auto" w:fill="auto"/>
+            <w:tcMar>
+              <w:top w:w="100" w:type="dxa"/>
+              <w:left w:w="100" w:type="dxa"/>
+              <w:bottom w:w="100" w:type="dxa"/>
+              <w:right w:w="100" w:type="dxa"/>
+            </w:tcMar>
+          </w:tcPr>
+          <w:p>
+            <w:pPr>
+              <w:widowControl w:val="0"/>
+              <w:spacing w:line="276" w:lineRule="auto"/>
+              <w:jc w:val="center"/>
+              <w:rPr>
+                <w:rFonts w:ascii="Times New Roman" w:eastAsia="Times New Roman" w:hAnsi="Times New Roman" w:cs="Times New Roman"/>
+                <w:sz w:val="24"/>
+                <w:szCs w:val="24"/>
+              </w:rPr>
+            </w:pPr>
+            <w:r>
+              <w:rPr>
+                <w:rFonts w:ascii="Times New Roman" w:eastAsia="Times New Roman" w:hAnsi="Times New Roman" w:cs="Times New Roman"/>
+                <w:sz w:val="24"/>
+                <w:szCs w:val="24"/>
+              </w:rPr>
+              <w:t>£</w:t>
+            </w:r>
+            <w:r>
+              <w:rPr>
+                <w:rFonts w:ascii="Times New Roman" w:eastAsia="Times New Roman" w:hAnsi="Times New Roman" w:cs="Times New Roman"/>
+                <w:sz w:val="24"/>
+                <w:szCs w:val="24"/>
+              </w:rPr>
+              <w:t>750</w:t>
+            </w:r>
+          </w:p>
+        </w:tc>
+        <w:tc>
+          <w:tcPr>
+            <w:tcW w:w="2047" w:type="dxa"/>
+            <w:shd w:val="clear" w:color="auto" w:fill="auto"/>
+            <w:tcMar>
+              <w:top w:w="100" w:type="dxa"/>
+              <w:left w:w="100" w:type="dxa"/>
+              <w:bottom w:w="100" w:type="dxa"/>
+              <w:right w:w="100" w:type="dxa"/>
+            </w:tcMar>
+          </w:tcPr>
+          <w:p>
+            <w:pPr>
+              <w:widowControl w:val="0"/>
+              <w:pBdr>
+                <w:top w:val="nil"/>
+                <w:left w:val="nil"/>
+                <w:bottom w:val="nil"/>
+                <w:right w:val="nil"/>
+                <w:between w:val="nil"/>
+              </w:pBdr>
+              <w:spacing w:line="360" w:lineRule="auto"/>
+              <w:jc w:val="center"/>
+              <w:rPr>
+                <w:rFonts w:ascii="Times New Roman" w:eastAsia="Times New Roman" w:hAnsi="Times New Roman" w:cs="Times New Roman"/>
+                <w:sz w:val="24"/>
+                <w:szCs w:val="24"/>
+              </w:rPr>
+            </w:pPr>
+            <w:r>
+              <w:rPr>
+                <w:rFonts w:ascii="Times New Roman" w:eastAsia="Times New Roman" w:hAnsi="Times New Roman" w:cs="Times New Roman"/>
+                <w:sz w:val="24"/>
+                <w:szCs w:val="24"/>
+              </w:rPr>
+              <w:t>10-20 Days</w:t>
+            </w:r>
+          </w:p>
+        </w:tc>
+        <w:tc>
+          <w:tcPr>
+            <w:tcW w:w="2047" w:type="dxa"/>
+            <w:shd w:val="clear" w:color="auto" w:fill="auto"/>
+            <w:tcMar>
+              <w:top w:w="100" w:type="dxa"/>
+              <w:left w:w="100" w:type="dxa"/>
+              <w:bottom w:w="100" w:type="dxa"/>
+              <w:right w:w="100" w:type="dxa"/>
+            </w:tcMar>
+          </w:tcPr>
+          <w:p>
+            <w:pPr>
+              <w:widowControl w:val="0"/>
+              <w:pBdr>
+                <w:top w:val="nil"/>
+                <w:left w:val="nil"/>
+                <w:bottom w:val="nil"/>
+                <w:right w:val="nil"/>
+                <w:between w:val="nil"/>
+              </w:pBdr>
+              <w:spacing w:line="360" w:lineRule="auto"/>
+              <w:jc w:val="center"/>
+              <w:rPr>
+                <w:rFonts w:ascii="Times New Roman" w:eastAsia="Times New Roman" w:hAnsi="Times New Roman" w:cs="Times New Roman"/>
+                <w:sz w:val="24"/>
+                <w:szCs w:val="24"/>
+              </w:rPr>
+            </w:pPr>
+            <w:r>
+              <w:rPr>
+                <w:rFonts w:ascii="Times New Roman" w:eastAsia="Times New Roman" w:hAnsi="Times New Roman" w:cs="Times New Roman"/>
+                <w:sz w:val="24"/>
+                <w:szCs w:val="24"/>
+              </w:rPr>
+              <w:t>One Time Fee</w:t>
+            </w:r>
+          </w:p>
+        </w:tc>
+      </w:tr>
+      <w:tr>
+        <w:trPr>
+          <w:trHeight w:val="707"/>
+        </w:trPr>
+        <w:tc>
+          <w:tcPr>
+            <w:tcW w:w="1974" w:type="dxa"/>
+            <w:shd w:val="clear" w:color="auto" w:fill="auto"/>
+            <w:tcMar>
+              <w:top w:w="100" w:type="dxa"/>
+              <w:left w:w="100" w:type="dxa"/>
+              <w:bottom w:w="100" w:type="dxa"/>
+              <w:right w:w="100" w:type="dxa"/>
+            </w:tcMar>
+          </w:tcPr>
+          <w:p>
+            <w:pPr>
+              <w:widowControl w:val="0"/>
+              <w:pBdr>
+                <w:top w:val="nil"/>
+                <w:left w:val="nil"/>
+                <w:bottom w:val="nil"/>
+                <w:right w:val="nil"/>
+                <w:between w:val="nil"/>
+              </w:pBdr>
+              <w:rPr>
+                <w:rFonts w:ascii="Times New Roman" w:eastAsia="Times New Roman" w:hAnsi="Times New Roman" w:cs="Times New Roman"/>
+                <w:sz w:val="24"/>
+                <w:szCs w:val="24"/>
+              </w:rPr>
+            </w:pPr>
+            <w:r>
+              <w:rPr>
+                <w:rFonts w:ascii="Times New Roman" w:eastAsia="Times New Roman" w:hAnsi="Times New Roman" w:cs="Times New Roman"/>
+                <w:sz w:val="24"/>
+                <w:szCs w:val="24"/>
+              </w:rPr>
+              <w:t>Firefly Meeting Automation</w:t>
+            </w:r>
+          </w:p>
+        </w:tc>
+        <w:tc>
+          <w:tcPr>
+            <w:tcW w:w="2369" w:type="dxa"/>
+            <w:shd w:val="clear" w:color="auto" w:fill="auto"/>
+            <w:tcMar>
+              <w:top w:w="100" w:type="dxa"/>
+              <w:left w:w="100" w:type="dxa"/>
+              <w:bottom w:w="100" w:type="dxa"/>
+              <w:right w:w="100" w:type="dxa"/>
+            </w:tcMar>
+          </w:tcPr>
+          <w:p>
+            <w:pPr>
+              <w:widowControl w:val="0"/>
+              <w:spacing w:line="276" w:lineRule="auto"/>
+              <w:rPr>
+                <w:rFonts w:ascii="Times New Roman" w:eastAsia="Times New Roman" w:hAnsi="Times New Roman" w:cs="Times New Roman"/>
+                <w:sz w:val="24"/>
+                <w:szCs w:val="24"/>
+              </w:rPr>
+            </w:pPr>
+            <w:r>
+              <w:rPr>
+                <w:rFonts w:ascii="Times New Roman" w:eastAsia="Times New Roman" w:hAnsi="Times New Roman" w:cs="Times New Roman"/>
+                <w:sz w:val="24"/>
+                <w:szCs w:val="24"/>
+              </w:rPr>
+              <w:t>Automation Setup</w:t>
+            </w:r>
+          </w:p>
+        </w:tc>
+        <w:tc>
+          <w:tcPr>
+            <w:tcW w:w="1688" w:type="dxa"/>
+            <w:shd w:val="clear" w:color="auto" w:fill="auto"/>
+            <w:tcMar>
+              <w:top w:w="100" w:type="dxa"/>
+              <w:left w:w="100" w:type="dxa"/>
+              <w:bottom w:w="100" w:type="dxa"/>
+              <w:right w:w="100" w:type="dxa"/>
+            </w:tcMar>
+          </w:tcPr>
+          <w:p>
+            <w:pPr>
+              <w:widowControl w:val="0"/>
+              <w:spacing w:line="276" w:lineRule="auto"/>
+              <w:jc w:val="center"/>
+              <w:rPr>
+                <w:rFonts w:ascii="Times New Roman" w:eastAsia="Times New Roman" w:hAnsi="Times New Roman" w:cs="Times New Roman"/>
+                <w:sz w:val="24"/>
+                <w:szCs w:val="24"/>
+              </w:rPr>
+            </w:pPr>
+            <w:r>
+              <w:rPr>
+                <w:rFonts w:ascii="Times New Roman" w:eastAsia="Times New Roman" w:hAnsi="Times New Roman" w:cs="Times New Roman"/>
+                <w:sz w:val="24"/>
+                <w:szCs w:val="24"/>
+              </w:rPr>
+              <w:t>£</w:t>
+            </w:r>
+            <w:r>
+              <w:rPr>
+                <w:rFonts w:ascii="Times New Roman" w:eastAsia="Times New Roman" w:hAnsi="Times New Roman" w:cs="Times New Roman"/>
+                <w:sz w:val="24"/>
+                <w:szCs w:val="24"/>
+              </w:rPr>
+              <w:t>250</w:t>
+            </w:r>
+          </w:p>
+        </w:tc>
+        <w:tc>
+          <w:tcPr>
+            <w:tcW w:w="2047" w:type="dxa"/>
+            <w:shd w:val="clear" w:color="auto" w:fill="auto"/>
+            <w:tcMar>
+              <w:top w:w="100" w:type="dxa"/>
+              <w:left w:w="100" w:type="dxa"/>
+              <w:bottom w:w="100" w:type="dxa"/>
+              <w:right w:w="100" w:type="dxa"/>
+            </w:tcMar>
+          </w:tcPr>
+          <w:p>
+            <w:pPr>
+              <w:widowControl w:val="0"/>
+              <w:pBdr>
+                <w:top w:val="nil"/>
+                <w:left w:val="nil"/>
+                <w:bottom w:val="nil"/>
+                <w:right w:val="nil"/>
+                <w:between w:val="nil"/>
+              </w:pBdr>
+              <w:spacing w:line="360" w:lineRule="auto"/>
+              <w:jc w:val="center"/>
+              <w:rPr>
+                <w:rFonts w:ascii="Times New Roman" w:eastAsia="Times New Roman" w:hAnsi="Times New Roman" w:cs="Times New Roman"/>
+                <w:sz w:val="24"/>
+                <w:szCs w:val="24"/>
+              </w:rPr>
+            </w:pPr>
+            <w:r>
+              <w:rPr>
+                <w:rFonts w:ascii="Times New Roman" w:eastAsia="Times New Roman" w:hAnsi="Times New Roman" w:cs="Times New Roman"/>
+                <w:sz w:val="24"/>
+                <w:szCs w:val="24"/>
+              </w:rPr>
+              <w:t>10-20 Days</w:t>
+            </w:r>
+          </w:p>
+        </w:tc>
+        <w:tc>
+          <w:tcPr>
+            <w:tcW w:w="2047" w:type="dxa"/>
+            <w:shd w:val="clear" w:color="auto" w:fill="auto"/>
+            <w:tcMar>
+              <w:top w:w="100" w:type="dxa"/>
+              <w:left w:w="100" w:type="dxa"/>
+              <w:bottom w:w="100" w:type="dxa"/>
+              <w:right w:w="100" w:type="dxa"/>
+            </w:tcMar>
+          </w:tcPr>
+          <w:p>
+            <w:pPr>
+              <w:widowControl w:val="0"/>
+              <w:pBdr>
+                <w:top w:val="nil"/>
+                <w:left w:val="nil"/>
+                <w:bottom w:val="nil"/>
+                <w:right w:val="nil"/>
+                <w:between w:val="nil"/>
+              </w:pBdr>
+              <w:spacing w:line="360" w:lineRule="auto"/>
+              <w:jc w:val="center"/>
+              <w:rPr>
+                <w:rFonts w:ascii="Times New Roman" w:eastAsia="Times New Roman" w:hAnsi="Times New Roman" w:cs="Times New Roman"/>
+                <w:sz w:val="24"/>
+                <w:szCs w:val="24"/>
+              </w:rPr>
+            </w:pPr>
+            <w:r>
+              <w:rPr>
+                <w:rFonts w:ascii="Times New Roman" w:eastAsia="Times New Roman" w:hAnsi="Times New Roman" w:cs="Times New Roman"/>
+                <w:sz w:val="24"/>
+                <w:szCs w:val="24"/>
+              </w:rPr>
+              <w:t>One Time Fee</w:t>
+            </w:r>
+          </w:p>
+        </w:tc>
+      </w:tr>
+      <w:tr>
+        <w:trPr>
+          <w:trHeight w:val="707"/>
+        </w:trPr>
+        <w:tc>
+          <w:tcPr>
+            <w:tcW w:w="1974" w:type="dxa"/>
+            <w:shd w:val="clear" w:color="auto" w:fill="auto"/>
+            <w:tcMar>
+              <w:top w:w="100" w:type="dxa"/>
+              <w:left w:w="100" w:type="dxa"/>
+              <w:bottom w:w="100" w:type="dxa"/>
+              <w:right w:w="100" w:type="dxa"/>
+            </w:tcMar>
+          </w:tcPr>
+          <w:p>
+            <w:pPr>
+              <w:widowControl w:val="0"/>
+              <w:pBdr>
+                <w:top w:val="nil"/>
+                <w:left w:val="nil"/>
+                <w:bottom w:val="nil"/>
+                <w:right w:val="nil"/>
+                <w:between w:val="nil"/>
+              </w:pBdr>
+              <w:rPr>
+                <w:rFonts w:ascii="Times New Roman" w:eastAsia="Times New Roman" w:hAnsi="Times New Roman" w:cs="Times New Roman"/>
+                <w:sz w:val="24"/>
+                <w:szCs w:val="24"/>
+              </w:rPr>
+            </w:pPr>
+            <w:r>
+              <w:rPr>
+                <w:rFonts w:ascii="Times New Roman" w:eastAsia="Times New Roman" w:hAnsi="Times New Roman" w:cs="Times New Roman"/>
+                <w:sz w:val="24"/>
+                <w:szCs w:val="24"/>
+              </w:rPr>
+              <w:t>AI Chatbot</w:t>
+            </w:r>
+          </w:p>
+        </w:tc>
+        <w:tc>
+          <w:tcPr>
+            <w:tcW w:w="2369" w:type="dxa"/>
+            <w:shd w:val="clear" w:color="auto" w:fill="auto"/>
+            <w:tcMar>
+              <w:top w:w="100" w:type="dxa"/>
+              <w:left w:w="100" w:type="dxa"/>
+              <w:bottom w:w="100" w:type="dxa"/>
+              <w:right w:w="100" w:type="dxa"/>
+            </w:tcMar>
+          </w:tcPr>
+          <w:p>
+            <w:pPr>
+              <w:widowControl w:val="0"/>
+              <w:spacing w:line="276" w:lineRule="auto"/>
+              <w:jc w:val="center"/>
+              <w:rPr>
+                <w:rFonts w:ascii="Times New Roman" w:eastAsia="Times New Roman" w:hAnsi="Times New Roman" w:cs="Times New Roman"/>
+                <w:sz w:val="24"/>
+                <w:szCs w:val="24"/>
+              </w:rPr>
+            </w:pPr>
+            <w:r>
+              <w:rPr>
+                <w:rFonts w:ascii="Times New Roman" w:eastAsia="Times New Roman" w:hAnsi="Times New Roman" w:cs="Times New Roman"/>
+                <w:sz w:val="24"/>
+                <w:szCs w:val="24"/>
+              </w:rPr>
+              <w:t>AI-ML Model Training</w:t>
+            </w:r>
+          </w:p>
+        </w:tc>
+        <w:tc>
+          <w:tcPr>
+            <w:tcW w:w="1688" w:type="dxa"/>
+            <w:shd w:val="clear" w:color="auto" w:fill="auto"/>
+            <w:tcMar>
+              <w:top w:w="100" w:type="dxa"/>
+              <w:left w:w="100" w:type="dxa"/>
+              <w:bottom w:w="100" w:type="dxa"/>
+              <w:right w:w="100" w:type="dxa"/>
+            </w:tcMar>
+          </w:tcPr>
+          <w:p>
+            <w:pPr>
+              <w:widowControl w:val="0"/>
+              <w:spacing w:line="276" w:lineRule="auto"/>
+              <w:jc w:val="center"/>
+              <w:rPr>
+                <w:rFonts w:ascii="Times New Roman" w:eastAsia="Times New Roman" w:hAnsi="Times New Roman" w:cs="Times New Roman"/>
+                <w:sz w:val="24"/>
+                <w:szCs w:val="24"/>
+              </w:rPr>
+            </w:pPr>
+            <w:r>
+              <w:rPr>
+                <w:rFonts w:ascii="Times New Roman" w:eastAsia="Times New Roman" w:hAnsi="Times New Roman" w:cs="Times New Roman"/>
+                <w:sz w:val="24"/>
+                <w:szCs w:val="24"/>
+              </w:rPr>
+              <w:t>£</w:t>
+            </w:r>
+            <w:r>
+              <w:rPr>
+                <w:rFonts w:ascii="Times New Roman" w:eastAsia="Times New Roman" w:hAnsi="Times New Roman" w:cs="Times New Roman"/>
+                <w:sz w:val="24"/>
+                <w:szCs w:val="24"/>
+              </w:rPr>
+              <w:t>500</w:t>
+            </w:r>
+          </w:p>
+        </w:tc>
+        <w:tc>
+          <w:tcPr>
+            <w:tcW w:w="2047" w:type="dxa"/>
+            <w:shd w:val="clear" w:color="auto" w:fill="auto"/>
+            <w:tcMar>
+              <w:top w:w="100" w:type="dxa"/>
+              <w:left w:w="100" w:type="dxa"/>
+              <w:bottom w:w="100" w:type="dxa"/>
+              <w:right w:w="100" w:type="dxa"/>
+            </w:tcMar>
+          </w:tcPr>
+          <w:p>
+            <w:pPr>
+              <w:widowControl w:val="0"/>
+              <w:pBdr>
+                <w:top w:val="nil"/>
+                <w:left w:val="nil"/>
+                <w:bottom w:val="nil"/>
+                <w:right w:val="nil"/>
+                <w:between w:val="nil"/>
+              </w:pBdr>
+              <w:spacing w:line="360" w:lineRule="auto"/>
+              <w:jc w:val="center"/>
+              <w:rPr>
+                <w:rFonts w:ascii="Times New Roman" w:eastAsia="Times New Roman" w:hAnsi="Times New Roman" w:cs="Times New Roman"/>
+                <w:sz w:val="24"/>
+                <w:szCs w:val="24"/>
+              </w:rPr>
+            </w:pPr>
+            <w:r>
+              <w:rPr>
+                <w:rFonts w:ascii="Times New Roman" w:eastAsia="Times New Roman" w:hAnsi="Times New Roman" w:cs="Times New Roman"/>
+                <w:sz w:val="24"/>
+                <w:szCs w:val="24"/>
+              </w:rPr>
+              <w:t>10-20 Days</w:t>
+            </w:r>
+          </w:p>
+        </w:tc>
+        <w:tc>
+          <w:tcPr>
+            <w:tcW w:w="2047" w:type="dxa"/>
+            <w:shd w:val="clear" w:color="auto" w:fill="auto"/>
+            <w:tcMar>
+              <w:top w:w="100" w:type="dxa"/>
+              <w:left w:w="100" w:type="dxa"/>
+              <w:bottom w:w="100" w:type="dxa"/>
+              <w:right w:w="100" w:type="dxa"/>
+            </w:tcMar>
+          </w:tcPr>
+          <w:p>
+            <w:pPr>
+              <w:widowControl w:val="0"/>
+              <w:pBdr>
+                <w:top w:val="nil"/>
+                <w:left w:val="nil"/>
+                <w:bottom w:val="nil"/>
+                <w:right w:val="nil"/>
+                <w:between w:val="nil"/>
+              </w:pBdr>
+              <w:spacing w:line="360" w:lineRule="auto"/>
+              <w:jc w:val="center"/>
+              <w:rPr>
+                <w:rFonts w:ascii="Times New Roman" w:eastAsia="Times New Roman" w:hAnsi="Times New Roman" w:cs="Times New Roman"/>
+                <w:sz w:val="24"/>
+                <w:szCs w:val="24"/>
+              </w:rPr>
+            </w:pPr>
+            <w:r>
+              <w:rPr>
+                <w:rFonts w:ascii="Times New Roman" w:eastAsia="Times New Roman" w:hAnsi="Times New Roman" w:cs="Times New Roman"/>
+                <w:sz w:val="24"/>
+                <w:szCs w:val="24"/>
+              </w:rPr>
+              <w:t>One Time Fee</w:t>
+            </w:r>
+          </w:p>
+        </w:tc>
+      </w:tr>
+      <w:tr>
+        <w:trPr>
+          <w:trHeight w:val="707"/>
+        </w:trPr>
+        <w:tc>
+          <w:tcPr>
+            <w:tcW w:w="1974" w:type="dxa"/>
+            <w:shd w:val="clear" w:color="auto" w:fill="auto"/>
+            <w:tcMar>
+              <w:top w:w="100" w:type="dxa"/>
+              <w:left w:w="100" w:type="dxa"/>
+              <w:bottom w:w="100" w:type="dxa"/>
+              <w:right w:w="100" w:type="dxa"/>
+            </w:tcMar>
+          </w:tcPr>
+          <w:p>
+            <w:pPr>
+              <w:widowControl w:val="0"/>
+              <w:pBdr>
+                <w:top w:val="nil"/>
+                <w:left w:val="nil"/>
+                <w:bottom w:val="nil"/>
+                <w:right w:val="nil"/>
+                <w:between w:val="nil"/>
+              </w:pBdr>
+              <w:rPr>
+                <w:rFonts w:ascii="Times New Roman" w:eastAsia="Times New Roman" w:hAnsi="Times New Roman" w:cs="Times New Roman"/>
+                <w:sz w:val="24"/>
+                <w:szCs w:val="24"/>
+              </w:rPr>
+            </w:pPr>
+            <w:r>
+              <w:rPr>
+                <w:rFonts w:ascii="Times New Roman" w:eastAsia="Times New Roman" w:hAnsi="Times New Roman" w:cs="Times New Roman"/>
+                <w:sz w:val="24"/>
+                <w:szCs w:val="24"/>
+              </w:rPr>
+              <w:t>PDF Generation Automations</w:t>
+            </w:r>
+          </w:p>
+        </w:tc>
+        <w:tc>
+          <w:tcPr>
+            <w:tcW w:w="2369" w:type="dxa"/>
+            <w:shd w:val="clear" w:color="auto" w:fill="auto"/>
+            <w:tcMar>
+              <w:top w:w="100" w:type="dxa"/>
+              <w:left w:w="100" w:type="dxa"/>
+              <w:bottom w:w="100" w:type="dxa"/>
+              <w:right w:w="100" w:type="dxa"/>
+            </w:tcMar>
+          </w:tcPr>
+          <w:p>
+            <w:pPr>
+              <w:widowControl w:val="0"/>
+              <w:spacing w:line="276" w:lineRule="auto"/>
+              <w:jc w:val="center"/>
+              <w:rPr>
+                <w:rFonts w:ascii="Times New Roman" w:eastAsia="Times New Roman" w:hAnsi="Times New Roman" w:cs="Times New Roman"/>
+                <w:sz w:val="24"/>
+                <w:szCs w:val="24"/>
+              </w:rPr>
+            </w:pPr>
+            <w:r>
+              <w:rPr>
+                <w:rFonts w:ascii="Times New Roman" w:eastAsia="Times New Roman" w:hAnsi="Times New Roman" w:cs="Times New Roman"/>
+                <w:sz w:val="24"/>
+                <w:szCs w:val="24"/>
+              </w:rPr>
+              <w:t>PDF Generator Chatbot Automation + 3 PDF Templates</w:t>
+            </w:r>
+          </w:p>
+        </w:tc>
+        <w:tc>
+          <w:tcPr>
+            <w:tcW w:w="1688" w:type="dxa"/>
+            <w:shd w:val="clear" w:color="auto" w:fill="auto"/>
+            <w:tcMar>
+              <w:top w:w="100" w:type="dxa"/>
+              <w:left w:w="100" w:type="dxa"/>
+              <w:bottom w:w="100" w:type="dxa"/>
+              <w:right w:w="100" w:type="dxa"/>
+            </w:tcMar>
+          </w:tcPr>
+          <w:p>
+            <w:pPr>
+              <w:widowControl w:val="0"/>
+              <w:spacing w:line="276" w:lineRule="auto"/>
+              <w:jc w:val="center"/>
+              <w:rPr>
+                <w:rFonts w:ascii="Times New Roman" w:eastAsia="Times New Roman" w:hAnsi="Times New Roman" w:cs="Times New Roman"/>
+                <w:sz w:val="24"/>
+                <w:szCs w:val="24"/>
+              </w:rPr>
+            </w:pPr>
+            <w:r>
+              <w:rPr>
+                <w:rFonts w:ascii="Times New Roman" w:eastAsia="Times New Roman" w:hAnsi="Times New Roman" w:cs="Times New Roman"/>
+                <w:sz w:val="24"/>
+                <w:szCs w:val="24"/>
+              </w:rPr>
+              <w:t>£</w:t>
+            </w:r>
+            <w:r>
+              <w:rPr>
+                <w:rFonts w:ascii="Times New Roman" w:eastAsia="Times New Roman" w:hAnsi="Times New Roman" w:cs="Times New Roman"/>
+                <w:sz w:val="24"/>
+                <w:szCs w:val="24"/>
+              </w:rPr>
+              <w:t>500</w:t>
+            </w:r>
+          </w:p>
+        </w:tc>
+        <w:tc>
+          <w:tcPr>
+            <w:tcW w:w="2047" w:type="dxa"/>
+            <w:shd w:val="clear" w:color="auto" w:fill="auto"/>
+            <w:tcMar>
+              <w:top w:w="100" w:type="dxa"/>
+              <w:left w:w="100" w:type="dxa"/>
+              <w:bottom w:w="100" w:type="dxa"/>
+              <w:right w:w="100" w:type="dxa"/>
+            </w:tcMar>
+          </w:tcPr>
+          <w:p>
+            <w:pPr>
+              <w:widowControl w:val="0"/>
+              <w:pBdr>
+                <w:top w:val="nil"/>
+                <w:left w:val="nil"/>
+                <w:bottom w:val="nil"/>
+                <w:right w:val="nil"/>
+                <w:between w:val="nil"/>
+              </w:pBdr>
+              <w:spacing w:line="360" w:lineRule="auto"/>
+              <w:jc w:val="center"/>
+              <w:rPr>
+                <w:rFonts w:ascii="Times New Roman" w:eastAsia="Times New Roman" w:hAnsi="Times New Roman" w:cs="Times New Roman"/>
+                <w:sz w:val="24"/>
+                <w:szCs w:val="24"/>
+              </w:rPr>
+            </w:pPr>
+            <w:r>
+              <w:rPr>
+                <w:rFonts w:ascii="Times New Roman" w:eastAsia="Times New Roman" w:hAnsi="Times New Roman" w:cs="Times New Roman"/>
+                <w:sz w:val="24"/>
+                <w:szCs w:val="24"/>
+              </w:rPr>
+              <w:t>10-20 Days</w:t>
+            </w:r>
+          </w:p>
+        </w:tc>
+        <w:tc>
+          <w:tcPr>
+            <w:tcW w:w="2047" w:type="dxa"/>
+            <w:shd w:val="clear" w:color="auto" w:fill="auto"/>
+            <w:tcMar>
+              <w:top w:w="100" w:type="dxa"/>
+              <w:left w:w="100" w:type="dxa"/>
+              <w:bottom w:w="100" w:type="dxa"/>
+              <w:right w:w="100" w:type="dxa"/>
+            </w:tcMar>
+          </w:tcPr>
+          <w:p>
+            <w:pPr>
+              <w:widowControl w:val="0"/>
+              <w:pBdr>
+                <w:top w:val="nil"/>
+                <w:left w:val="nil"/>
+                <w:bottom w:val="nil"/>
+                <w:right w:val="nil"/>
+                <w:between w:val="nil"/>
+              </w:pBdr>
+              <w:spacing w:line="360" w:lineRule="auto"/>
+              <w:jc w:val="center"/>
+              <w:rPr>
+                <w:rFonts w:ascii="Times New Roman" w:eastAsia="Times New Roman" w:hAnsi="Times New Roman" w:cs="Times New Roman"/>
+                <w:sz w:val="24"/>
+                <w:szCs w:val="24"/>
+              </w:rPr>
+            </w:pPr>
+            <w:r>
+              <w:rPr>
+                <w:rFonts w:ascii="Times New Roman" w:eastAsia="Times New Roman" w:hAnsi="Times New Roman" w:cs="Times New Roman"/>
+                <w:sz w:val="24"/>
+                <w:szCs w:val="24"/>
+              </w:rPr>
+              <w:t>One Time Fee</w:t>
+            </w:r>
+          </w:p>
+        </w:tc>
+      </w:tr>
+      <w:tr>
+        <w:trPr>
+          <w:trHeight w:val="707"/>
+        </w:trPr>
+        <w:tc>
+          <w:tcPr>
+            <w:tcW w:w="1974" w:type="dxa"/>
+            <w:shd w:val="clear" w:color="auto" w:fill="auto"/>
+            <w:tcMar>
+              <w:top w:w="100" w:type="dxa"/>
+              <w:left w:w="100" w:type="dxa"/>
+              <w:bottom w:w="100" w:type="dxa"/>
+              <w:right w:w="100" w:type="dxa"/>
+            </w:tcMar>
+          </w:tcPr>
+          <w:p>
+            <w:pPr>
+              <w:widowControl w:val="0"/>
+              <w:pBdr>
+                <w:top w:val="nil"/>
+                <w:left w:val="nil"/>
+                <w:bottom w:val="nil"/>
+                <w:right w:val="nil"/>
+                <w:between w:val="nil"/>
+              </w:pBdr>
+              <w:rPr>
+                <w:rFonts w:ascii="Times New Roman" w:eastAsia="Times New Roman" w:hAnsi="Times New Roman" w:cs="Times New Roman"/>
+                <w:sz w:val="24"/>
+                <w:szCs w:val="24"/>
+              </w:rPr>
+            </w:pPr>
+            <w:r>
+              <w:rPr>
+                <w:rFonts w:ascii="Times New Roman" w:eastAsia="Times New Roman" w:hAnsi="Times New Roman" w:cs="Times New Roman"/>
+                <w:sz w:val="24"/>
+                <w:szCs w:val="24"/>
+              </w:rPr>
+              <w:t>AI generated Social Media Content &amp; Calendar</w:t>
+            </w:r>
+          </w:p>
+        </w:tc>
+        <w:tc>
+          <w:tcPr>
+            <w:tcW w:w="2369" w:type="dxa"/>
+            <w:shd w:val="clear" w:color="auto" w:fill="auto"/>
+            <w:tcMar>
+              <w:top w:w="100" w:type="dxa"/>
+              <w:left w:w="100" w:type="dxa"/>
+              <w:bottom w:w="100" w:type="dxa"/>
+              <w:right w:w="100" w:type="dxa"/>
+            </w:tcMar>
+          </w:tcPr>
+          <w:p>
+            <w:pPr>
+              <w:widowControl w:val="0"/>
+              <w:spacing w:line="276" w:lineRule="auto"/>
+              <w:jc w:val="center"/>
+              <w:rPr>
+                <w:rFonts w:ascii="Times New Roman" w:eastAsia="Times New Roman" w:hAnsi="Times New Roman" w:cs="Times New Roman"/>
+                <w:sz w:val="24"/>
+                <w:szCs w:val="24"/>
+              </w:rPr>
+            </w:pPr>
+            <w:r>
+              <w:rPr>
+                <w:rFonts w:ascii="Times New Roman" w:eastAsia="Times New Roman" w:hAnsi="Times New Roman" w:cs="Times New Roman"/>
+                <w:sz w:val="24"/>
+                <w:szCs w:val="24"/>
+              </w:rPr>
+              <w:t>AI-ML Model Training</w:t>
+            </w:r>
+          </w:p>
+        </w:tc>
+        <w:tc>
+          <w:tcPr>
+            <w:tcW w:w="1688" w:type="dxa"/>
+            <w:shd w:val="clear" w:color="auto" w:fill="auto"/>
+            <w:tcMar>
+              <w:top w:w="100" w:type="dxa"/>
+              <w:left w:w="100" w:type="dxa"/>
+              <w:bottom w:w="100" w:type="dxa"/>
+              <w:right w:w="100" w:type="dxa"/>
+            </w:tcMar>
+          </w:tcPr>
+          <w:p>
+            <w:pPr>
+              <w:widowControl w:val="0"/>
+              <w:spacing w:line="276" w:lineRule="auto"/>
+              <w:jc w:val="center"/>
+              <w:rPr>
+                <w:rFonts w:ascii="Times New Roman" w:eastAsia="Times New Roman" w:hAnsi="Times New Roman" w:cs="Times New Roman"/>
+                <w:sz w:val="24"/>
+                <w:szCs w:val="24"/>
+              </w:rPr>
+            </w:pPr>
+            <w:r>
+              <w:rPr>
+                <w:rFonts w:ascii="Times New Roman" w:eastAsia="Times New Roman" w:hAnsi="Times New Roman" w:cs="Times New Roman"/>
+                <w:sz w:val="24"/>
+                <w:szCs w:val="24"/>
+              </w:rPr>
+              <w:t>£</w:t>
+            </w:r>
+            <w:r>
+              <w:rPr>
+                <w:rFonts w:ascii="Times New Roman" w:eastAsia="Times New Roman" w:hAnsi="Times New Roman" w:cs="Times New Roman"/>
+                <w:sz w:val="24"/>
+                <w:szCs w:val="24"/>
+              </w:rPr>
+              <w:t>750</w:t>
+            </w:r>
+          </w:p>
+        </w:tc>
+        <w:tc>
+          <w:tcPr>
+            <w:tcW w:w="2047" w:type="dxa"/>
+            <w:shd w:val="clear" w:color="auto" w:fill="auto"/>
+            <w:tcMar>
+              <w:top w:w="100" w:type="dxa"/>
+              <w:left w:w="100" w:type="dxa"/>
+              <w:bottom w:w="100" w:type="dxa"/>
+              <w:right w:w="100" w:type="dxa"/>
+            </w:tcMar>
+          </w:tcPr>
+          <w:p>
+            <w:pPr>
+              <w:widowControl w:val="0"/>
+              <w:pBdr>
+                <w:top w:val="nil"/>
+                <w:left w:val="nil"/>
+                <w:bottom w:val="nil"/>
+                <w:right w:val="nil"/>
+                <w:between w:val="nil"/>
+              </w:pBdr>
+              <w:spacing w:line="360" w:lineRule="auto"/>
+              <w:jc w:val="center"/>
+              <w:rPr>
+                <w:rFonts w:ascii="Times New Roman" w:eastAsia="Times New Roman" w:hAnsi="Times New Roman" w:cs="Times New Roman"/>
+                <w:sz w:val="24"/>
+                <w:szCs w:val="24"/>
+              </w:rPr>
+            </w:pPr>
+            <w:r>
+              <w:rPr>
+                <w:rFonts w:ascii="Times New Roman" w:eastAsia="Times New Roman" w:hAnsi="Times New Roman" w:cs="Times New Roman"/>
+                <w:sz w:val="24"/>
+                <w:szCs w:val="24"/>
+              </w:rPr>
+              <w:t>10-20 Days</w:t>
+            </w:r>
+          </w:p>
+        </w:tc>
+        <w:tc>
+          <w:tcPr>
+            <w:tcW w:w="2047" w:type="dxa"/>
+            <w:shd w:val="clear" w:color="auto" w:fill="auto"/>
+            <w:tcMar>
+              <w:top w:w="100" w:type="dxa"/>
+              <w:left w:w="100" w:type="dxa"/>
+              <w:bottom w:w="100" w:type="dxa"/>
+              <w:right w:w="100" w:type="dxa"/>
+            </w:tcMar>
+          </w:tcPr>
+          <w:p>
+            <w:pPr>
+              <w:widowControl w:val="0"/>
+              <w:pBdr>
+                <w:top w:val="nil"/>
+                <w:left w:val="nil"/>
+                <w:bottom w:val="nil"/>
+                <w:right w:val="nil"/>
+                <w:between w:val="nil"/>
+              </w:pBdr>
+              <w:spacing w:line="360" w:lineRule="auto"/>
+              <w:jc w:val="center"/>
+              <w:rPr>
+                <w:rFonts w:ascii="Times New Roman" w:eastAsia="Times New Roman" w:hAnsi="Times New Roman" w:cs="Times New Roman"/>
+                <w:sz w:val="24"/>
+                <w:szCs w:val="24"/>
+              </w:rPr>
+            </w:pPr>
+            <w:r>
+              <w:rPr>
+                <w:rFonts w:ascii="Times New Roman" w:eastAsia="Times New Roman" w:hAnsi="Times New Roman" w:cs="Times New Roman"/>
+                <w:sz w:val="24"/>
+                <w:szCs w:val="24"/>
+              </w:rPr>
+              <w:t>One Time Fee</w:t>
+            </w:r>
+          </w:p>
+        </w:tc>
+      </w:tr>
+      <w:tr>
+        <w:trPr>
+          <w:trHeight w:val="707"/>
+        </w:trPr>
+        <w:tc>
+          <w:tcPr>
+            <w:tcW w:w="1974" w:type="dxa"/>
+            <w:shd w:val="clear" w:color="auto" w:fill="auto"/>
+            <w:tcMar>
+              <w:top w:w="100" w:type="dxa"/>
+              <w:left w:w="100" w:type="dxa"/>
+              <w:bottom w:w="100" w:type="dxa"/>
+              <w:right w:w="100" w:type="dxa"/>
+            </w:tcMar>
+          </w:tcPr>
+          <w:p>
+            <w:pPr>
+              <w:widowControl w:val="0"/>
+              <w:pBdr>
+                <w:top w:val="nil"/>
+                <w:left w:val="nil"/>
+                <w:bottom w:val="nil"/>
+                <w:right w:val="nil"/>
+                <w:between w:val="nil"/>
+              </w:pBdr>
+              <w:rPr>
+                <w:rFonts w:ascii="Times New Roman" w:eastAsia="Times New Roman" w:hAnsi="Times New Roman" w:cs="Times New Roman"/>
+                <w:sz w:val="24"/>
+                <w:szCs w:val="24"/>
+              </w:rPr>
+            </w:pPr>
+            <w:r>
+              <w:rPr>
+                <w:rFonts w:ascii="Times New Roman" w:eastAsia="Times New Roman" w:hAnsi="Times New Roman" w:cs="Times New Roman"/>
+                <w:sz w:val="24"/>
+                <w:szCs w:val="24"/>
+              </w:rPr>
+              <w:t>Custom AI Models &amp; Agents</w:t>
+            </w:r>
+          </w:p>
+        </w:tc>
+        <w:tc>
+          <w:tcPr>
+            <w:tcW w:w="2369" w:type="dxa"/>
+            <w:shd w:val="clear" w:color="auto" w:fill="auto"/>
+            <w:tcMar>
+              <w:top w:w="100" w:type="dxa"/>
+              <w:left w:w="100" w:type="dxa"/>
+              <w:bottom w:w="100" w:type="dxa"/>
+              <w:right w:w="100" w:type="dxa"/>
+            </w:tcMar>
+          </w:tcPr>
+          <w:p>
+            <w:pPr>
+              <w:widowControl w:val="0"/>
+              <w:spacing w:line="276" w:lineRule="auto"/>
+              <w:jc w:val="center"/>
+              <w:rPr>
+                <w:rFonts w:ascii="Times New Roman" w:eastAsia="Times New Roman" w:hAnsi="Times New Roman" w:cs="Times New Roman"/>
+                <w:sz w:val="24"/>
+                <w:szCs w:val="24"/>
+              </w:rPr>
+            </w:pPr>
+            <w:r>
+              <w:rPr>
+                <w:rFonts w:ascii="Times New Roman" w:eastAsia="Times New Roman" w:hAnsi="Times New Roman" w:cs="Times New Roman"/>
+                <w:sz w:val="24"/>
+                <w:szCs w:val="24"/>
+              </w:rPr>
+              <w:t>AI-ML Model Training</w:t>
+            </w:r>
+          </w:p>
+        </w:tc>
+        <w:tc>
+          <w:tcPr>
+            <w:tcW w:w="1688" w:type="dxa"/>
+            <w:shd w:val="clear" w:color="auto" w:fill="auto"/>
+            <w:tcMar>
+              <w:top w:w="100" w:type="dxa"/>
+              <w:left w:w="100" w:type="dxa"/>
+              <w:bottom w:w="100" w:type="dxa"/>
+              <w:right w:w="100" w:type="dxa"/>
+            </w:tcMar>
+          </w:tcPr>
+          <w:p>
+            <w:pPr>
+              <w:widowControl w:val="0"/>
+              <w:spacing w:line="276" w:lineRule="auto"/>
+              <w:jc w:val="center"/>
+              <w:rPr>
+                <w:rFonts w:ascii="Times New Roman" w:eastAsia="Times New Roman" w:hAnsi="Times New Roman" w:cs="Times New Roman"/>
+                <w:sz w:val="24"/>
+                <w:szCs w:val="24"/>
+              </w:rPr>
+            </w:pPr>
+            <w:r>
+              <w:rPr>
+                <w:rFonts w:ascii="Times New Roman" w:eastAsia="Times New Roman" w:hAnsi="Times New Roman" w:cs="Times New Roman"/>
+                <w:sz w:val="24"/>
+                <w:szCs w:val="24"/>
+              </w:rPr>
+              <w:t>£</w:t>
+            </w:r>
+            <w:r>
+              <w:rPr>
+                <w:rFonts w:ascii="Times New Roman" w:eastAsia="Times New Roman" w:hAnsi="Times New Roman" w:cs="Times New Roman"/>
+                <w:sz w:val="24"/>
+                <w:szCs w:val="24"/>
+              </w:rPr>
+              <w:t>1000</w:t>
+            </w:r>
+          </w:p>
+        </w:tc>
+        <w:tc>
+          <w:tcPr>
+            <w:tcW w:w="2047" w:type="dxa"/>
+            <w:shd w:val="clear" w:color="auto" w:fill="auto"/>
+            <w:tcMar>
+              <w:top w:w="100" w:type="dxa"/>
+              <w:left w:w="100" w:type="dxa"/>
+              <w:bottom w:w="100" w:type="dxa"/>
+              <w:right w:w="100" w:type="dxa"/>
+            </w:tcMar>
+          </w:tcPr>
+          <w:p>
+            <w:pPr>
+              <w:widowControl w:val="0"/>
+              <w:pBdr>
+                <w:top w:val="nil"/>
+                <w:left w:val="nil"/>
+                <w:bottom w:val="nil"/>
+                <w:right w:val="nil"/>
+                <w:between w:val="nil"/>
+              </w:pBdr>
+              <w:spacing w:line="360" w:lineRule="auto"/>
+              <w:jc w:val="center"/>
+              <w:rPr>
+                <w:rFonts w:ascii="Times New Roman" w:eastAsia="Times New Roman" w:hAnsi="Times New Roman" w:cs="Times New Roman"/>
+                <w:sz w:val="24"/>
+                <w:szCs w:val="24"/>
+              </w:rPr>
+            </w:pPr>
+            <w:r>
+              <w:rPr>
+                <w:rFonts w:ascii="Times New Roman" w:eastAsia="Times New Roman" w:hAnsi="Times New Roman" w:cs="Times New Roman"/>
+                <w:sz w:val="24"/>
+                <w:szCs w:val="24"/>
+              </w:rPr>
+              <w:t>10-20 Days</w:t>
+            </w:r>
+          </w:p>
+        </w:tc>
+        <w:tc>
+          <w:tcPr>
+            <w:tcW w:w="2047" w:type="dxa"/>
+            <w:shd w:val="clear" w:color="auto" w:fill="auto"/>
+            <w:tcMar>
+              <w:top w:w="100" w:type="dxa"/>
+              <w:left w:w="100" w:type="dxa"/>
+              <w:bottom w:w="100" w:type="dxa"/>
+              <w:right w:w="100" w:type="dxa"/>
+            </w:tcMar>
+          </w:tcPr>
+          <w:p>
+            <w:pPr>
+              <w:widowControl w:val="0"/>
+              <w:pBdr>
+                <w:top w:val="nil"/>
+                <w:left w:val="nil"/>
+                <w:bottom w:val="nil"/>
+                <w:right w:val="nil"/>
+                <w:between w:val="nil"/>
+              </w:pBdr>
+              <w:spacing w:line="360" w:lineRule="auto"/>
+              <w:jc w:val="center"/>
+              <w:rPr>
+                <w:rFonts w:ascii="Times New Roman" w:eastAsia="Times New Roman" w:hAnsi="Times New Roman" w:cs="Times New Roman"/>
+                <w:sz w:val="24"/>
+                <w:szCs w:val="24"/>
+              </w:rPr>
+            </w:pPr>
+            <w:r>
+              <w:rPr>
+                <w:rFonts w:ascii="Times New Roman" w:eastAsia="Times New Roman" w:hAnsi="Times New Roman" w:cs="Times New Roman"/>
+                <w:sz w:val="24"/>
+                <w:szCs w:val="24"/>
+              </w:rPr>
+              <w:t>One Time Fee</w:t>
+            </w:r>
+          </w:p>
+        </w:tc>
+      </w:tr>
+      <w:tr>
+        <w:trPr>
+          <w:trHeight w:val="707"/>
+        </w:trPr>
+        <w:tc>
+          <w:tcPr>
+            <w:tcW w:w="1974" w:type="dxa"/>
+            <w:shd w:val="clear" w:color="auto" w:fill="auto"/>
+            <w:tcMar>
+              <w:top w:w="100" w:type="dxa"/>
+              <w:left w:w="100" w:type="dxa"/>
+              <w:bottom w:w="100" w:type="dxa"/>
+              <w:right w:w="100" w:type="dxa"/>
+            </w:tcMar>
+          </w:tcPr>
+          <w:p>
+            <w:pPr>
+              <w:widowControl w:val="0"/>
+              <w:pBdr>
+                <w:top w:val="nil"/>
+                <w:left w:val="nil"/>
+                <w:bottom w:val="nil"/>
+                <w:right w:val="nil"/>
+                <w:between w:val="nil"/>
+              </w:pBdr>
+              <w:rPr>
+                <w:rFonts w:ascii="Times New Roman" w:eastAsia="Times New Roman" w:hAnsi="Times New Roman" w:cs="Times New Roman"/>
+                <w:sz w:val="24"/>
+                <w:szCs w:val="24"/>
+              </w:rPr>
+            </w:pPr>
+            <w:r>
+              <w:rPr>
+                <w:rFonts w:ascii="Times New Roman" w:eastAsia="Times New Roman" w:hAnsi="Times New Roman" w:cs="Times New Roman"/>
+                <w:sz w:val="24"/>
+                <w:szCs w:val="24"/>
+              </w:rPr>
+              <w:lastRenderedPageBreak/>
+              <w:t>Marketing Strategy</w:t>
+            </w:r>
+          </w:p>
+        </w:tc>
+        <w:tc>
+          <w:tcPr>
+            <w:tcW w:w="2369" w:type="dxa"/>
+            <w:shd w:val="clear" w:color="auto" w:fill="auto"/>
+            <w:tcMar>
+              <w:top w:w="100" w:type="dxa"/>
+              <w:left w:w="100" w:type="dxa"/>
+              <w:bottom w:w="100" w:type="dxa"/>
+              <w:right w:w="100" w:type="dxa"/>
+            </w:tcMar>
+          </w:tcPr>
+          <w:p>
+            <w:pPr>
+              <w:widowControl w:val="0"/>
+              <w:spacing w:line="276" w:lineRule="auto"/>
+              <w:jc w:val="center"/>
+              <w:rPr>
+                <w:rFonts w:ascii="Times New Roman" w:eastAsia="Times New Roman" w:hAnsi="Times New Roman" w:cs="Times New Roman"/>
+                <w:sz w:val="24"/>
+                <w:szCs w:val="24"/>
+              </w:rPr>
+            </w:pPr>
+            <w:r>
+              <w:rPr>
+                <w:rFonts w:ascii="Times New Roman" w:eastAsia="Times New Roman" w:hAnsi="Times New Roman" w:cs="Times New Roman"/>
+                <w:sz w:val="24"/>
+                <w:szCs w:val="24"/>
+              </w:rPr>
+              <w:t>Research &amp; Plan</w:t>
+            </w:r>
+          </w:p>
+          <w:p>
+            <w:pPr>
+              <w:widowControl w:val="0"/>
+              <w:spacing w:line="276" w:lineRule="auto"/>
+              <w:jc w:val="center"/>
+              <w:rPr>
+                <w:rFonts w:ascii="Times New Roman" w:eastAsia="Times New Roman" w:hAnsi="Times New Roman" w:cs="Times New Roman"/>
+                <w:sz w:val="24"/>
+                <w:szCs w:val="24"/>
+              </w:rPr>
+            </w:pPr>
+            <w:r>
+              <w:rPr>
+                <w:rFonts w:ascii="Times New Roman" w:eastAsia="Times New Roman" w:hAnsi="Times New Roman" w:cs="Times New Roman"/>
+                <w:sz w:val="24"/>
+                <w:szCs w:val="24"/>
+              </w:rPr>
+              <w:t>Timelines</w:t>
+            </w:r>
+          </w:p>
+        </w:tc>
+        <w:tc>
+          <w:tcPr>
+            <w:tcW w:w="1688" w:type="dxa"/>
+            <w:shd w:val="clear" w:color="auto" w:fill="auto"/>
+            <w:tcMar>
+              <w:top w:w="100" w:type="dxa"/>
+              <w:left w:w="100" w:type="dxa"/>
+              <w:bottom w:w="100" w:type="dxa"/>
+              <w:right w:w="100" w:type="dxa"/>
+            </w:tcMar>
+          </w:tcPr>
+          <w:p>
+            <w:pPr>
+              <w:widowControl w:val="0"/>
+              <w:spacing w:line="276" w:lineRule="auto"/>
+              <w:jc w:val="center"/>
+              <w:rPr>
+                <w:rFonts w:ascii="Times New Roman" w:eastAsia="Times New Roman" w:hAnsi="Times New Roman" w:cs="Times New Roman"/>
+                <w:sz w:val="24"/>
+                <w:szCs w:val="24"/>
+              </w:rPr>
+            </w:pPr>
+            <w:r>
+              <w:rPr>
+                <w:rFonts w:ascii="Times New Roman" w:eastAsia="Times New Roman" w:hAnsi="Times New Roman" w:cs="Times New Roman"/>
+                <w:sz w:val="24"/>
+                <w:szCs w:val="24"/>
+              </w:rPr>
+              <w:t>£</w:t>
+            </w:r>
+            <w:r>
+              <w:rPr>
+                <w:rFonts w:ascii="Times New Roman" w:eastAsia="Times New Roman" w:hAnsi="Times New Roman" w:cs="Times New Roman"/>
+                <w:sz w:val="24"/>
+                <w:szCs w:val="24"/>
+              </w:rPr>
+              <w:t>30</w:t>
+            </w:r>
+            <w:r>
+              <w:rPr>
+                <w:rFonts w:ascii="Times New Roman" w:eastAsia="Times New Roman" w:hAnsi="Times New Roman" w:cs="Times New Roman"/>
+                <w:sz w:val="24"/>
+                <w:szCs w:val="24"/>
+              </w:rPr>
+              <w:t>0</w:t>
+            </w:r>
+          </w:p>
+        </w:tc>
+        <w:tc>
+          <w:tcPr>
+            <w:tcW w:w="2047" w:type="dxa"/>
+            <w:shd w:val="clear" w:color="auto" w:fill="auto"/>
+            <w:tcMar>
+              <w:top w:w="100" w:type="dxa"/>
+              <w:left w:w="100" w:type="dxa"/>
+              <w:bottom w:w="100" w:type="dxa"/>
+              <w:right w:w="100" w:type="dxa"/>
+            </w:tcMar>
+          </w:tcPr>
+          <w:p>
+            <w:pPr>
+              <w:widowControl w:val="0"/>
+              <w:pBdr>
+                <w:top w:val="nil"/>
+                <w:left w:val="nil"/>
+                <w:bottom w:val="nil"/>
+                <w:right w:val="nil"/>
+                <w:between w:val="nil"/>
+              </w:pBdr>
+              <w:spacing w:line="360" w:lineRule="auto"/>
+              <w:jc w:val="center"/>
+              <w:rPr>
+                <w:rFonts w:ascii="Times New Roman" w:eastAsia="Times New Roman" w:hAnsi="Times New Roman" w:cs="Times New Roman"/>
+                <w:sz w:val="24"/>
+                <w:szCs w:val="24"/>
+              </w:rPr>
+            </w:pPr>
+            <w:r>
+              <w:rPr>
+                <w:rFonts w:ascii="Times New Roman" w:eastAsia="Times New Roman" w:hAnsi="Times New Roman" w:cs="Times New Roman"/>
+                <w:sz w:val="24"/>
+                <w:szCs w:val="24"/>
+              </w:rPr>
+              <w:t>5-7 Days</w:t>
+            </w:r>
+          </w:p>
+        </w:tc>
+        <w:tc>
+          <w:tcPr>
+            <w:tcW w:w="2047" w:type="dxa"/>
+            <w:shd w:val="clear" w:color="auto" w:fill="auto"/>
+            <w:tcMar>
+              <w:top w:w="100" w:type="dxa"/>
+              <w:left w:w="100" w:type="dxa"/>
+              <w:bottom w:w="100" w:type="dxa"/>
+              <w:right w:w="100" w:type="dxa"/>
+            </w:tcMar>
+          </w:tcPr>
+          <w:p>
+            <w:pPr>
+              <w:widowControl w:val="0"/>
+              <w:pBdr>
+                <w:top w:val="nil"/>
+                <w:left w:val="nil"/>
+                <w:bottom w:val="nil"/>
+                <w:right w:val="nil"/>
+                <w:between w:val="nil"/>
+              </w:pBdr>
+              <w:spacing w:line="360" w:lineRule="auto"/>
+              <w:jc w:val="center"/>
+              <w:rPr>
+                <w:rFonts w:ascii="Times New Roman" w:eastAsia="Times New Roman" w:hAnsi="Times New Roman" w:cs="Times New Roman"/>
+                <w:sz w:val="24"/>
+                <w:szCs w:val="24"/>
+              </w:rPr>
+            </w:pPr>
+            <w:r>
+              <w:rPr>
+                <w:rFonts w:ascii="Times New Roman" w:eastAsia="Times New Roman" w:hAnsi="Times New Roman" w:cs="Times New Roman"/>
+                <w:sz w:val="24"/>
+                <w:szCs w:val="24"/>
+              </w:rPr>
+              <w:t>One Time Fee</w:t>
+            </w:r>
+          </w:p>
+        </w:tc>
+      </w:tr>
+      <w:tr>
+        <w:trPr>
+          <w:trHeight w:val="707"/>
+        </w:trPr>
+        <w:tc>
+          <w:tcPr>
+            <w:tcW w:w="1974" w:type="dxa"/>
+            <w:shd w:val="clear" w:color="auto" w:fill="auto"/>
+            <w:tcMar>
+              <w:top w:w="100" w:type="dxa"/>
+              <w:left w:w="100" w:type="dxa"/>
+              <w:bottom w:w="100" w:type="dxa"/>
+              <w:right w:w="100" w:type="dxa"/>
+            </w:tcMar>
+          </w:tcPr>
+          <w:p>
+            <w:pPr>
+              <w:widowControl w:val="0"/>
+              <w:pBdr>
+                <w:top w:val="nil"/>
+                <w:left w:val="nil"/>
+                <w:bottom w:val="nil"/>
+                <w:right w:val="nil"/>
+                <w:between w:val="nil"/>
+              </w:pBdr>
+              <w:rPr>
+                <w:rFonts w:ascii="Times New Roman" w:eastAsia="Times New Roman" w:hAnsi="Times New Roman" w:cs="Times New Roman"/>
+                <w:sz w:val="24"/>
+                <w:szCs w:val="24"/>
+              </w:rPr>
+            </w:pPr>
+            <w:r>
+              <w:rPr>
+                <w:rFonts w:ascii="Times New Roman" w:eastAsia="Times New Roman" w:hAnsi="Times New Roman" w:cs="Times New Roman"/>
+                <w:sz w:val="24"/>
+                <w:szCs w:val="24"/>
+              </w:rPr>
+              <w:t>Social Media Channels</w:t>
+            </w:r>
+          </w:p>
+        </w:tc>
+        <w:tc>
+          <w:tcPr>
+            <w:tcW w:w="2369" w:type="dxa"/>
+            <w:shd w:val="clear" w:color="auto" w:fill="auto"/>
+            <w:tcMar>
+              <w:top w:w="100" w:type="dxa"/>
+              <w:left w:w="100" w:type="dxa"/>
+              <w:bottom w:w="100" w:type="dxa"/>
+              <w:right w:w="100" w:type="dxa"/>
+            </w:tcMar>
+          </w:tcPr>
+          <w:p>
+            <w:pPr>
+              <w:widowControl w:val="0"/>
+              <w:spacing w:line="276" w:lineRule="auto"/>
+              <w:jc w:val="center"/>
+              <w:rPr>
+                <w:rFonts w:ascii="Times New Roman" w:eastAsia="Times New Roman" w:hAnsi="Times New Roman" w:cs="Times New Roman"/>
+                <w:sz w:val="24"/>
+                <w:szCs w:val="24"/>
+              </w:rPr>
+            </w:pPr>
+            <w:r>
+              <w:rPr>
+                <w:rFonts w:ascii="Times New Roman" w:eastAsia="Times New Roman" w:hAnsi="Times New Roman" w:cs="Times New Roman"/>
+                <w:sz w:val="24"/>
+                <w:szCs w:val="24"/>
+              </w:rPr>
+              <w:t>Optimisation, Integration with Heropost</w:t>
+            </w:r>
+            <w:r>
+              <w:rPr>
+                <w:rFonts w:ascii="Times New Roman" w:eastAsia="Times New Roman" w:hAnsi="Times New Roman" w:cs="Times New Roman"/>
+                <w:sz w:val="24"/>
+                <w:szCs w:val="24"/>
+              </w:rPr>
+              <w:t xml:space="preserve"> For Automated Posting &amp; Hashtags Research</w:t>
+            </w:r>
+          </w:p>
+        </w:tc>
+        <w:tc>
+          <w:tcPr>
+            <w:tcW w:w="1688" w:type="dxa"/>
+            <w:shd w:val="clear" w:color="auto" w:fill="auto"/>
+            <w:tcMar>
+              <w:top w:w="100" w:type="dxa"/>
+              <w:left w:w="100" w:type="dxa"/>
+              <w:bottom w:w="100" w:type="dxa"/>
+              <w:right w:w="100" w:type="dxa"/>
+            </w:tcMar>
+          </w:tcPr>
+          <w:p>
+            <w:pPr>
+              <w:widowControl w:val="0"/>
+              <w:spacing w:line="276" w:lineRule="auto"/>
+              <w:jc w:val="center"/>
+              <w:rPr>
+                <w:rFonts w:ascii="Times New Roman" w:eastAsia="Times New Roman" w:hAnsi="Times New Roman" w:cs="Times New Roman"/>
+                <w:sz w:val="24"/>
+                <w:szCs w:val="24"/>
+              </w:rPr>
+            </w:pPr>
+            <w:r>
+              <w:rPr>
+                <w:rFonts w:ascii="Times New Roman" w:eastAsia="Times New Roman" w:hAnsi="Times New Roman" w:cs="Times New Roman"/>
+                <w:sz w:val="24"/>
+                <w:szCs w:val="24"/>
+              </w:rPr>
+              <w:t>£</w:t>
+            </w:r>
+            <w:r>
+              <w:rPr>
+                <w:rFonts w:ascii="Times New Roman" w:eastAsia="Times New Roman" w:hAnsi="Times New Roman" w:cs="Times New Roman"/>
+                <w:sz w:val="24"/>
+                <w:szCs w:val="24"/>
+              </w:rPr>
+              <w:t>30</w:t>
+            </w:r>
+            <w:r>
+              <w:rPr>
+                <w:rFonts w:ascii="Times New Roman" w:eastAsia="Times New Roman" w:hAnsi="Times New Roman" w:cs="Times New Roman"/>
+                <w:sz w:val="24"/>
+                <w:szCs w:val="24"/>
+              </w:rPr>
+              <w:t>0</w:t>
+            </w:r>
+          </w:p>
+        </w:tc>
+        <w:tc>
+          <w:tcPr>
+            <w:tcW w:w="2047" w:type="dxa"/>
+            <w:shd w:val="clear" w:color="auto" w:fill="auto"/>
+            <w:tcMar>
+              <w:top w:w="100" w:type="dxa"/>
+              <w:left w:w="100" w:type="dxa"/>
+              <w:bottom w:w="100" w:type="dxa"/>
+              <w:right w:w="100" w:type="dxa"/>
+            </w:tcMar>
+          </w:tcPr>
+          <w:p>
+            <w:pPr>
+              <w:widowControl w:val="0"/>
+              <w:pBdr>
+                <w:top w:val="nil"/>
+                <w:left w:val="nil"/>
+                <w:bottom w:val="nil"/>
+                <w:right w:val="nil"/>
+                <w:between w:val="nil"/>
+              </w:pBdr>
+              <w:spacing w:line="360" w:lineRule="auto"/>
+              <w:jc w:val="center"/>
+              <w:rPr>
+                <w:rFonts w:ascii="Times New Roman" w:eastAsia="Times New Roman" w:hAnsi="Times New Roman" w:cs="Times New Roman"/>
+                <w:sz w:val="24"/>
+                <w:szCs w:val="24"/>
+              </w:rPr>
+            </w:pPr>
+            <w:r>
+              <w:rPr>
+                <w:rFonts w:ascii="Times New Roman" w:eastAsia="Times New Roman" w:hAnsi="Times New Roman" w:cs="Times New Roman"/>
+                <w:sz w:val="24"/>
+                <w:szCs w:val="24"/>
+              </w:rPr>
+              <w:t>5-7 Days</w:t>
+            </w:r>
+          </w:p>
+        </w:tc>
+        <w:tc>
+          <w:tcPr>
+            <w:tcW w:w="2047" w:type="dxa"/>
+            <w:shd w:val="clear" w:color="auto" w:fill="auto"/>
+            <w:tcMar>
+              <w:top w:w="100" w:type="dxa"/>
+              <w:left w:w="100" w:type="dxa"/>
+              <w:bottom w:w="100" w:type="dxa"/>
+              <w:right w:w="100" w:type="dxa"/>
+            </w:tcMar>
+          </w:tcPr>
+          <w:p>
+            <w:pPr>
+              <w:widowControl w:val="0"/>
+              <w:pBdr>
+                <w:top w:val="nil"/>
+                <w:left w:val="nil"/>
+                <w:bottom w:val="nil"/>
+                <w:right w:val="nil"/>
+                <w:between w:val="nil"/>
+              </w:pBdr>
+              <w:spacing w:line="360" w:lineRule="auto"/>
+              <w:jc w:val="center"/>
+              <w:rPr>
+                <w:rFonts w:ascii="Times New Roman" w:eastAsia="Times New Roman" w:hAnsi="Times New Roman" w:cs="Times New Roman"/>
+                <w:sz w:val="24"/>
+                <w:szCs w:val="24"/>
+              </w:rPr>
+            </w:pPr>
+            <w:r>
+              <w:rPr>
+                <w:rFonts w:ascii="Times New Roman" w:eastAsia="Times New Roman" w:hAnsi="Times New Roman" w:cs="Times New Roman"/>
+                <w:sz w:val="24"/>
+                <w:szCs w:val="24"/>
+              </w:rPr>
+              <w:t>One Time Fee</w:t>
+            </w:r>
+          </w:p>
+        </w:tc>
+      </w:tr>
+      <w:tr>
+        <w:trPr>
+          <w:trHeight w:val="707"/>
+        </w:trPr>
+        <w:tc>
+          <w:tcPr>
+            <w:tcW w:w="1974" w:type="dxa"/>
+            <w:shd w:val="clear" w:color="auto" w:fill="auto"/>
+            <w:tcMar>
+              <w:top w:w="100" w:type="dxa"/>
+              <w:left w:w="100" w:type="dxa"/>
+              <w:bottom w:w="100" w:type="dxa"/>
+              <w:right w:w="100" w:type="dxa"/>
+            </w:tcMar>
+          </w:tcPr>
+          <w:p>
+            <w:pPr>
+              <w:widowControl w:val="0"/>
+              <w:pBdr>
+                <w:top w:val="nil"/>
+                <w:left w:val="nil"/>
+                <w:bottom w:val="nil"/>
+                <w:right w:val="nil"/>
+                <w:between w:val="nil"/>
+              </w:pBdr>
+              <w:rPr>
+                <w:rFonts w:ascii="Times New Roman" w:eastAsia="Times New Roman" w:hAnsi="Times New Roman" w:cs="Times New Roman"/>
+                <w:sz w:val="24"/>
+                <w:szCs w:val="24"/>
+              </w:rPr>
+            </w:pPr>
+            <w:r>
+              <w:rPr>
+                <w:rFonts w:ascii="Times New Roman" w:eastAsia="Times New Roman" w:hAnsi="Times New Roman" w:cs="Times New Roman"/>
+                <w:sz w:val="24"/>
+                <w:szCs w:val="24"/>
+              </w:rPr>
+              <w:t>Creatives (10 Per Month)</w:t>
+            </w:r>
+          </w:p>
+        </w:tc>
+        <w:tc>
+          <w:tcPr>
+            <w:tcW w:w="2369" w:type="dxa"/>
+            <w:shd w:val="clear" w:color="auto" w:fill="auto"/>
+            <w:tcMar>
+              <w:top w:w="100" w:type="dxa"/>
+              <w:left w:w="100" w:type="dxa"/>
+              <w:bottom w:w="100" w:type="dxa"/>
+              <w:right w:w="100" w:type="dxa"/>
+            </w:tcMar>
+          </w:tcPr>
+          <w:p>
+            <w:pPr>
+              <w:widowControl w:val="0"/>
+              <w:spacing w:line="276" w:lineRule="auto"/>
+              <w:jc w:val="center"/>
+              <w:rPr>
+                <w:rFonts w:ascii="Times New Roman" w:eastAsia="Times New Roman" w:hAnsi="Times New Roman" w:cs="Times New Roman"/>
+                <w:sz w:val="24"/>
+                <w:szCs w:val="24"/>
+              </w:rPr>
+            </w:pPr>
+            <w:r>
+              <w:rPr>
+                <w:rFonts w:ascii="Times New Roman" w:eastAsia="Times New Roman" w:hAnsi="Times New Roman" w:cs="Times New Roman"/>
+                <w:sz w:val="24"/>
+                <w:szCs w:val="24"/>
+              </w:rPr>
+              <w:t>Content Calendar, Creatives, Research</w:t>
+            </w:r>
+          </w:p>
+        </w:tc>
+        <w:tc>
+          <w:tcPr>
+            <w:tcW w:w="1688" w:type="dxa"/>
+            <w:shd w:val="clear" w:color="auto" w:fill="auto"/>
+            <w:tcMar>
+              <w:top w:w="100" w:type="dxa"/>
+              <w:left w:w="100" w:type="dxa"/>
+              <w:bottom w:w="100" w:type="dxa"/>
+              <w:right w:w="100" w:type="dxa"/>
+            </w:tcMar>
+          </w:tcPr>
+          <w:p>
+            <w:pPr>
+              <w:widowControl w:val="0"/>
+              <w:spacing w:line="276" w:lineRule="auto"/>
+              <w:jc w:val="center"/>
+              <w:rPr>
+                <w:rFonts w:ascii="Times New Roman" w:eastAsia="Times New Roman" w:hAnsi="Times New Roman" w:cs="Times New Roman"/>
+                <w:sz w:val="24"/>
+                <w:szCs w:val="24"/>
+              </w:rPr>
+            </w:pPr>
+            <w:r>
+              <w:rPr>
+                <w:rFonts w:ascii="Times New Roman" w:eastAsia="Times New Roman" w:hAnsi="Times New Roman" w:cs="Times New Roman"/>
+                <w:sz w:val="24"/>
+                <w:szCs w:val="24"/>
+              </w:rPr>
+              <w:t>£</w:t>
+            </w:r>
+            <w:r>
+              <w:rPr>
+                <w:rFonts w:ascii="Times New Roman" w:eastAsia="Times New Roman" w:hAnsi="Times New Roman" w:cs="Times New Roman"/>
+                <w:sz w:val="24"/>
+                <w:szCs w:val="24"/>
+              </w:rPr>
+              <w:t>200</w:t>
+            </w:r>
+          </w:p>
+        </w:tc>
+        <w:tc>
+          <w:tcPr>
+            <w:tcW w:w="2047" w:type="dxa"/>
+            <w:shd w:val="clear" w:color="auto" w:fill="auto"/>
+            <w:tcMar>
+              <w:top w:w="100" w:type="dxa"/>
+              <w:left w:w="100" w:type="dxa"/>
+              <w:bottom w:w="100" w:type="dxa"/>
+              <w:right w:w="100" w:type="dxa"/>
+            </w:tcMar>
+          </w:tcPr>
+          <w:p>
+            <w:pPr>
+              <w:widowControl w:val="0"/>
+              <w:pBdr>
+                <w:top w:val="nil"/>
+                <w:left w:val="nil"/>
+                <w:bottom w:val="nil"/>
+                <w:right w:val="nil"/>
+                <w:between w:val="nil"/>
+              </w:pBdr>
+              <w:spacing w:line="360" w:lineRule="auto"/>
+              <w:jc w:val="center"/>
+              <w:rPr>
+                <w:rFonts w:ascii="Times New Roman" w:eastAsia="Times New Roman" w:hAnsi="Times New Roman" w:cs="Times New Roman"/>
+                <w:sz w:val="24"/>
+                <w:szCs w:val="24"/>
+              </w:rPr>
+            </w:pPr>
+            <w:r>
+              <w:rPr>
+                <w:rFonts w:ascii="Times New Roman" w:eastAsia="Times New Roman" w:hAnsi="Times New Roman" w:cs="Times New Roman"/>
+                <w:sz w:val="24"/>
+                <w:szCs w:val="24"/>
+              </w:rPr>
+              <w:t>5-7 Days</w:t>
+            </w:r>
+          </w:p>
+        </w:tc>
+        <w:tc>
+          <w:tcPr>
+            <w:tcW w:w="2047" w:type="dxa"/>
+            <w:shd w:val="clear" w:color="auto" w:fill="auto"/>
+            <w:tcMar>
+              <w:top w:w="100" w:type="dxa"/>
+              <w:left w:w="100" w:type="dxa"/>
+              <w:bottom w:w="100" w:type="dxa"/>
+              <w:right w:w="100" w:type="dxa"/>
+            </w:tcMar>
+          </w:tcPr>
+          <w:p>
+            <w:pPr>
+              <w:widowControl w:val="0"/>
+              <w:pBdr>
+                <w:top w:val="nil"/>
+                <w:left w:val="nil"/>
+                <w:bottom w:val="nil"/>
+                <w:right w:val="nil"/>
+                <w:between w:val="nil"/>
+              </w:pBdr>
+              <w:spacing w:line="360" w:lineRule="auto"/>
+              <w:jc w:val="center"/>
+              <w:rPr>
+                <w:rFonts w:ascii="Times New Roman" w:eastAsia="Times New Roman" w:hAnsi="Times New Roman" w:cs="Times New Roman"/>
+                <w:sz w:val="24"/>
+                <w:szCs w:val="24"/>
+              </w:rPr>
+            </w:pPr>
+            <w:r>
+              <w:rPr>
+                <w:rFonts w:ascii="Times New Roman" w:eastAsia="Times New Roman" w:hAnsi="Times New Roman" w:cs="Times New Roman"/>
+                <w:sz w:val="24"/>
+                <w:szCs w:val="24"/>
+              </w:rPr>
+              <w:t>Monthly Recurring Fee</w:t>
+            </w:r>
+          </w:p>
+        </w:tc>
+      </w:tr>
+      <w:tr>
+        <w:trPr>
+          <w:trHeight w:val="707"/>
+        </w:trPr>
+        <w:tc>
+          <w:tcPr>
+            <w:tcW w:w="1974" w:type="dxa"/>
+            <w:shd w:val="clear" w:color="auto" w:fill="auto"/>
+            <w:tcMar>
+              <w:top w:w="100" w:type="dxa"/>
+              <w:left w:w="100" w:type="dxa"/>
+              <w:bottom w:w="100" w:type="dxa"/>
+              <w:right w:w="100" w:type="dxa"/>
+            </w:tcMar>
+          </w:tcPr>
+          <w:p>
+            <w:pPr>
+              <w:widowControl w:val="0"/>
+              <w:pBdr>
+                <w:top w:val="nil"/>
+                <w:left w:val="nil"/>
+                <w:bottom w:val="nil"/>
+                <w:right w:val="nil"/>
+                <w:between w:val="nil"/>
+              </w:pBdr>
+              <w:rPr>
+                <w:rFonts w:ascii="Times New Roman" w:eastAsia="Times New Roman" w:hAnsi="Times New Roman" w:cs="Times New Roman"/>
+                <w:sz w:val="24"/>
+                <w:szCs w:val="24"/>
+              </w:rPr>
+            </w:pPr>
+            <w:r>
+              <w:rPr>
+                <w:rFonts w:ascii="Times New Roman" w:eastAsia="Times New Roman" w:hAnsi="Times New Roman" w:cs="Times New Roman"/>
+                <w:sz w:val="24"/>
+                <w:szCs w:val="24"/>
+              </w:rPr>
+              <w:t>Creatives (20 Per Month)</w:t>
+            </w:r>
+          </w:p>
+        </w:tc>
+        <w:tc>
+          <w:tcPr>
+            <w:tcW w:w="2369" w:type="dxa"/>
+            <w:shd w:val="clear" w:color="auto" w:fill="auto"/>
+            <w:tcMar>
+              <w:top w:w="100" w:type="dxa"/>
+              <w:left w:w="100" w:type="dxa"/>
+              <w:bottom w:w="100" w:type="dxa"/>
+              <w:right w:w="100" w:type="dxa"/>
+            </w:tcMar>
+          </w:tcPr>
+          <w:p>
+            <w:pPr>
+              <w:widowControl w:val="0"/>
+              <w:spacing w:line="276" w:lineRule="auto"/>
+              <w:jc w:val="center"/>
+              <w:rPr>
+                <w:rFonts w:ascii="Times New Roman" w:eastAsia="Times New Roman" w:hAnsi="Times New Roman" w:cs="Times New Roman"/>
+                <w:sz w:val="24"/>
+                <w:szCs w:val="24"/>
+              </w:rPr>
+            </w:pPr>
+            <w:r>
+              <w:rPr>
+                <w:rFonts w:ascii="Times New Roman" w:eastAsia="Times New Roman" w:hAnsi="Times New Roman" w:cs="Times New Roman"/>
+                <w:sz w:val="24"/>
+                <w:szCs w:val="24"/>
+              </w:rPr>
+              <w:t>Content Calendar, Creatives, Research</w:t>
+            </w:r>
+          </w:p>
+        </w:tc>
+        <w:tc>
+          <w:tcPr>
+            <w:tcW w:w="1688" w:type="dxa"/>
+            <w:shd w:val="clear" w:color="auto" w:fill="auto"/>
+            <w:tcMar>
+              <w:top w:w="100" w:type="dxa"/>
+              <w:left w:w="100" w:type="dxa"/>
+              <w:bottom w:w="100" w:type="dxa"/>
+              <w:right w:w="100" w:type="dxa"/>
+            </w:tcMar>
+          </w:tcPr>
+          <w:p>
+            <w:pPr>
+              <w:widowControl w:val="0"/>
+              <w:spacing w:line="276" w:lineRule="auto"/>
+              <w:jc w:val="center"/>
+              <w:rPr>
+                <w:rFonts w:ascii="Times New Roman" w:eastAsia="Times New Roman" w:hAnsi="Times New Roman" w:cs="Times New Roman"/>
+                <w:sz w:val="24"/>
+                <w:szCs w:val="24"/>
+              </w:rPr>
+            </w:pPr>
+            <w:r>
+              <w:rPr>
+                <w:rFonts w:ascii="Times New Roman" w:eastAsia="Times New Roman" w:hAnsi="Times New Roman" w:cs="Times New Roman"/>
+                <w:sz w:val="24"/>
+                <w:szCs w:val="24"/>
+              </w:rPr>
+              <w:t>£</w:t>
+            </w:r>
+            <w:r>
+              <w:rPr>
+                <w:rFonts w:ascii="Times New Roman" w:eastAsia="Times New Roman" w:hAnsi="Times New Roman" w:cs="Times New Roman"/>
+                <w:sz w:val="24"/>
+                <w:szCs w:val="24"/>
+              </w:rPr>
+              <w:t>350</w:t>
+            </w:r>
+          </w:p>
+        </w:tc>
+        <w:tc>
+          <w:tcPr>
+            <w:tcW w:w="2047" w:type="dxa"/>
+            <w:shd w:val="clear" w:color="auto" w:fill="auto"/>
+            <w:tcMar>
+              <w:top w:w="100" w:type="dxa"/>
+              <w:left w:w="100" w:type="dxa"/>
+              <w:bottom w:w="100" w:type="dxa"/>
+              <w:right w:w="100" w:type="dxa"/>
+            </w:tcMar>
+          </w:tcPr>
+          <w:p>
+            <w:pPr>
+              <w:widowControl w:val="0"/>
+              <w:pBdr>
+                <w:top w:val="nil"/>
+                <w:left w:val="nil"/>
+                <w:bottom w:val="nil"/>
+                <w:right w:val="nil"/>
+                <w:between w:val="nil"/>
+              </w:pBdr>
+              <w:spacing w:line="360" w:lineRule="auto"/>
+              <w:jc w:val="center"/>
+              <w:rPr>
+                <w:rFonts w:ascii="Times New Roman" w:eastAsia="Times New Roman" w:hAnsi="Times New Roman" w:cs="Times New Roman"/>
+                <w:sz w:val="24"/>
+                <w:szCs w:val="24"/>
+              </w:rPr>
+            </w:pPr>
+            <w:r>
+              <w:rPr>
+                <w:rFonts w:ascii="Times New Roman" w:eastAsia="Times New Roman" w:hAnsi="Times New Roman" w:cs="Times New Roman"/>
+                <w:sz w:val="24"/>
+                <w:szCs w:val="24"/>
+              </w:rPr>
+              <w:t>7</w:t>
+            </w:r>
+            <w:r>
+              <w:rPr>
+                <w:rFonts w:ascii="Times New Roman" w:eastAsia="Times New Roman" w:hAnsi="Times New Roman" w:cs="Times New Roman"/>
+                <w:sz w:val="24"/>
+                <w:szCs w:val="24"/>
+              </w:rPr>
+              <w:t>-</w:t>
+            </w:r>
+            <w:r>
+              <w:rPr>
+                <w:rFonts w:ascii="Times New Roman" w:eastAsia="Times New Roman" w:hAnsi="Times New Roman" w:cs="Times New Roman"/>
+                <w:sz w:val="24"/>
+                <w:szCs w:val="24"/>
+              </w:rPr>
+              <w:t>10</w:t>
+            </w:r>
+            <w:r>
+              <w:rPr>
+                <w:rFonts w:ascii="Times New Roman" w:eastAsia="Times New Roman" w:hAnsi="Times New Roman" w:cs="Times New Roman"/>
+                <w:sz w:val="24"/>
+                <w:szCs w:val="24"/>
+              </w:rPr>
+              <w:t xml:space="preserve"> Days</w:t>
+            </w:r>
+          </w:p>
+        </w:tc>
+        <w:tc>
+          <w:tcPr>
+            <w:tcW w:w="2047" w:type="dxa"/>
+            <w:shd w:val="clear" w:color="auto" w:fill="auto"/>
+            <w:tcMar>
+              <w:top w:w="100" w:type="dxa"/>
+              <w:left w:w="100" w:type="dxa"/>
+              <w:bottom w:w="100" w:type="dxa"/>
+              <w:right w:w="100" w:type="dxa"/>
+            </w:tcMar>
+          </w:tcPr>
+          <w:p>
+            <w:pPr>
+              <w:widowControl w:val="0"/>
+              <w:pBdr>
+                <w:top w:val="nil"/>
+                <w:left w:val="nil"/>
+                <w:bottom w:val="nil"/>
+                <w:right w:val="nil"/>
+                <w:between w:val="nil"/>
+              </w:pBdr>
+              <w:spacing w:line="360" w:lineRule="auto"/>
+              <w:jc w:val="center"/>
+              <w:rPr>
+                <w:rFonts w:ascii="Times New Roman" w:eastAsia="Times New Roman" w:hAnsi="Times New Roman" w:cs="Times New Roman"/>
+                <w:sz w:val="24"/>
+                <w:szCs w:val="24"/>
+              </w:rPr>
+            </w:pPr>
+            <w:r>
+              <w:rPr>
+                <w:rFonts w:ascii="Times New Roman" w:eastAsia="Times New Roman" w:hAnsi="Times New Roman" w:cs="Times New Roman"/>
+                <w:sz w:val="24"/>
+                <w:szCs w:val="24"/>
+              </w:rPr>
+              <w:t>Monthly Recurring Fee</w:t>
+            </w:r>
+          </w:p>
+        </w:tc>
+      </w:tr>
+      <w:tr>
+        <w:trPr>
+          <w:trHeight w:val="707"/>
+        </w:trPr>
+        <w:tc>
+          <w:tcPr>
+            <w:tcW w:w="1974" w:type="dxa"/>
+            <w:shd w:val="clear" w:color="auto" w:fill="auto"/>
+            <w:tcMar>
+              <w:top w:w="100" w:type="dxa"/>
+              <w:left w:w="100" w:type="dxa"/>
+              <w:bottom w:w="100" w:type="dxa"/>
+              <w:right w:w="100" w:type="dxa"/>
+            </w:tcMar>
+          </w:tcPr>
+          <w:p>
+            <w:pPr>
+              <w:widowControl w:val="0"/>
+              <w:pBdr>
+                <w:top w:val="nil"/>
+                <w:left w:val="nil"/>
+                <w:bottom w:val="nil"/>
+                <w:right w:val="nil"/>
+                <w:between w:val="nil"/>
+              </w:pBdr>
+              <w:rPr>
+                <w:rFonts w:ascii="Times New Roman" w:eastAsia="Times New Roman" w:hAnsi="Times New Roman" w:cs="Times New Roman"/>
+                <w:sz w:val="24"/>
+                <w:szCs w:val="24"/>
+              </w:rPr>
+            </w:pPr>
+            <w:r>
+              <w:rPr>
+                <w:rFonts w:ascii="Times New Roman" w:eastAsia="Times New Roman" w:hAnsi="Times New Roman" w:cs="Times New Roman"/>
+                <w:sz w:val="24"/>
+                <w:szCs w:val="24"/>
+              </w:rPr>
+              <w:t>Creatives (30 Per Month)</w:t>
+            </w:r>
+          </w:p>
+        </w:tc>
+        <w:tc>
+          <w:tcPr>
+            <w:tcW w:w="2369" w:type="dxa"/>
+            <w:shd w:val="clear" w:color="auto" w:fill="auto"/>
+            <w:tcMar>
+              <w:top w:w="100" w:type="dxa"/>
+              <w:left w:w="100" w:type="dxa"/>
+              <w:bottom w:w="100" w:type="dxa"/>
+              <w:right w:w="100" w:type="dxa"/>
+            </w:tcMar>
+          </w:tcPr>
+          <w:p>
+            <w:pPr>
+              <w:widowControl w:val="0"/>
+              <w:spacing w:line="276" w:lineRule="auto"/>
+              <w:jc w:val="center"/>
+              <w:rPr>
+                <w:rFonts w:ascii="Times New Roman" w:eastAsia="Times New Roman" w:hAnsi="Times New Roman" w:cs="Times New Roman"/>
+                <w:sz w:val="24"/>
+                <w:szCs w:val="24"/>
+              </w:rPr>
+            </w:pPr>
+            <w:r>
+              <w:rPr>
+                <w:rFonts w:ascii="Times New Roman" w:eastAsia="Times New Roman" w:hAnsi="Times New Roman" w:cs="Times New Roman"/>
+                <w:sz w:val="24"/>
+                <w:szCs w:val="24"/>
+              </w:rPr>
+              <w:t>Content Calendar, Creatives, Research</w:t>
+            </w:r>
+          </w:p>
+        </w:tc>
+        <w:tc>
+          <w:tcPr>
+            <w:tcW w:w="1688" w:type="dxa"/>
+            <w:shd w:val="clear" w:color="auto" w:fill="auto"/>
+            <w:tcMar>
+              <w:top w:w="100" w:type="dxa"/>
+              <w:left w:w="100" w:type="dxa"/>
+              <w:bottom w:w="100" w:type="dxa"/>
+              <w:right w:w="100" w:type="dxa"/>
+            </w:tcMar>
+          </w:tcPr>
+          <w:p>
+            <w:pPr>
+              <w:widowControl w:val="0"/>
+              <w:spacing w:line="276" w:lineRule="auto"/>
+              <w:jc w:val="center"/>
+              <w:rPr>
+                <w:rFonts w:ascii="Times New Roman" w:eastAsia="Times New Roman" w:hAnsi="Times New Roman" w:cs="Times New Roman"/>
+                <w:sz w:val="24"/>
+                <w:szCs w:val="24"/>
+              </w:rPr>
+            </w:pPr>
+            <w:r>
+              <w:rPr>
+                <w:rFonts w:ascii="Times New Roman" w:eastAsia="Times New Roman" w:hAnsi="Times New Roman" w:cs="Times New Roman"/>
+                <w:sz w:val="24"/>
+                <w:szCs w:val="24"/>
+              </w:rPr>
+              <w:t>£</w:t>
+            </w:r>
+            <w:r>
+              <w:rPr>
+                <w:rFonts w:ascii="Times New Roman" w:eastAsia="Times New Roman" w:hAnsi="Times New Roman" w:cs="Times New Roman"/>
+                <w:sz w:val="24"/>
+                <w:szCs w:val="24"/>
+              </w:rPr>
+              <w:t>500</w:t>
+            </w:r>
+          </w:p>
+        </w:tc>
+        <w:tc>
+          <w:tcPr>
+            <w:tcW w:w="2047" w:type="dxa"/>
+            <w:shd w:val="clear" w:color="auto" w:fill="auto"/>
+            <w:tcMar>
+              <w:top w:w="100" w:type="dxa"/>
+              <w:left w:w="100" w:type="dxa"/>
+              <w:bottom w:w="100" w:type="dxa"/>
+              <w:right w:w="100" w:type="dxa"/>
+            </w:tcMar>
+          </w:tcPr>
+          <w:p>
+            <w:pPr>
+              <w:widowControl w:val="0"/>
+              <w:pBdr>
+                <w:top w:val="nil"/>
+                <w:left w:val="nil"/>
+                <w:bottom w:val="nil"/>
+                <w:right w:val="nil"/>
+                <w:between w:val="nil"/>
+              </w:pBdr>
+              <w:spacing w:line="360" w:lineRule="auto"/>
+              <w:jc w:val="center"/>
+              <w:rPr>
+                <w:rFonts w:ascii="Times New Roman" w:eastAsia="Times New Roman" w:hAnsi="Times New Roman" w:cs="Times New Roman"/>
+                <w:sz w:val="24"/>
+                <w:szCs w:val="24"/>
+              </w:rPr>
+            </w:pPr>
+            <w:r>
+              <w:rPr>
+                <w:rFonts w:ascii="Times New Roman" w:eastAsia="Times New Roman" w:hAnsi="Times New Roman" w:cs="Times New Roman"/>
+                <w:sz w:val="24"/>
+                <w:szCs w:val="24"/>
+              </w:rPr>
+              <w:t>10</w:t>
+            </w:r>
+            <w:r>
+              <w:rPr>
+                <w:rFonts w:ascii="Times New Roman" w:eastAsia="Times New Roman" w:hAnsi="Times New Roman" w:cs="Times New Roman"/>
+                <w:sz w:val="24"/>
+                <w:szCs w:val="24"/>
+              </w:rPr>
+              <w:t>-</w:t>
+            </w:r>
+            <w:r>
+              <w:rPr>
+                <w:rFonts w:ascii="Times New Roman" w:eastAsia="Times New Roman" w:hAnsi="Times New Roman" w:cs="Times New Roman"/>
+                <w:sz w:val="24"/>
+                <w:szCs w:val="24"/>
+              </w:rPr>
+              <w:t>14</w:t>
+            </w:r>
+            <w:r>
+              <w:rPr>
+                <w:rFonts w:ascii="Times New Roman" w:eastAsia="Times New Roman" w:hAnsi="Times New Roman" w:cs="Times New Roman"/>
+                <w:sz w:val="24"/>
+                <w:szCs w:val="24"/>
+              </w:rPr>
+              <w:t xml:space="preserve"> Days</w:t>
+            </w:r>
+          </w:p>
+        </w:tc>
+        <w:tc>
+          <w:tcPr>
+            <w:tcW w:w="2047" w:type="dxa"/>
+            <w:shd w:val="clear" w:color="auto" w:fill="auto"/>
+            <w:tcMar>
+              <w:top w:w="100" w:type="dxa"/>
+              <w:left w:w="100" w:type="dxa"/>
+              <w:bottom w:w="100" w:type="dxa"/>
+              <w:right w:w="100" w:type="dxa"/>
+            </w:tcMar>
+          </w:tcPr>
+          <w:p>
+            <w:pPr>
+              <w:widowControl w:val="0"/>
+              <w:pBdr>
+                <w:top w:val="nil"/>
+                <w:left w:val="nil"/>
+                <w:bottom w:val="nil"/>
+                <w:right w:val="nil"/>
+                <w:between w:val="nil"/>
+              </w:pBdr>
+              <w:spacing w:line="360" w:lineRule="auto"/>
+              <w:jc w:val="center"/>
+              <w:rPr>
+                <w:rFonts w:ascii="Times New Roman" w:eastAsia="Times New Roman" w:hAnsi="Times New Roman" w:cs="Times New Roman"/>
+                <w:sz w:val="24"/>
+                <w:szCs w:val="24"/>
+              </w:rPr>
+            </w:pPr>
+            <w:r>
+              <w:rPr>
+                <w:rFonts w:ascii="Times New Roman" w:eastAsia="Times New Roman" w:hAnsi="Times New Roman" w:cs="Times New Roman"/>
+                <w:sz w:val="24"/>
+                <w:szCs w:val="24"/>
+              </w:rPr>
+              <w:t>Monthly Recurring Fee</w:t>
+            </w:r>
+          </w:p>
+        </w:tc>
+      </w:tr>
+      <w:tr>
+        <w:trPr>
+          <w:trHeight w:val="707"/>
+        </w:trPr>
+        <w:tc>
+          <w:tcPr>
+            <w:tcW w:w="1974" w:type="dxa"/>
+            <w:shd w:val="clear" w:color="auto" w:fill="auto"/>
+            <w:tcMar>
+              <w:top w:w="100" w:type="dxa"/>
+              <w:left w:w="100" w:type="dxa"/>
+              <w:bottom w:w="100" w:type="dxa"/>
+              <w:right w:w="100" w:type="dxa"/>
+            </w:tcMar>
+          </w:tcPr>
+          <w:p>
+            <w:pPr>
+              <w:widowControl w:val="0"/>
+              <w:pBdr>
+                <w:top w:val="nil"/>
+                <w:left w:val="nil"/>
+                <w:bottom w:val="nil"/>
+                <w:right w:val="nil"/>
+                <w:between w:val="nil"/>
+              </w:pBdr>
+              <w:rPr>
+                <w:rFonts w:ascii="Times New Roman" w:eastAsia="Times New Roman" w:hAnsi="Times New Roman" w:cs="Times New Roman"/>
+                <w:sz w:val="24"/>
+                <w:szCs w:val="24"/>
+              </w:rPr>
+            </w:pPr>
+            <w:r>
+              <w:rPr>
+                <w:rFonts w:ascii="Times New Roman" w:eastAsia="Times New Roman" w:hAnsi="Times New Roman" w:cs="Times New Roman"/>
+                <w:sz w:val="24"/>
+                <w:szCs w:val="24"/>
+              </w:rPr>
+              <w:t>Reels (10 Reels)</w:t>
+            </w:r>
+          </w:p>
+        </w:tc>
+        <w:tc>
+          <w:tcPr>
+            <w:tcW w:w="2369" w:type="dxa"/>
+            <w:shd w:val="clear" w:color="auto" w:fill="auto"/>
+            <w:tcMar>
+              <w:top w:w="100" w:type="dxa"/>
+              <w:left w:w="100" w:type="dxa"/>
+              <w:bottom w:w="100" w:type="dxa"/>
+              <w:right w:w="100" w:type="dxa"/>
+            </w:tcMar>
+          </w:tcPr>
+          <w:p>
+            <w:pPr>
+              <w:widowControl w:val="0"/>
+              <w:spacing w:line="276" w:lineRule="auto"/>
+              <w:jc w:val="center"/>
+              <w:rPr>
+                <w:rFonts w:ascii="Times New Roman" w:eastAsia="Times New Roman" w:hAnsi="Times New Roman" w:cs="Times New Roman"/>
+                <w:sz w:val="24"/>
+                <w:szCs w:val="24"/>
+              </w:rPr>
+            </w:pPr>
+            <w:r>
+              <w:rPr>
+                <w:rFonts w:ascii="Times New Roman" w:eastAsia="Times New Roman" w:hAnsi="Times New Roman" w:cs="Times New Roman"/>
+                <w:sz w:val="24"/>
+                <w:szCs w:val="24"/>
+              </w:rPr>
+              <w:t>Ai Generated Videos / Theme Based / Slide Shows / Animated</w:t>
+            </w:r>
+          </w:p>
+        </w:tc>
+        <w:tc>
+          <w:tcPr>
+            <w:tcW w:w="1688" w:type="dxa"/>
+            <w:shd w:val="clear" w:color="auto" w:fill="auto"/>
+            <w:tcMar>
+              <w:top w:w="100" w:type="dxa"/>
+              <w:left w:w="100" w:type="dxa"/>
+              <w:bottom w:w="100" w:type="dxa"/>
+              <w:right w:w="100" w:type="dxa"/>
+            </w:tcMar>
+          </w:tcPr>
+          <w:p>
+            <w:pPr>
+              <w:widowControl w:val="0"/>
+              <w:spacing w:line="276" w:lineRule="auto"/>
+              <w:jc w:val="center"/>
+              <w:rPr>
+                <w:rFonts w:ascii="Times New Roman" w:eastAsia="Times New Roman" w:hAnsi="Times New Roman" w:cs="Times New Roman"/>
+                <w:sz w:val="24"/>
+                <w:szCs w:val="24"/>
+              </w:rPr>
+            </w:pPr>
+            <w:r>
+              <w:rPr>
+                <w:rFonts w:ascii="Times New Roman" w:eastAsia="Times New Roman" w:hAnsi="Times New Roman" w:cs="Times New Roman"/>
+                <w:sz w:val="24"/>
+                <w:szCs w:val="24"/>
+              </w:rPr>
+              <w:t>£</w:t>
+            </w:r>
+            <w:r>
+              <w:rPr>
+                <w:rFonts w:ascii="Times New Roman" w:eastAsia="Times New Roman" w:hAnsi="Times New Roman" w:cs="Times New Roman"/>
+                <w:sz w:val="24"/>
+                <w:szCs w:val="24"/>
+              </w:rPr>
+              <w:t>500</w:t>
+            </w:r>
+          </w:p>
+        </w:tc>
+        <w:tc>
+          <w:tcPr>
+            <w:tcW w:w="2047" w:type="dxa"/>
+            <w:shd w:val="clear" w:color="auto" w:fill="auto"/>
+            <w:tcMar>
+              <w:top w:w="100" w:type="dxa"/>
+              <w:left w:w="100" w:type="dxa"/>
+              <w:bottom w:w="100" w:type="dxa"/>
+              <w:right w:w="100" w:type="dxa"/>
+            </w:tcMar>
+          </w:tcPr>
+          <w:p>
+            <w:pPr>
+              <w:widowControl w:val="0"/>
+              <w:pBdr>
+                <w:top w:val="nil"/>
+                <w:left w:val="nil"/>
+                <w:bottom w:val="nil"/>
+                <w:right w:val="nil"/>
+                <w:between w:val="nil"/>
+              </w:pBdr>
+              <w:spacing w:line="360" w:lineRule="auto"/>
+              <w:jc w:val="center"/>
+              <w:rPr>
+                <w:rFonts w:ascii="Times New Roman" w:eastAsia="Times New Roman" w:hAnsi="Times New Roman" w:cs="Times New Roman"/>
+                <w:sz w:val="24"/>
+                <w:szCs w:val="24"/>
+              </w:rPr>
+            </w:pPr>
+            <w:r>
+              <w:rPr>
+                <w:rFonts w:ascii="Times New Roman" w:eastAsia="Times New Roman" w:hAnsi="Times New Roman" w:cs="Times New Roman"/>
+                <w:sz w:val="24"/>
+                <w:szCs w:val="24"/>
+              </w:rPr>
+              <w:t>20-30 Days</w:t>
+            </w:r>
+          </w:p>
+        </w:tc>
+        <w:tc>
+          <w:tcPr>
+            <w:tcW w:w="2047" w:type="dxa"/>
+            <w:shd w:val="clear" w:color="auto" w:fill="auto"/>
+            <w:tcMar>
+              <w:top w:w="100" w:type="dxa"/>
+              <w:left w:w="100" w:type="dxa"/>
+              <w:bottom w:w="100" w:type="dxa"/>
+              <w:right w:w="100" w:type="dxa"/>
+            </w:tcMar>
+          </w:tcPr>
+          <w:p>
+            <w:pPr>
+              <w:widowControl w:val="0"/>
+              <w:pBdr>
+                <w:top w:val="nil"/>
+                <w:left w:val="nil"/>
+                <w:bottom w:val="nil"/>
+                <w:right w:val="nil"/>
+                <w:between w:val="nil"/>
+              </w:pBdr>
+              <w:spacing w:line="360" w:lineRule="auto"/>
+              <w:jc w:val="center"/>
+              <w:rPr>
+                <w:rFonts w:ascii="Times New Roman" w:eastAsia="Times New Roman" w:hAnsi="Times New Roman" w:cs="Times New Roman"/>
+                <w:sz w:val="24"/>
+                <w:szCs w:val="24"/>
+              </w:rPr>
+            </w:pPr>
+            <w:r>
+              <w:rPr>
+                <w:rFonts w:ascii="Times New Roman" w:eastAsia="Times New Roman" w:hAnsi="Times New Roman" w:cs="Times New Roman"/>
+                <w:sz w:val="24"/>
+                <w:szCs w:val="24"/>
+              </w:rPr>
+              <w:t>Monthly Recurring Fee</w:t>
+            </w:r>
+          </w:p>
+        </w:tc>
+      </w:tr>
+      <w:tr>
+        <w:trPr>
+          <w:trHeight w:val="707"/>
+        </w:trPr>
+        <w:tc>
+          <w:tcPr>
+            <w:tcW w:w="1974" w:type="dxa"/>
+            <w:shd w:val="clear" w:color="auto" w:fill="auto"/>
+            <w:tcMar>
+              <w:top w:w="100" w:type="dxa"/>
+              <w:left w:w="100" w:type="dxa"/>
+              <w:bottom w:w="100" w:type="dxa"/>
+              <w:right w:w="100" w:type="dxa"/>
+            </w:tcMar>
+          </w:tcPr>
+          <w:p>
+            <w:pPr>
+              <w:widowControl w:val="0"/>
+              <w:pBdr>
+                <w:top w:val="nil"/>
+                <w:left w:val="nil"/>
+                <w:bottom w:val="nil"/>
+                <w:right w:val="nil"/>
+                <w:between w:val="nil"/>
+              </w:pBdr>
+              <w:rPr>
+                <w:rFonts w:ascii="Times New Roman" w:eastAsia="Times New Roman" w:hAnsi="Times New Roman" w:cs="Times New Roman"/>
+                <w:sz w:val="24"/>
+                <w:szCs w:val="24"/>
+              </w:rPr>
+            </w:pPr>
+            <w:r>
+              <w:rPr>
+                <w:rFonts w:ascii="Times New Roman" w:eastAsia="Times New Roman" w:hAnsi="Times New Roman" w:cs="Times New Roman"/>
+                <w:sz w:val="24"/>
+                <w:szCs w:val="24"/>
+              </w:rPr>
+              <w:t xml:space="preserve">Meta </w:t>
+            </w:r>
+            <w:r>
+              <w:rPr>
+                <w:rFonts w:ascii="Times New Roman" w:eastAsia="Times New Roman" w:hAnsi="Times New Roman" w:cs="Times New Roman"/>
+                <w:sz w:val="24"/>
+                <w:szCs w:val="24"/>
+              </w:rPr>
+              <w:t xml:space="preserve">Ad Account Setup </w:t>
+            </w:r>
+            <w:r>
+              <w:rPr>
+                <w:rFonts w:ascii="Times New Roman" w:eastAsia="Times New Roman" w:hAnsi="Times New Roman" w:cs="Times New Roman"/>
+                <w:sz w:val="24"/>
+                <w:szCs w:val="24"/>
+              </w:rPr>
+              <w:t>&amp; Pages Setup</w:t>
+            </w:r>
+          </w:p>
+        </w:tc>
+        <w:tc>
+          <w:tcPr>
+            <w:tcW w:w="2369" w:type="dxa"/>
+            <w:shd w:val="clear" w:color="auto" w:fill="auto"/>
+            <w:tcMar>
+              <w:top w:w="100" w:type="dxa"/>
+              <w:left w:w="100" w:type="dxa"/>
+              <w:bottom w:w="100" w:type="dxa"/>
+              <w:right w:w="100" w:type="dxa"/>
+            </w:tcMar>
+          </w:tcPr>
+          <w:p>
+            <w:pPr>
+              <w:widowControl w:val="0"/>
+              <w:spacing w:line="276" w:lineRule="auto"/>
+              <w:jc w:val="center"/>
+              <w:rPr>
+                <w:rFonts w:ascii="Times New Roman" w:eastAsia="Times New Roman" w:hAnsi="Times New Roman" w:cs="Times New Roman"/>
+                <w:sz w:val="24"/>
+                <w:szCs w:val="24"/>
+              </w:rPr>
+            </w:pPr>
+            <w:r>
+              <w:rPr>
+                <w:rFonts w:ascii="Times New Roman" w:eastAsia="Times New Roman" w:hAnsi="Times New Roman" w:cs="Times New Roman"/>
+                <w:sz w:val="24"/>
+                <w:szCs w:val="24"/>
+              </w:rPr>
+              <w:t>Facebook + Instagram</w:t>
+            </w:r>
+            <w:r>
+              <w:rPr>
+                <w:rFonts w:ascii="Times New Roman" w:eastAsia="Times New Roman" w:hAnsi="Times New Roman" w:cs="Times New Roman"/>
+                <w:sz w:val="24"/>
+                <w:szCs w:val="24"/>
+              </w:rPr>
+              <w:t xml:space="preserve"> </w:t>
+            </w:r>
+          </w:p>
+        </w:tc>
+        <w:tc>
+          <w:tcPr>
+            <w:tcW w:w="1688" w:type="dxa"/>
+            <w:shd w:val="clear" w:color="auto" w:fill="auto"/>
+            <w:tcMar>
+              <w:top w:w="100" w:type="dxa"/>
+              <w:left w:w="100" w:type="dxa"/>
+              <w:bottom w:w="100" w:type="dxa"/>
+              <w:right w:w="100" w:type="dxa"/>
+            </w:tcMar>
+          </w:tcPr>
+          <w:p>
+            <w:pPr>
+              <w:widowControl w:val="0"/>
+              <w:spacing w:line="276" w:lineRule="auto"/>
+              <w:jc w:val="center"/>
+              <w:rPr>
+                <w:rFonts w:ascii="Times New Roman" w:eastAsia="Times New Roman" w:hAnsi="Times New Roman" w:cs="Times New Roman"/>
+                <w:sz w:val="24"/>
+                <w:szCs w:val="24"/>
+              </w:rPr>
+            </w:pPr>
+            <w:r>
+              <w:rPr>
+                <w:rFonts w:ascii="Times New Roman" w:eastAsia="Times New Roman" w:hAnsi="Times New Roman" w:cs="Times New Roman"/>
+                <w:sz w:val="24"/>
+                <w:szCs w:val="24"/>
+              </w:rPr>
+              <w:t>£</w:t>
+            </w:r>
+            <w:r>
+              <w:rPr>
+                <w:rFonts w:ascii="Times New Roman" w:eastAsia="Times New Roman" w:hAnsi="Times New Roman" w:cs="Times New Roman"/>
+                <w:sz w:val="24"/>
+                <w:szCs w:val="24"/>
+              </w:rPr>
+              <w:t>20</w:t>
+            </w:r>
+            <w:r>
+              <w:rPr>
+                <w:rFonts w:ascii="Times New Roman" w:eastAsia="Times New Roman" w:hAnsi="Times New Roman" w:cs="Times New Roman"/>
+                <w:sz w:val="24"/>
+                <w:szCs w:val="24"/>
+              </w:rPr>
+              <w:t>0</w:t>
+            </w:r>
+          </w:p>
+        </w:tc>
+        <w:tc>
+          <w:tcPr>
+            <w:tcW w:w="2047" w:type="dxa"/>
+            <w:shd w:val="clear" w:color="auto" w:fill="auto"/>
+            <w:tcMar>
+              <w:top w:w="100" w:type="dxa"/>
+              <w:left w:w="100" w:type="dxa"/>
+              <w:bottom w:w="100" w:type="dxa"/>
+              <w:right w:w="100" w:type="dxa"/>
+            </w:tcMar>
+          </w:tcPr>
+          <w:p>
+            <w:pPr>
+              <w:widowControl w:val="0"/>
+              <w:pBdr>
+                <w:top w:val="nil"/>
+                <w:left w:val="nil"/>
+                <w:bottom w:val="nil"/>
+                <w:right w:val="nil"/>
+                <w:between w:val="nil"/>
+              </w:pBdr>
+              <w:spacing w:line="360" w:lineRule="auto"/>
+              <w:jc w:val="center"/>
+              <w:rPr>
+                <w:rFonts w:ascii="Times New Roman" w:eastAsia="Times New Roman" w:hAnsi="Times New Roman" w:cs="Times New Roman"/>
+                <w:sz w:val="24"/>
+                <w:szCs w:val="24"/>
+              </w:rPr>
+            </w:pPr>
+            <w:r>
+              <w:rPr>
+                <w:rFonts w:ascii="Times New Roman" w:eastAsia="Times New Roman" w:hAnsi="Times New Roman" w:cs="Times New Roman"/>
+                <w:sz w:val="24"/>
+                <w:szCs w:val="24"/>
+              </w:rPr>
+              <w:t>2-3 Days</w:t>
+            </w:r>
+          </w:p>
+        </w:tc>
+        <w:tc>
+          <w:tcPr>
+            <w:tcW w:w="2047" w:type="dxa"/>
+            <w:shd w:val="clear" w:color="auto" w:fill="auto"/>
+            <w:tcMar>
+              <w:top w:w="100" w:type="dxa"/>
+              <w:left w:w="100" w:type="dxa"/>
+              <w:bottom w:w="100" w:type="dxa"/>
+              <w:right w:w="100" w:type="dxa"/>
+            </w:tcMar>
+          </w:tcPr>
+          <w:p>
+            <w:pPr>
+              <w:widowControl w:val="0"/>
+              <w:pBdr>
+                <w:top w:val="nil"/>
+                <w:left w:val="nil"/>
+                <w:bottom w:val="nil"/>
+                <w:right w:val="nil"/>
+                <w:between w:val="nil"/>
+              </w:pBdr>
+              <w:spacing w:line="360" w:lineRule="auto"/>
+              <w:jc w:val="center"/>
+              <w:rPr>
+                <w:rFonts w:ascii="Times New Roman" w:eastAsia="Times New Roman" w:hAnsi="Times New Roman" w:cs="Times New Roman"/>
+                <w:sz w:val="24"/>
+                <w:szCs w:val="24"/>
+              </w:rPr>
+            </w:pPr>
+            <w:r>
+              <w:rPr>
+                <w:rFonts w:ascii="Times New Roman" w:eastAsia="Times New Roman" w:hAnsi="Times New Roman" w:cs="Times New Roman"/>
+                <w:sz w:val="24"/>
+                <w:szCs w:val="24"/>
+              </w:rPr>
+              <w:t>One Time Fee</w:t>
+            </w:r>
+          </w:p>
+        </w:tc>
+      </w:tr>
+      <w:tr>
+        <w:tc>
+          <w:tcPr>
+            <w:tcW w:w="1974" w:type="dxa"/>
+            <w:shd w:val="clear" w:color="auto" w:fill="auto"/>
+            <w:tcMar>
+              <w:top w:w="100" w:type="dxa"/>
+              <w:left w:w="100" w:type="dxa"/>
+              <w:bottom w:w="100" w:type="dxa"/>
+              <w:right w:w="100" w:type="dxa"/>
+            </w:tcMar>
+          </w:tcPr>
+          <w:p>
+            <w:pPr>
+              <w:widowControl w:val="0"/>
+              <w:pBdr>
+                <w:top w:val="nil"/>
+                <w:left w:val="nil"/>
+                <w:bottom w:val="nil"/>
+                <w:right w:val="nil"/>
+                <w:between w:val="nil"/>
+              </w:pBdr>
+              <w:rPr>
+                <w:rFonts w:ascii="Times New Roman" w:eastAsia="Times New Roman" w:hAnsi="Times New Roman" w:cs="Times New Roman"/>
+                <w:sz w:val="24"/>
+                <w:szCs w:val="24"/>
+              </w:rPr>
+            </w:pPr>
+            <w:r>
+              <w:rPr>
+                <w:rFonts w:ascii="Times New Roman" w:eastAsia="Times New Roman" w:hAnsi="Times New Roman" w:cs="Times New Roman"/>
+                <w:sz w:val="24"/>
+                <w:szCs w:val="24"/>
+              </w:rPr>
+              <w:t>Paid Ads (Lead Generation)</w:t>
+            </w:r>
+          </w:p>
+        </w:tc>
+        <w:tc>
+          <w:tcPr>
+            <w:tcW w:w="2369" w:type="dxa"/>
+            <w:tcMar>
+              <w:top w:w="100" w:type="dxa"/>
+              <w:left w:w="100" w:type="dxa"/>
+              <w:bottom w:w="100" w:type="dxa"/>
+              <w:right w:w="100" w:type="dxa"/>
+            </w:tcMar>
+          </w:tcPr>
+          <w:p>
+            <w:pPr>
+              <w:widowControl w:val="0"/>
+              <w:spacing w:line="276" w:lineRule="auto"/>
+              <w:jc w:val="center"/>
+              <w:rPr>
+                <w:rFonts w:ascii="Times New Roman" w:eastAsia="Times New Roman" w:hAnsi="Times New Roman" w:cs="Times New Roman"/>
+                <w:sz w:val="24"/>
+                <w:szCs w:val="24"/>
+              </w:rPr>
+            </w:pPr>
+            <w:r>
+              <w:rPr>
+                <w:rFonts w:ascii="Times New Roman" w:eastAsia="Times New Roman" w:hAnsi="Times New Roman" w:cs="Times New Roman"/>
+                <w:sz w:val="24"/>
+                <w:szCs w:val="24"/>
+              </w:rPr>
+              <w:t>Admin cost to run &amp; manage ads (A/B Testing)</w:t>
+            </w:r>
+            <w:r>
+              <w:rPr>
+                <w:rFonts w:ascii="Times New Roman" w:eastAsia="Times New Roman" w:hAnsi="Times New Roman" w:cs="Times New Roman"/>
+                <w:sz w:val="24"/>
+                <w:szCs w:val="24"/>
+              </w:rPr>
+              <w:t xml:space="preserve"> – for 5 ads</w:t>
+            </w:r>
+          </w:p>
+        </w:tc>
+        <w:tc>
+          <w:tcPr>
+            <w:tcW w:w="1688" w:type="dxa"/>
+            <w:shd w:val="clear" w:color="auto" w:fill="auto"/>
+            <w:tcMar>
+              <w:top w:w="100" w:type="dxa"/>
+              <w:left w:w="100" w:type="dxa"/>
+              <w:bottom w:w="100" w:type="dxa"/>
+              <w:right w:w="100" w:type="dxa"/>
+            </w:tcMar>
+          </w:tcPr>
+          <w:p>
+            <w:pPr>
+              <w:widowControl w:val="0"/>
+              <w:spacing w:line="276" w:lineRule="auto"/>
+              <w:jc w:val="center"/>
+              <w:rPr>
+                <w:rFonts w:ascii="Times New Roman" w:eastAsia="Times New Roman" w:hAnsi="Times New Roman" w:cs="Times New Roman"/>
+                <w:sz w:val="24"/>
+                <w:szCs w:val="24"/>
+              </w:rPr>
+            </w:pPr>
+            <w:r>
+              <w:rPr>
+                <w:rFonts w:ascii="Times New Roman" w:eastAsia="Times New Roman" w:hAnsi="Times New Roman" w:cs="Times New Roman"/>
+                <w:sz w:val="24"/>
+                <w:szCs w:val="24"/>
+              </w:rPr>
+              <w:t>£</w:t>
+            </w:r>
+            <w:r>
+              <w:rPr>
+                <w:rFonts w:ascii="Times New Roman" w:eastAsia="Times New Roman" w:hAnsi="Times New Roman" w:cs="Times New Roman"/>
+                <w:sz w:val="24"/>
+                <w:szCs w:val="24"/>
+              </w:rPr>
+              <w:t>3</w:t>
+            </w:r>
+            <w:r>
+              <w:rPr>
+                <w:rFonts w:ascii="Times New Roman" w:eastAsia="Times New Roman" w:hAnsi="Times New Roman" w:cs="Times New Roman"/>
+                <w:sz w:val="24"/>
+                <w:szCs w:val="24"/>
+              </w:rPr>
+              <w:t>00</w:t>
+            </w:r>
+          </w:p>
+        </w:tc>
+        <w:tc>
+          <w:tcPr>
+            <w:tcW w:w="2047" w:type="dxa"/>
+            <w:shd w:val="clear" w:color="auto" w:fill="auto"/>
+            <w:tcMar>
+              <w:top w:w="100" w:type="dxa"/>
+              <w:left w:w="100" w:type="dxa"/>
+              <w:bottom w:w="100" w:type="dxa"/>
+              <w:right w:w="100" w:type="dxa"/>
+            </w:tcMar>
+          </w:tcPr>
+          <w:p>
+            <w:pPr>
+              <w:widowControl w:val="0"/>
+              <w:pBdr>
+                <w:top w:val="nil"/>
+                <w:left w:val="nil"/>
+                <w:bottom w:val="nil"/>
+                <w:right w:val="nil"/>
+                <w:between w:val="nil"/>
+              </w:pBdr>
+              <w:spacing w:line="360" w:lineRule="auto"/>
+              <w:jc w:val="center"/>
+              <w:rPr>
+                <w:rFonts w:ascii="Times New Roman" w:eastAsia="Times New Roman" w:hAnsi="Times New Roman" w:cs="Times New Roman"/>
+                <w:sz w:val="24"/>
+                <w:szCs w:val="24"/>
+              </w:rPr>
+            </w:pPr>
+            <w:r>
+              <w:rPr>
+                <w:rFonts w:ascii="Times New Roman" w:eastAsia="Times New Roman" w:hAnsi="Times New Roman" w:cs="Times New Roman"/>
+                <w:sz w:val="24"/>
+                <w:szCs w:val="24"/>
+              </w:rPr>
+              <w:t>30 Days</w:t>
+            </w:r>
+          </w:p>
+        </w:tc>
+        <w:tc>
+          <w:tcPr>
+            <w:tcW w:w="2047" w:type="dxa"/>
+            <w:shd w:val="clear" w:color="auto" w:fill="auto"/>
+            <w:tcMar>
+              <w:top w:w="100" w:type="dxa"/>
+              <w:left w:w="100" w:type="dxa"/>
+              <w:bottom w:w="100" w:type="dxa"/>
+              <w:right w:w="100" w:type="dxa"/>
+            </w:tcMar>
+          </w:tcPr>
+          <w:p>
+            <w:pPr>
+              <w:widowControl w:val="0"/>
+              <w:pBdr>
+                <w:top w:val="nil"/>
+                <w:left w:val="nil"/>
+                <w:bottom w:val="nil"/>
+                <w:right w:val="nil"/>
+                <w:between w:val="nil"/>
+              </w:pBdr>
+              <w:spacing w:line="360" w:lineRule="auto"/>
+              <w:jc w:val="center"/>
+              <w:rPr>
+                <w:rFonts w:ascii="Times New Roman" w:eastAsia="Times New Roman" w:hAnsi="Times New Roman" w:cs="Times New Roman"/>
+                <w:sz w:val="24"/>
+                <w:szCs w:val="24"/>
+              </w:rPr>
+            </w:pPr>
+            <w:r>
+              <w:rPr>
+                <w:rFonts w:ascii="Times New Roman" w:eastAsia="Times New Roman" w:hAnsi="Times New Roman" w:cs="Times New Roman"/>
+                <w:sz w:val="24"/>
+                <w:szCs w:val="24"/>
+              </w:rPr>
+              <w:t>Monthly Recurring Fee</w:t>
+            </w:r>
+          </w:p>
+        </w:tc>
+      </w:tr>
+      <w:tr>
+        <w:tc>
+          <w:tcPr>
+            <w:tcW w:w="1974" w:type="dxa"/>
+            <w:shd w:val="clear" w:color="auto" w:fill="auto"/>
+            <w:tcMar>
+              <w:top w:w="100" w:type="dxa"/>
+              <w:left w:w="100" w:type="dxa"/>
+              <w:bottom w:w="100" w:type="dxa"/>
+              <w:right w:w="100" w:type="dxa"/>
+            </w:tcMar>
+          </w:tcPr>
+          <w:p>
+            <w:pPr>
+              <w:widowControl w:val="0"/>
+              <w:pBdr>
+                <w:top w:val="nil"/>
+                <w:left w:val="nil"/>
+                <w:bottom w:val="nil"/>
+                <w:right w:val="nil"/>
+                <w:between w:val="nil"/>
+              </w:pBdr>
+              <w:rPr>
+                <w:rFonts w:ascii="Times New Roman" w:eastAsia="Times New Roman" w:hAnsi="Times New Roman" w:cs="Times New Roman"/>
+                <w:sz w:val="24"/>
+                <w:szCs w:val="24"/>
+              </w:rPr>
+            </w:pPr>
+            <w:r>
+              <w:rPr>
+                <w:rFonts w:ascii="Times New Roman" w:eastAsia="Times New Roman" w:hAnsi="Times New Roman" w:cs="Times New Roman"/>
+                <w:sz w:val="24"/>
+                <w:szCs w:val="24"/>
+              </w:rPr>
+              <w:t>Monthly Maintenance &amp; Reporting</w:t>
+            </w:r>
+          </w:p>
+        </w:tc>
+        <w:tc>
+          <w:tcPr>
+            <w:tcW w:w="2369" w:type="dxa"/>
+            <w:tcMar>
+              <w:top w:w="100" w:type="dxa"/>
+              <w:left w:w="100" w:type="dxa"/>
+              <w:bottom w:w="100" w:type="dxa"/>
+              <w:right w:w="100" w:type="dxa"/>
+            </w:tcMar>
+          </w:tcPr>
+          <w:p>
+            <w:pPr>
+              <w:widowControl w:val="0"/>
+              <w:spacing w:line="276" w:lineRule="auto"/>
+              <w:jc w:val="center"/>
+              <w:rPr>
+                <w:rFonts w:ascii="Times New Roman" w:eastAsia="Times New Roman" w:hAnsi="Times New Roman" w:cs="Times New Roman"/>
+                <w:sz w:val="24"/>
+                <w:szCs w:val="24"/>
+              </w:rPr>
+            </w:pPr>
+            <w:r>
+              <w:rPr>
+                <w:rFonts w:ascii="Times New Roman" w:eastAsia="Times New Roman" w:hAnsi="Times New Roman" w:cs="Times New Roman"/>
+                <w:sz w:val="24"/>
+                <w:szCs w:val="24"/>
+              </w:rPr>
+              <w:t>Social Media Channels, Ad Account (Meta), Sales Accounts</w:t>
+            </w:r>
+            <w:r>
+              <w:rPr>
+                <w:rFonts w:ascii="Times New Roman" w:eastAsia="Times New Roman" w:hAnsi="Times New Roman" w:cs="Times New Roman"/>
+                <w:sz w:val="24"/>
+                <w:szCs w:val="24"/>
+              </w:rPr>
+              <w:t xml:space="preserve"> – for 5 ads</w:t>
+            </w:r>
+          </w:p>
+        </w:tc>
+        <w:tc>
+          <w:tcPr>
+            <w:tcW w:w="1688" w:type="dxa"/>
+            <w:shd w:val="clear" w:color="auto" w:fill="auto"/>
+            <w:tcMar>
+              <w:top w:w="100" w:type="dxa"/>
+              <w:left w:w="100" w:type="dxa"/>
+              <w:bottom w:w="100" w:type="dxa"/>
+              <w:right w:w="100" w:type="dxa"/>
+            </w:tcMar>
+          </w:tcPr>
+          <w:p>
+            <w:pPr>
+              <w:widowControl w:val="0"/>
+              <w:spacing w:line="276" w:lineRule="auto"/>
+              <w:jc w:val="center"/>
+              <w:rPr>
+                <w:rFonts w:ascii="Times New Roman" w:eastAsia="Times New Roman" w:hAnsi="Times New Roman" w:cs="Times New Roman"/>
+                <w:sz w:val="24"/>
+                <w:szCs w:val="24"/>
+              </w:rPr>
+            </w:pPr>
+            <w:r>
+              <w:rPr>
+                <w:rFonts w:ascii="Times New Roman" w:eastAsia="Times New Roman" w:hAnsi="Times New Roman" w:cs="Times New Roman"/>
+                <w:sz w:val="24"/>
+                <w:szCs w:val="24"/>
+              </w:rPr>
+              <w:t>£</w:t>
+            </w:r>
+            <w:r>
+              <w:rPr>
+                <w:rFonts w:ascii="Times New Roman" w:eastAsia="Times New Roman" w:hAnsi="Times New Roman" w:cs="Times New Roman"/>
+                <w:sz w:val="24"/>
+                <w:szCs w:val="24"/>
+              </w:rPr>
+              <w:t>2</w:t>
+            </w:r>
+            <w:r>
+              <w:rPr>
+                <w:rFonts w:ascii="Times New Roman" w:eastAsia="Times New Roman" w:hAnsi="Times New Roman" w:cs="Times New Roman"/>
+                <w:sz w:val="24"/>
+                <w:szCs w:val="24"/>
+              </w:rPr>
+              <w:t>00</w:t>
+            </w:r>
+          </w:p>
+        </w:tc>
+        <w:tc>
+          <w:tcPr>
+            <w:tcW w:w="2047" w:type="dxa"/>
+            <w:shd w:val="clear" w:color="auto" w:fill="auto"/>
+            <w:tcMar>
+              <w:top w:w="100" w:type="dxa"/>
+              <w:left w:w="100" w:type="dxa"/>
+              <w:bottom w:w="100" w:type="dxa"/>
+              <w:right w:w="100" w:type="dxa"/>
+            </w:tcMar>
+          </w:tcPr>
+          <w:p>
+            <w:pPr>
+              <w:widowControl w:val="0"/>
+              <w:pBdr>
+                <w:top w:val="nil"/>
+                <w:left w:val="nil"/>
+                <w:bottom w:val="nil"/>
+                <w:right w:val="nil"/>
+                <w:between w:val="nil"/>
+              </w:pBdr>
+              <w:spacing w:line="360" w:lineRule="auto"/>
+              <w:jc w:val="center"/>
+              <w:rPr>
+                <w:rFonts w:ascii="Times New Roman" w:eastAsia="Times New Roman" w:hAnsi="Times New Roman" w:cs="Times New Roman"/>
+                <w:sz w:val="24"/>
+                <w:szCs w:val="24"/>
+              </w:rPr>
+            </w:pPr>
+            <w:r>
+              <w:rPr>
+                <w:rFonts w:ascii="Times New Roman" w:eastAsia="Times New Roman" w:hAnsi="Times New Roman" w:cs="Times New Roman"/>
+                <w:sz w:val="24"/>
+                <w:szCs w:val="24"/>
+              </w:rPr>
+              <w:t>30</w:t>
+            </w:r>
+            <w:r>
+              <w:rPr>
+                <w:rFonts w:ascii="Times New Roman" w:eastAsia="Times New Roman" w:hAnsi="Times New Roman" w:cs="Times New Roman"/>
+                <w:sz w:val="24"/>
+                <w:szCs w:val="24"/>
+              </w:rPr>
+              <w:t xml:space="preserve"> Days</w:t>
+            </w:r>
+          </w:p>
+        </w:tc>
+        <w:tc>
+          <w:tcPr>
+            <w:tcW w:w="2047" w:type="dxa"/>
+            <w:shd w:val="clear" w:color="auto" w:fill="auto"/>
+            <w:tcMar>
+              <w:top w:w="100" w:type="dxa"/>
+              <w:left w:w="100" w:type="dxa"/>
+              <w:bottom w:w="100" w:type="dxa"/>
+              <w:right w:w="100" w:type="dxa"/>
+            </w:tcMar>
+          </w:tcPr>
+          <w:p>
+            <w:pPr>
+              <w:widowControl w:val="0"/>
+              <w:pBdr>
+                <w:top w:val="nil"/>
+                <w:left w:val="nil"/>
+                <w:bottom w:val="nil"/>
+                <w:right w:val="nil"/>
+                <w:between w:val="nil"/>
+              </w:pBdr>
+              <w:spacing w:line="360" w:lineRule="auto"/>
+              <w:jc w:val="center"/>
+              <w:rPr>
+                <w:rFonts w:ascii="Times New Roman" w:eastAsia="Times New Roman" w:hAnsi="Times New Roman" w:cs="Times New Roman"/>
+                <w:sz w:val="24"/>
+                <w:szCs w:val="24"/>
+              </w:rPr>
+            </w:pPr>
+            <w:r>
+              <w:rPr>
+                <w:rFonts w:ascii="Times New Roman" w:eastAsia="Times New Roman" w:hAnsi="Times New Roman" w:cs="Times New Roman"/>
+                <w:sz w:val="24"/>
+                <w:szCs w:val="24"/>
+              </w:rPr>
+              <w:t>Monthly Recurring Fee</w:t>
             </w:r>
           </w:p>
         </w:tc>

</xml_diff>

<commit_message>
Added config.toml for Streamlit Cloud
</commit_message>
<xml_diff>
--- a/Customized_Pricing.docx
+++ b/Customized_Pricing.docx
@@ -711,7 +711,7 @@
           </w:tcPr>
           <w:p>
             <w:r>
-              <w:t xml:space="preserve">          fejn</w:t>
+              <w:t xml:space="preserve">          fw</w:t>
             </w:r>
           </w:p>
         </w:tc>
@@ -723,7 +723,7 @@
           </w:tcPr>
           <w:p>
             <w:r>
-              <w:t>kmrg</w:t>
+              <w:t>gnjr</w:t>
             </w:r>
           </w:p>
         </w:tc>
@@ -735,7 +735,7 @@
           </w:tcPr>
           <w:p>
             <w:r>
-              <w:t xml:space="preserve">efm </w:t>
+              <w:t>njeg</w:t>
             </w:r>
           </w:p>
         </w:tc>
@@ -747,7 +747,7 @@
           </w:tcPr>
           <w:p>
             <w:r>
-              <w:t>efkm</w:t>
+              <w:t>njrg</w:t>
             </w:r>
           </w:p>
         </w:tc>
@@ -4101,7 +4101,7 @@
                 <w:sz w:val="24"/>
                 <w:szCs w:val="24"/>
               </w:rPr>
-              <w:t>Landing page website (design + development)</w:t>
+              <w:t>Firefly Meeting Automation</w:t>
             </w:r>
           </w:p>
         </w:tc>
@@ -4120,7 +4120,6 @@
             <w:pPr>
               <w:widowControl w:val="0"/>
               <w:spacing w:line="276" w:lineRule="auto"/>
-              <w:jc w:val="center"/>
               <w:rPr>
                 <w:rFonts w:ascii="Times New Roman" w:eastAsia="Times New Roman" w:hAnsi="Times New Roman" w:cs="Times New Roman"/>
                 <w:sz w:val="24"/>
@@ -4133,7 +4132,7 @@
                 <w:sz w:val="24"/>
                 <w:szCs w:val="24"/>
               </w:rPr>
-              <w:t>Using Next JS</w:t>
+              <w:t>Automation Setup</w:t>
             </w:r>
           </w:p>
         </w:tc>
@@ -4173,231 +4172,7 @@
                 <w:sz w:val="24"/>
                 <w:szCs w:val="24"/>
               </w:rPr>
-              <w:t>200</w:t>
-            </w:r>
-          </w:p>
-        </w:tc>
-        <w:tc>
-          <w:tcPr>
-            <w:tcW w:w="2047" w:type="dxa"/>
-            <w:shd w:val="clear" w:color="auto" w:fill="auto"/>
-            <w:tcMar>
-              <w:top w:w="100" w:type="dxa"/>
-              <w:left w:w="100" w:type="dxa"/>
-              <w:bottom w:w="100" w:type="dxa"/>
-              <w:right w:w="100" w:type="dxa"/>
-            </w:tcMar>
-          </w:tcPr>
-          <w:p>
-            <w:pPr>
-              <w:widowControl w:val="0"/>
-              <w:pBdr>
-                <w:top w:val="nil"/>
-                <w:left w:val="nil"/>
-                <w:bottom w:val="nil"/>
-                <w:right w:val="nil"/>
-                <w:between w:val="nil"/>
-              </w:pBdr>
-              <w:spacing w:line="360" w:lineRule="auto"/>
-              <w:jc w:val="center"/>
-              <w:rPr>
-                <w:rFonts w:ascii="Times New Roman" w:eastAsia="Times New Roman" w:hAnsi="Times New Roman" w:cs="Times New Roman"/>
-                <w:sz w:val="24"/>
-                <w:szCs w:val="24"/>
-              </w:rPr>
-            </w:pPr>
-            <w:r>
-              <w:rPr>
-                <w:rFonts w:ascii="Times New Roman" w:eastAsia="Times New Roman" w:hAnsi="Times New Roman" w:cs="Times New Roman"/>
-                <w:sz w:val="24"/>
-                <w:szCs w:val="24"/>
-              </w:rPr>
-              <w:t>5-10 Days</w:t>
-            </w:r>
-          </w:p>
-        </w:tc>
-        <w:tc>
-          <w:tcPr>
-            <w:tcW w:w="2047" w:type="dxa"/>
-            <w:shd w:val="clear" w:color="auto" w:fill="auto"/>
-            <w:tcMar>
-              <w:top w:w="100" w:type="dxa"/>
-              <w:left w:w="100" w:type="dxa"/>
-              <w:bottom w:w="100" w:type="dxa"/>
-              <w:right w:w="100" w:type="dxa"/>
-            </w:tcMar>
-          </w:tcPr>
-          <w:p>
-            <w:pPr>
-              <w:widowControl w:val="0"/>
-              <w:pBdr>
-                <w:top w:val="nil"/>
-                <w:left w:val="nil"/>
-                <w:bottom w:val="nil"/>
-                <w:right w:val="nil"/>
-                <w:between w:val="nil"/>
-              </w:pBdr>
-              <w:spacing w:line="360" w:lineRule="auto"/>
-              <w:jc w:val="center"/>
-              <w:rPr>
-                <w:rFonts w:ascii="Times New Roman" w:eastAsia="Times New Roman" w:hAnsi="Times New Roman" w:cs="Times New Roman"/>
-                <w:sz w:val="24"/>
-                <w:szCs w:val="24"/>
-              </w:rPr>
-            </w:pPr>
-            <w:r>
-              <w:rPr>
-                <w:rFonts w:ascii="Times New Roman" w:eastAsia="Times New Roman" w:hAnsi="Times New Roman" w:cs="Times New Roman"/>
-                <w:sz w:val="24"/>
-                <w:szCs w:val="24"/>
-              </w:rPr>
-              <w:t>One Time Fees</w:t>
-            </w:r>
-          </w:p>
-        </w:tc>
-      </w:tr>
-      <w:tr>
-        <w:trPr>
-          <w:trHeight w:val="707"/>
-        </w:trPr>
-        <w:tc>
-          <w:tcPr>
-            <w:tcW w:w="1974" w:type="dxa"/>
-            <w:shd w:val="clear" w:color="auto" w:fill="auto"/>
-            <w:tcMar>
-              <w:top w:w="100" w:type="dxa"/>
-              <w:left w:w="100" w:type="dxa"/>
-              <w:bottom w:w="100" w:type="dxa"/>
-              <w:right w:w="100" w:type="dxa"/>
-            </w:tcMar>
-          </w:tcPr>
-          <w:p>
-            <w:pPr>
-              <w:widowControl w:val="0"/>
-              <w:pBdr>
-                <w:top w:val="nil"/>
-                <w:left w:val="nil"/>
-                <w:bottom w:val="nil"/>
-                <w:right w:val="nil"/>
-                <w:between w:val="nil"/>
-              </w:pBdr>
-              <w:rPr>
-                <w:rFonts w:ascii="Times New Roman" w:eastAsia="Times New Roman" w:hAnsi="Times New Roman" w:cs="Times New Roman"/>
-                <w:sz w:val="24"/>
-                <w:szCs w:val="24"/>
-              </w:rPr>
-            </w:pPr>
-            <w:r>
-              <w:rPr>
-                <w:rFonts w:ascii="Times New Roman" w:eastAsia="Times New Roman" w:hAnsi="Times New Roman" w:cs="Times New Roman"/>
-                <w:sz w:val="24"/>
-                <w:szCs w:val="24"/>
-              </w:rPr>
-              <w:t>AI Automation</w:t>
-            </w:r>
-            <w:r>
-              <w:rPr>
-                <w:rFonts w:ascii="Times New Roman" w:eastAsia="Times New Roman" w:hAnsi="Times New Roman" w:cs="Times New Roman"/>
-                <w:sz w:val="24"/>
-                <w:szCs w:val="24"/>
-              </w:rPr>
-              <w:t>s (6 Scenarios)</w:t>
-            </w:r>
-          </w:p>
-        </w:tc>
-        <w:tc>
-          <w:tcPr>
-            <w:tcW w:w="2369" w:type="dxa"/>
-            <w:shd w:val="clear" w:color="auto" w:fill="auto"/>
-            <w:tcMar>
-              <w:top w:w="100" w:type="dxa"/>
-              <w:left w:w="100" w:type="dxa"/>
-              <w:bottom w:w="100" w:type="dxa"/>
-              <w:right w:w="100" w:type="dxa"/>
-            </w:tcMar>
-          </w:tcPr>
-          <w:p>
-            <w:pPr>
-              <w:widowControl w:val="0"/>
-              <w:spacing w:line="276" w:lineRule="auto"/>
-              <w:jc w:val="center"/>
-              <w:rPr>
-                <w:rFonts w:ascii="Times New Roman" w:eastAsia="Times New Roman" w:hAnsi="Times New Roman" w:cs="Times New Roman"/>
-                <w:sz w:val="24"/>
-                <w:szCs w:val="24"/>
-              </w:rPr>
-            </w:pPr>
-            <w:r>
-              <w:rPr>
-                <w:rFonts w:ascii="Times New Roman" w:eastAsia="Times New Roman" w:hAnsi="Times New Roman" w:cs="Times New Roman"/>
-                <w:sz w:val="24"/>
-                <w:szCs w:val="24"/>
-              </w:rPr>
-              <w:t xml:space="preserve">Leads Connection With CRM &amp; </w:t>
-            </w:r>
-            <w:r>
-              <w:rPr>
-                <w:rFonts w:ascii="Times New Roman" w:eastAsia="Times New Roman" w:hAnsi="Times New Roman" w:cs="Times New Roman"/>
-                <w:sz w:val="24"/>
-                <w:szCs w:val="24"/>
-              </w:rPr>
-              <w:t xml:space="preserve">AI </w:t>
-            </w:r>
-            <w:r>
-              <w:rPr>
-                <w:rFonts w:ascii="Times New Roman" w:eastAsia="Times New Roman" w:hAnsi="Times New Roman" w:cs="Times New Roman"/>
-                <w:sz w:val="24"/>
-                <w:szCs w:val="24"/>
-              </w:rPr>
-              <w:t>Voice Calling Automation</w:t>
-            </w:r>
-          </w:p>
-        </w:tc>
-        <w:tc>
-          <w:tcPr>
-            <w:tcW w:w="1688" w:type="dxa"/>
-            <w:shd w:val="clear" w:color="auto" w:fill="auto"/>
-            <w:tcMar>
-              <w:top w:w="100" w:type="dxa"/>
-              <w:left w:w="100" w:type="dxa"/>
-              <w:bottom w:w="100" w:type="dxa"/>
-              <w:right w:w="100" w:type="dxa"/>
-            </w:tcMar>
-          </w:tcPr>
-          <w:p>
-            <w:pPr>
-              <w:widowControl w:val="0"/>
-              <w:spacing w:line="276" w:lineRule="auto"/>
-              <w:jc w:val="center"/>
-              <w:rPr>
-                <w:rFonts w:ascii="Times New Roman" w:eastAsia="Times New Roman" w:hAnsi="Times New Roman" w:cs="Times New Roman"/>
-                <w:sz w:val="24"/>
-                <w:szCs w:val="24"/>
-              </w:rPr>
-            </w:pPr>
-            <w:r>
-              <w:rPr>
-                <w:rFonts w:ascii="Times New Roman" w:eastAsia="Times New Roman" w:hAnsi="Times New Roman" w:cs="Times New Roman"/>
-                <w:sz w:val="24"/>
-                <w:szCs w:val="24"/>
-              </w:rPr>
-              <w:t>£</w:t>
-            </w:r>
-            <w:r>
-              <w:rPr>
-                <w:rFonts w:ascii="Times New Roman" w:eastAsia="Times New Roman" w:hAnsi="Times New Roman" w:cs="Times New Roman"/>
-                <w:sz w:val="24"/>
-                <w:szCs w:val="24"/>
-              </w:rPr>
-              <w:t>100</w:t>
-            </w:r>
-            <w:r>
-              <w:rPr>
-                <w:rFonts w:ascii="Times New Roman" w:eastAsia="Times New Roman" w:hAnsi="Times New Roman" w:cs="Times New Roman"/>
-                <w:sz w:val="24"/>
-                <w:szCs w:val="24"/>
-              </w:rPr>
-              <w:t>0</w:t>
+              <w:t>250</w:t>
             </w:r>
           </w:p>
         </w:tc>
@@ -4476,3638 +4251,6 @@
                 <w:szCs w:val="24"/>
               </w:rPr>
               <w:t>One Time Fee</w:t>
-            </w:r>
-          </w:p>
-        </w:tc>
-      </w:tr>
-      <w:tr>
-        <w:trPr>
-          <w:trHeight w:val="707"/>
-        </w:trPr>
-        <w:tc>
-          <w:tcPr>
-            <w:tcW w:w="1974" w:type="dxa"/>
-            <w:shd w:val="clear" w:color="auto" w:fill="auto"/>
-            <w:tcMar>
-              <w:top w:w="100" w:type="dxa"/>
-              <w:left w:w="100" w:type="dxa"/>
-              <w:bottom w:w="100" w:type="dxa"/>
-              <w:right w:w="100" w:type="dxa"/>
-            </w:tcMar>
-          </w:tcPr>
-          <w:p>
-            <w:pPr>
-              <w:widowControl w:val="0"/>
-              <w:pBdr>
-                <w:top w:val="nil"/>
-                <w:left w:val="nil"/>
-                <w:bottom w:val="nil"/>
-                <w:right w:val="nil"/>
-                <w:between w:val="nil"/>
-              </w:pBdr>
-              <w:rPr>
-                <w:rFonts w:ascii="Times New Roman" w:eastAsia="Times New Roman" w:hAnsi="Times New Roman" w:cs="Times New Roman"/>
-                <w:sz w:val="24"/>
-                <w:szCs w:val="24"/>
-              </w:rPr>
-            </w:pPr>
-            <w:r>
-              <w:rPr>
-                <w:rFonts w:ascii="Times New Roman" w:eastAsia="Times New Roman" w:hAnsi="Times New Roman" w:cs="Times New Roman"/>
-                <w:sz w:val="24"/>
-                <w:szCs w:val="24"/>
-              </w:rPr>
-              <w:t>Whatsapp</w:t>
-            </w:r>
-            <w:r>
-              <w:rPr>
-                <w:rFonts w:ascii="Times New Roman" w:eastAsia="Times New Roman" w:hAnsi="Times New Roman" w:cs="Times New Roman"/>
-                <w:sz w:val="24"/>
-                <w:szCs w:val="24"/>
-              </w:rPr>
-              <w:t xml:space="preserve"> Automation</w:t>
-            </w:r>
-            <w:r>
-              <w:rPr>
-                <w:rFonts w:ascii="Times New Roman" w:eastAsia="Times New Roman" w:hAnsi="Times New Roman" w:cs="Times New Roman"/>
-                <w:sz w:val="24"/>
-                <w:szCs w:val="24"/>
-              </w:rPr>
-              <w:t xml:space="preserve"> + Whatsapp Cloud Business Account Setup</w:t>
-            </w:r>
-          </w:p>
-        </w:tc>
-        <w:tc>
-          <w:tcPr>
-            <w:tcW w:w="2369" w:type="dxa"/>
-            <w:shd w:val="clear" w:color="auto" w:fill="auto"/>
-            <w:tcMar>
-              <w:top w:w="100" w:type="dxa"/>
-              <w:left w:w="100" w:type="dxa"/>
-              <w:bottom w:w="100" w:type="dxa"/>
-              <w:right w:w="100" w:type="dxa"/>
-            </w:tcMar>
-          </w:tcPr>
-          <w:p>
-            <w:pPr>
-              <w:widowControl w:val="0"/>
-              <w:spacing w:line="276" w:lineRule="auto"/>
-              <w:rPr>
-                <w:rFonts w:ascii="Times New Roman" w:eastAsia="Times New Roman" w:hAnsi="Times New Roman" w:cs="Times New Roman"/>
-                <w:sz w:val="24"/>
-                <w:szCs w:val="24"/>
-              </w:rPr>
-            </w:pPr>
-            <w:r>
-              <w:rPr>
-                <w:rFonts w:ascii="Times New Roman" w:eastAsia="Times New Roman" w:hAnsi="Times New Roman" w:cs="Times New Roman"/>
-                <w:sz w:val="24"/>
-                <w:szCs w:val="24"/>
-              </w:rPr>
-              <w:t>Automation Setup</w:t>
-            </w:r>
-          </w:p>
-        </w:tc>
-        <w:tc>
-          <w:tcPr>
-            <w:tcW w:w="1688" w:type="dxa"/>
-            <w:shd w:val="clear" w:color="auto" w:fill="auto"/>
-            <w:tcMar>
-              <w:top w:w="100" w:type="dxa"/>
-              <w:left w:w="100" w:type="dxa"/>
-              <w:bottom w:w="100" w:type="dxa"/>
-              <w:right w:w="100" w:type="dxa"/>
-            </w:tcMar>
-          </w:tcPr>
-          <w:p>
-            <w:pPr>
-              <w:widowControl w:val="0"/>
-              <w:spacing w:line="276" w:lineRule="auto"/>
-              <w:jc w:val="center"/>
-              <w:rPr>
-                <w:rFonts w:ascii="Times New Roman" w:eastAsia="Times New Roman" w:hAnsi="Times New Roman" w:cs="Times New Roman"/>
-                <w:sz w:val="24"/>
-                <w:szCs w:val="24"/>
-              </w:rPr>
-            </w:pPr>
-            <w:r>
-              <w:rPr>
-                <w:rFonts w:ascii="Times New Roman" w:eastAsia="Times New Roman" w:hAnsi="Times New Roman" w:cs="Times New Roman"/>
-                <w:sz w:val="24"/>
-                <w:szCs w:val="24"/>
-              </w:rPr>
-              <w:t>£</w:t>
-            </w:r>
-            <w:r>
-              <w:rPr>
-                <w:rFonts w:ascii="Times New Roman" w:eastAsia="Times New Roman" w:hAnsi="Times New Roman" w:cs="Times New Roman"/>
-                <w:sz w:val="24"/>
-                <w:szCs w:val="24"/>
-              </w:rPr>
-              <w:t>75</w:t>
-            </w:r>
-            <w:r>
-              <w:rPr>
-                <w:rFonts w:ascii="Times New Roman" w:eastAsia="Times New Roman" w:hAnsi="Times New Roman" w:cs="Times New Roman"/>
-                <w:sz w:val="24"/>
-                <w:szCs w:val="24"/>
-              </w:rPr>
-              <w:t>0</w:t>
-            </w:r>
-          </w:p>
-        </w:tc>
-        <w:tc>
-          <w:tcPr>
-            <w:tcW w:w="2047" w:type="dxa"/>
-            <w:shd w:val="clear" w:color="auto" w:fill="auto"/>
-            <w:tcMar>
-              <w:top w:w="100" w:type="dxa"/>
-              <w:left w:w="100" w:type="dxa"/>
-              <w:bottom w:w="100" w:type="dxa"/>
-              <w:right w:w="100" w:type="dxa"/>
-            </w:tcMar>
-          </w:tcPr>
-          <w:p>
-            <w:pPr>
-              <w:widowControl w:val="0"/>
-              <w:pBdr>
-                <w:top w:val="nil"/>
-                <w:left w:val="nil"/>
-                <w:bottom w:val="nil"/>
-                <w:right w:val="nil"/>
-                <w:between w:val="nil"/>
-              </w:pBdr>
-              <w:spacing w:line="360" w:lineRule="auto"/>
-              <w:jc w:val="center"/>
-              <w:rPr>
-                <w:rFonts w:ascii="Times New Roman" w:eastAsia="Times New Roman" w:hAnsi="Times New Roman" w:cs="Times New Roman"/>
-                <w:sz w:val="24"/>
-                <w:szCs w:val="24"/>
-              </w:rPr>
-            </w:pPr>
-            <w:r>
-              <w:rPr>
-                <w:rFonts w:ascii="Times New Roman" w:eastAsia="Times New Roman" w:hAnsi="Times New Roman" w:cs="Times New Roman"/>
-                <w:sz w:val="24"/>
-                <w:szCs w:val="24"/>
-              </w:rPr>
-              <w:t>10-20 Days</w:t>
-            </w:r>
-          </w:p>
-        </w:tc>
-        <w:tc>
-          <w:tcPr>
-            <w:tcW w:w="2047" w:type="dxa"/>
-            <w:shd w:val="clear" w:color="auto" w:fill="auto"/>
-            <w:tcMar>
-              <w:top w:w="100" w:type="dxa"/>
-              <w:left w:w="100" w:type="dxa"/>
-              <w:bottom w:w="100" w:type="dxa"/>
-              <w:right w:w="100" w:type="dxa"/>
-            </w:tcMar>
-          </w:tcPr>
-          <w:p>
-            <w:pPr>
-              <w:widowControl w:val="0"/>
-              <w:pBdr>
-                <w:top w:val="nil"/>
-                <w:left w:val="nil"/>
-                <w:bottom w:val="nil"/>
-                <w:right w:val="nil"/>
-                <w:between w:val="nil"/>
-              </w:pBdr>
-              <w:spacing w:line="360" w:lineRule="auto"/>
-              <w:jc w:val="center"/>
-              <w:rPr>
-                <w:rFonts w:ascii="Times New Roman" w:eastAsia="Times New Roman" w:hAnsi="Times New Roman" w:cs="Times New Roman"/>
-                <w:sz w:val="24"/>
-                <w:szCs w:val="24"/>
-              </w:rPr>
-            </w:pPr>
-            <w:r>
-              <w:rPr>
-                <w:rFonts w:ascii="Times New Roman" w:eastAsia="Times New Roman" w:hAnsi="Times New Roman" w:cs="Times New Roman"/>
-                <w:sz w:val="24"/>
-                <w:szCs w:val="24"/>
-              </w:rPr>
-              <w:t>One Time Fee</w:t>
-            </w:r>
-          </w:p>
-        </w:tc>
-      </w:tr>
-      <w:tr>
-        <w:trPr>
-          <w:trHeight w:val="707"/>
-        </w:trPr>
-        <w:tc>
-          <w:tcPr>
-            <w:tcW w:w="1974" w:type="dxa"/>
-            <w:shd w:val="clear" w:color="auto" w:fill="auto"/>
-            <w:tcMar>
-              <w:top w:w="100" w:type="dxa"/>
-              <w:left w:w="100" w:type="dxa"/>
-              <w:bottom w:w="100" w:type="dxa"/>
-              <w:right w:w="100" w:type="dxa"/>
-            </w:tcMar>
-          </w:tcPr>
-          <w:p>
-            <w:pPr>
-              <w:widowControl w:val="0"/>
-              <w:pBdr>
-                <w:top w:val="nil"/>
-                <w:left w:val="nil"/>
-                <w:bottom w:val="nil"/>
-                <w:right w:val="nil"/>
-                <w:between w:val="nil"/>
-              </w:pBdr>
-              <w:rPr>
-                <w:rFonts w:ascii="Times New Roman" w:eastAsia="Times New Roman" w:hAnsi="Times New Roman" w:cs="Times New Roman"/>
-                <w:sz w:val="24"/>
-                <w:szCs w:val="24"/>
-              </w:rPr>
-            </w:pPr>
-            <w:r>
-              <w:rPr>
-                <w:rFonts w:ascii="Times New Roman" w:eastAsia="Times New Roman" w:hAnsi="Times New Roman" w:cs="Times New Roman"/>
-                <w:sz w:val="24"/>
-                <w:szCs w:val="24"/>
-              </w:rPr>
-              <w:t>CRM Setup</w:t>
-            </w:r>
-          </w:p>
-        </w:tc>
-        <w:tc>
-          <w:tcPr>
-            <w:tcW w:w="2369" w:type="dxa"/>
-            <w:shd w:val="clear" w:color="auto" w:fill="auto"/>
-            <w:tcMar>
-              <w:top w:w="100" w:type="dxa"/>
-              <w:left w:w="100" w:type="dxa"/>
-              <w:bottom w:w="100" w:type="dxa"/>
-              <w:right w:w="100" w:type="dxa"/>
-            </w:tcMar>
-          </w:tcPr>
-          <w:p>
-            <w:pPr>
-              <w:widowControl w:val="0"/>
-              <w:spacing w:line="276" w:lineRule="auto"/>
-              <w:rPr>
-                <w:rFonts w:ascii="Times New Roman" w:eastAsia="Times New Roman" w:hAnsi="Times New Roman" w:cs="Times New Roman"/>
-                <w:sz w:val="24"/>
-                <w:szCs w:val="24"/>
-              </w:rPr>
-            </w:pPr>
-            <w:r>
-              <w:rPr>
-                <w:rFonts w:ascii="Times New Roman" w:eastAsia="Times New Roman" w:hAnsi="Times New Roman" w:cs="Times New Roman"/>
-                <w:sz w:val="24"/>
-                <w:szCs w:val="24"/>
-              </w:rPr>
-              <w:t>Any CRM</w:t>
-            </w:r>
-          </w:p>
-        </w:tc>
-        <w:tc>
-          <w:tcPr>
-            <w:tcW w:w="1688" w:type="dxa"/>
-            <w:shd w:val="clear" w:color="auto" w:fill="auto"/>
-            <w:tcMar>
-              <w:top w:w="100" w:type="dxa"/>
-              <w:left w:w="100" w:type="dxa"/>
-              <w:bottom w:w="100" w:type="dxa"/>
-              <w:right w:w="100" w:type="dxa"/>
-            </w:tcMar>
-          </w:tcPr>
-          <w:p>
-            <w:pPr>
-              <w:widowControl w:val="0"/>
-              <w:spacing w:line="276" w:lineRule="auto"/>
-              <w:jc w:val="center"/>
-              <w:rPr>
-                <w:rFonts w:ascii="Times New Roman" w:eastAsia="Times New Roman" w:hAnsi="Times New Roman" w:cs="Times New Roman"/>
-                <w:sz w:val="24"/>
-                <w:szCs w:val="24"/>
-              </w:rPr>
-            </w:pPr>
-            <w:r>
-              <w:rPr>
-                <w:rFonts w:ascii="Times New Roman" w:eastAsia="Times New Roman" w:hAnsi="Times New Roman" w:cs="Times New Roman"/>
-                <w:sz w:val="24"/>
-                <w:szCs w:val="24"/>
-              </w:rPr>
-              <w:t>£</w:t>
-            </w:r>
-            <w:r>
-              <w:rPr>
-                <w:rFonts w:ascii="Times New Roman" w:eastAsia="Times New Roman" w:hAnsi="Times New Roman" w:cs="Times New Roman"/>
-                <w:sz w:val="24"/>
-                <w:szCs w:val="24"/>
-              </w:rPr>
-              <w:t>500</w:t>
-            </w:r>
-          </w:p>
-        </w:tc>
-        <w:tc>
-          <w:tcPr>
-            <w:tcW w:w="2047" w:type="dxa"/>
-            <w:shd w:val="clear" w:color="auto" w:fill="auto"/>
-            <w:tcMar>
-              <w:top w:w="100" w:type="dxa"/>
-              <w:left w:w="100" w:type="dxa"/>
-              <w:bottom w:w="100" w:type="dxa"/>
-              <w:right w:w="100" w:type="dxa"/>
-            </w:tcMar>
-          </w:tcPr>
-          <w:p>
-            <w:pPr>
-              <w:widowControl w:val="0"/>
-              <w:pBdr>
-                <w:top w:val="nil"/>
-                <w:left w:val="nil"/>
-                <w:bottom w:val="nil"/>
-                <w:right w:val="nil"/>
-                <w:between w:val="nil"/>
-              </w:pBdr>
-              <w:spacing w:line="360" w:lineRule="auto"/>
-              <w:jc w:val="center"/>
-              <w:rPr>
-                <w:rFonts w:ascii="Times New Roman" w:eastAsia="Times New Roman" w:hAnsi="Times New Roman" w:cs="Times New Roman"/>
-                <w:sz w:val="24"/>
-                <w:szCs w:val="24"/>
-              </w:rPr>
-            </w:pPr>
-            <w:r>
-              <w:rPr>
-                <w:rFonts w:ascii="Times New Roman" w:eastAsia="Times New Roman" w:hAnsi="Times New Roman" w:cs="Times New Roman"/>
-                <w:sz w:val="24"/>
-                <w:szCs w:val="24"/>
-              </w:rPr>
-              <w:t>5-10 Days</w:t>
-            </w:r>
-          </w:p>
-        </w:tc>
-        <w:tc>
-          <w:tcPr>
-            <w:tcW w:w="2047" w:type="dxa"/>
-            <w:shd w:val="clear" w:color="auto" w:fill="auto"/>
-            <w:tcMar>
-              <w:top w:w="100" w:type="dxa"/>
-              <w:left w:w="100" w:type="dxa"/>
-              <w:bottom w:w="100" w:type="dxa"/>
-              <w:right w:w="100" w:type="dxa"/>
-            </w:tcMar>
-          </w:tcPr>
-          <w:p>
-            <w:pPr>
-              <w:widowControl w:val="0"/>
-              <w:pBdr>
-                <w:top w:val="nil"/>
-                <w:left w:val="nil"/>
-                <w:bottom w:val="nil"/>
-                <w:right w:val="nil"/>
-                <w:between w:val="nil"/>
-              </w:pBdr>
-              <w:spacing w:line="360" w:lineRule="auto"/>
-              <w:jc w:val="center"/>
-              <w:rPr>
-                <w:rFonts w:ascii="Times New Roman" w:eastAsia="Times New Roman" w:hAnsi="Times New Roman" w:cs="Times New Roman"/>
-                <w:sz w:val="24"/>
-                <w:szCs w:val="24"/>
-              </w:rPr>
-            </w:pPr>
-            <w:r>
-              <w:rPr>
-                <w:rFonts w:ascii="Times New Roman" w:eastAsia="Times New Roman" w:hAnsi="Times New Roman" w:cs="Times New Roman"/>
-                <w:sz w:val="24"/>
-                <w:szCs w:val="24"/>
-              </w:rPr>
-              <w:t>One Time Fees</w:t>
-            </w:r>
-          </w:p>
-        </w:tc>
-      </w:tr>
-      <w:tr>
-        <w:trPr>
-          <w:trHeight w:val="707"/>
-        </w:trPr>
-        <w:tc>
-          <w:tcPr>
-            <w:tcW w:w="1974" w:type="dxa"/>
-            <w:shd w:val="clear" w:color="auto" w:fill="auto"/>
-            <w:tcMar>
-              <w:top w:w="100" w:type="dxa"/>
-              <w:left w:w="100" w:type="dxa"/>
-              <w:bottom w:w="100" w:type="dxa"/>
-              <w:right w:w="100" w:type="dxa"/>
-            </w:tcMar>
-          </w:tcPr>
-          <w:p>
-            <w:pPr>
-              <w:widowControl w:val="0"/>
-              <w:pBdr>
-                <w:top w:val="nil"/>
-                <w:left w:val="nil"/>
-                <w:bottom w:val="nil"/>
-                <w:right w:val="nil"/>
-                <w:between w:val="nil"/>
-              </w:pBdr>
-              <w:rPr>
-                <w:rFonts w:ascii="Times New Roman" w:eastAsia="Times New Roman" w:hAnsi="Times New Roman" w:cs="Times New Roman"/>
-                <w:sz w:val="24"/>
-                <w:szCs w:val="24"/>
-              </w:rPr>
-            </w:pPr>
-            <w:r>
-              <w:rPr>
-                <w:rFonts w:ascii="Times New Roman" w:eastAsia="Times New Roman" w:hAnsi="Times New Roman" w:cs="Times New Roman"/>
-                <w:sz w:val="24"/>
-                <w:szCs w:val="24"/>
-              </w:rPr>
-              <w:t>Email Marketing Setup</w:t>
-            </w:r>
-          </w:p>
-        </w:tc>
-        <w:tc>
-          <w:tcPr>
-            <w:tcW w:w="2369" w:type="dxa"/>
-            <w:shd w:val="clear" w:color="auto" w:fill="auto"/>
-            <w:tcMar>
-              <w:top w:w="100" w:type="dxa"/>
-              <w:left w:w="100" w:type="dxa"/>
-              <w:bottom w:w="100" w:type="dxa"/>
-              <w:right w:w="100" w:type="dxa"/>
-            </w:tcMar>
-          </w:tcPr>
-          <w:p>
-            <w:pPr>
-              <w:widowControl w:val="0"/>
-              <w:spacing w:line="276" w:lineRule="auto"/>
-              <w:rPr>
-                <w:rFonts w:ascii="Times New Roman" w:eastAsia="Times New Roman" w:hAnsi="Times New Roman" w:cs="Times New Roman"/>
-                <w:sz w:val="24"/>
-                <w:szCs w:val="24"/>
-              </w:rPr>
-            </w:pPr>
-            <w:r>
-              <w:rPr>
-                <w:rFonts w:ascii="Times New Roman" w:eastAsia="Times New Roman" w:hAnsi="Times New Roman" w:cs="Times New Roman"/>
-                <w:sz w:val="24"/>
-                <w:szCs w:val="24"/>
-              </w:rPr>
-              <w:t>Email Templates &amp; Marketing Id</w:t>
-            </w:r>
-          </w:p>
-        </w:tc>
-        <w:tc>
-          <w:tcPr>
-            <w:tcW w:w="1688" w:type="dxa"/>
-            <w:shd w:val="clear" w:color="auto" w:fill="auto"/>
-            <w:tcMar>
-              <w:top w:w="100" w:type="dxa"/>
-              <w:left w:w="100" w:type="dxa"/>
-              <w:bottom w:w="100" w:type="dxa"/>
-              <w:right w:w="100" w:type="dxa"/>
-            </w:tcMar>
-          </w:tcPr>
-          <w:p>
-            <w:pPr>
-              <w:widowControl w:val="0"/>
-              <w:spacing w:line="276" w:lineRule="auto"/>
-              <w:jc w:val="center"/>
-              <w:rPr>
-                <w:rFonts w:ascii="Times New Roman" w:eastAsia="Times New Roman" w:hAnsi="Times New Roman" w:cs="Times New Roman"/>
-                <w:sz w:val="24"/>
-                <w:szCs w:val="24"/>
-              </w:rPr>
-            </w:pPr>
-            <w:r>
-              <w:rPr>
-                <w:rFonts w:ascii="Times New Roman" w:eastAsia="Times New Roman" w:hAnsi="Times New Roman" w:cs="Times New Roman"/>
-                <w:sz w:val="24"/>
-                <w:szCs w:val="24"/>
-              </w:rPr>
-              <w:t>£</w:t>
-            </w:r>
-            <w:r>
-              <w:rPr>
-                <w:rFonts w:ascii="Times New Roman" w:eastAsia="Times New Roman" w:hAnsi="Times New Roman" w:cs="Times New Roman"/>
-                <w:sz w:val="24"/>
-                <w:szCs w:val="24"/>
-              </w:rPr>
-              <w:t>500</w:t>
-            </w:r>
-          </w:p>
-        </w:tc>
-        <w:tc>
-          <w:tcPr>
-            <w:tcW w:w="2047" w:type="dxa"/>
-            <w:shd w:val="clear" w:color="auto" w:fill="auto"/>
-            <w:tcMar>
-              <w:top w:w="100" w:type="dxa"/>
-              <w:left w:w="100" w:type="dxa"/>
-              <w:bottom w:w="100" w:type="dxa"/>
-              <w:right w:w="100" w:type="dxa"/>
-            </w:tcMar>
-          </w:tcPr>
-          <w:p>
-            <w:pPr>
-              <w:widowControl w:val="0"/>
-              <w:pBdr>
-                <w:top w:val="nil"/>
-                <w:left w:val="nil"/>
-                <w:bottom w:val="nil"/>
-                <w:right w:val="nil"/>
-                <w:between w:val="nil"/>
-              </w:pBdr>
-              <w:spacing w:line="360" w:lineRule="auto"/>
-              <w:jc w:val="center"/>
-              <w:rPr>
-                <w:rFonts w:ascii="Times New Roman" w:eastAsia="Times New Roman" w:hAnsi="Times New Roman" w:cs="Times New Roman"/>
-                <w:sz w:val="24"/>
-                <w:szCs w:val="24"/>
-              </w:rPr>
-            </w:pPr>
-            <w:r>
-              <w:rPr>
-                <w:rFonts w:ascii="Times New Roman" w:eastAsia="Times New Roman" w:hAnsi="Times New Roman" w:cs="Times New Roman"/>
-                <w:sz w:val="24"/>
-                <w:szCs w:val="24"/>
-              </w:rPr>
-              <w:t>5-10 Days</w:t>
-            </w:r>
-          </w:p>
-        </w:tc>
-        <w:tc>
-          <w:tcPr>
-            <w:tcW w:w="2047" w:type="dxa"/>
-            <w:shd w:val="clear" w:color="auto" w:fill="auto"/>
-            <w:tcMar>
-              <w:top w:w="100" w:type="dxa"/>
-              <w:left w:w="100" w:type="dxa"/>
-              <w:bottom w:w="100" w:type="dxa"/>
-              <w:right w:w="100" w:type="dxa"/>
-            </w:tcMar>
-          </w:tcPr>
-          <w:p>
-            <w:pPr>
-              <w:widowControl w:val="0"/>
-              <w:pBdr>
-                <w:top w:val="nil"/>
-                <w:left w:val="nil"/>
-                <w:bottom w:val="nil"/>
-                <w:right w:val="nil"/>
-                <w:between w:val="nil"/>
-              </w:pBdr>
-              <w:spacing w:line="360" w:lineRule="auto"/>
-              <w:jc w:val="center"/>
-              <w:rPr>
-                <w:rFonts w:ascii="Times New Roman" w:eastAsia="Times New Roman" w:hAnsi="Times New Roman" w:cs="Times New Roman"/>
-                <w:sz w:val="24"/>
-                <w:szCs w:val="24"/>
-              </w:rPr>
-            </w:pPr>
-            <w:r>
-              <w:rPr>
-                <w:rFonts w:ascii="Times New Roman" w:eastAsia="Times New Roman" w:hAnsi="Times New Roman" w:cs="Times New Roman"/>
-                <w:sz w:val="24"/>
-                <w:szCs w:val="24"/>
-              </w:rPr>
-              <w:t>One Time Fees</w:t>
-            </w:r>
-          </w:p>
-        </w:tc>
-      </w:tr>
-      <w:tr>
-        <w:trPr>
-          <w:trHeight w:val="707"/>
-        </w:trPr>
-        <w:tc>
-          <w:tcPr>
-            <w:tcW w:w="1974" w:type="dxa"/>
-            <w:shd w:val="clear" w:color="auto" w:fill="auto"/>
-            <w:tcMar>
-              <w:top w:w="100" w:type="dxa"/>
-              <w:left w:w="100" w:type="dxa"/>
-              <w:bottom w:w="100" w:type="dxa"/>
-              <w:right w:w="100" w:type="dxa"/>
-            </w:tcMar>
-          </w:tcPr>
-          <w:p>
-            <w:pPr>
-              <w:widowControl w:val="0"/>
-              <w:pBdr>
-                <w:top w:val="nil"/>
-                <w:left w:val="nil"/>
-                <w:bottom w:val="nil"/>
-                <w:right w:val="nil"/>
-                <w:between w:val="nil"/>
-              </w:pBdr>
-              <w:rPr>
-                <w:rFonts w:ascii="Times New Roman" w:eastAsia="Times New Roman" w:hAnsi="Times New Roman" w:cs="Times New Roman"/>
-                <w:sz w:val="24"/>
-                <w:szCs w:val="24"/>
-              </w:rPr>
-            </w:pPr>
-            <w:r>
-              <w:rPr>
-                <w:rFonts w:ascii="Times New Roman" w:eastAsia="Times New Roman" w:hAnsi="Times New Roman" w:cs="Times New Roman"/>
-                <w:sz w:val="24"/>
-                <w:szCs w:val="24"/>
-              </w:rPr>
-              <w:t>Make/Zapier Automation</w:t>
-            </w:r>
-          </w:p>
-        </w:tc>
-        <w:tc>
-          <w:tcPr>
-            <w:tcW w:w="2369" w:type="dxa"/>
-            <w:shd w:val="clear" w:color="auto" w:fill="auto"/>
-            <w:tcMar>
-              <w:top w:w="100" w:type="dxa"/>
-              <w:left w:w="100" w:type="dxa"/>
-              <w:bottom w:w="100" w:type="dxa"/>
-              <w:right w:w="100" w:type="dxa"/>
-            </w:tcMar>
-          </w:tcPr>
-          <w:p>
-            <w:pPr>
-              <w:widowControl w:val="0"/>
-              <w:spacing w:line="276" w:lineRule="auto"/>
-              <w:rPr>
-                <w:rFonts w:ascii="Times New Roman" w:eastAsia="Times New Roman" w:hAnsi="Times New Roman" w:cs="Times New Roman"/>
-                <w:sz w:val="24"/>
-                <w:szCs w:val="24"/>
-              </w:rPr>
-            </w:pPr>
-            <w:r>
-              <w:rPr>
-                <w:rFonts w:ascii="Times New Roman" w:eastAsia="Times New Roman" w:hAnsi="Times New Roman" w:cs="Times New Roman"/>
-                <w:sz w:val="24"/>
-                <w:szCs w:val="24"/>
-              </w:rPr>
-              <w:t>Automation Setup</w:t>
-            </w:r>
-          </w:p>
-        </w:tc>
-        <w:tc>
-          <w:tcPr>
-            <w:tcW w:w="1688" w:type="dxa"/>
-            <w:shd w:val="clear" w:color="auto" w:fill="auto"/>
-            <w:tcMar>
-              <w:top w:w="100" w:type="dxa"/>
-              <w:left w:w="100" w:type="dxa"/>
-              <w:bottom w:w="100" w:type="dxa"/>
-              <w:right w:w="100" w:type="dxa"/>
-            </w:tcMar>
-          </w:tcPr>
-          <w:p>
-            <w:pPr>
-              <w:widowControl w:val="0"/>
-              <w:spacing w:line="276" w:lineRule="auto"/>
-              <w:jc w:val="center"/>
-              <w:rPr>
-                <w:rFonts w:ascii="Times New Roman" w:eastAsia="Times New Roman" w:hAnsi="Times New Roman" w:cs="Times New Roman"/>
-                <w:sz w:val="24"/>
-                <w:szCs w:val="24"/>
-              </w:rPr>
-            </w:pPr>
-            <w:r>
-              <w:rPr>
-                <w:rFonts w:ascii="Times New Roman" w:eastAsia="Times New Roman" w:hAnsi="Times New Roman" w:cs="Times New Roman"/>
-                <w:sz w:val="24"/>
-                <w:szCs w:val="24"/>
-              </w:rPr>
-              <w:t>£</w:t>
-            </w:r>
-            <w:r>
-              <w:rPr>
-                <w:rFonts w:ascii="Times New Roman" w:eastAsia="Times New Roman" w:hAnsi="Times New Roman" w:cs="Times New Roman"/>
-                <w:sz w:val="24"/>
-                <w:szCs w:val="24"/>
-              </w:rPr>
-              <w:t>750</w:t>
-            </w:r>
-          </w:p>
-        </w:tc>
-        <w:tc>
-          <w:tcPr>
-            <w:tcW w:w="2047" w:type="dxa"/>
-            <w:shd w:val="clear" w:color="auto" w:fill="auto"/>
-            <w:tcMar>
-              <w:top w:w="100" w:type="dxa"/>
-              <w:left w:w="100" w:type="dxa"/>
-              <w:bottom w:w="100" w:type="dxa"/>
-              <w:right w:w="100" w:type="dxa"/>
-            </w:tcMar>
-          </w:tcPr>
-          <w:p>
-            <w:pPr>
-              <w:widowControl w:val="0"/>
-              <w:pBdr>
-                <w:top w:val="nil"/>
-                <w:left w:val="nil"/>
-                <w:bottom w:val="nil"/>
-                <w:right w:val="nil"/>
-                <w:between w:val="nil"/>
-              </w:pBdr>
-              <w:spacing w:line="360" w:lineRule="auto"/>
-              <w:jc w:val="center"/>
-              <w:rPr>
-                <w:rFonts w:ascii="Times New Roman" w:eastAsia="Times New Roman" w:hAnsi="Times New Roman" w:cs="Times New Roman"/>
-                <w:sz w:val="24"/>
-                <w:szCs w:val="24"/>
-              </w:rPr>
-            </w:pPr>
-            <w:r>
-              <w:rPr>
-                <w:rFonts w:ascii="Times New Roman" w:eastAsia="Times New Roman" w:hAnsi="Times New Roman" w:cs="Times New Roman"/>
-                <w:sz w:val="24"/>
-                <w:szCs w:val="24"/>
-              </w:rPr>
-              <w:t>10-20 Days</w:t>
-            </w:r>
-          </w:p>
-        </w:tc>
-        <w:tc>
-          <w:tcPr>
-            <w:tcW w:w="2047" w:type="dxa"/>
-            <w:shd w:val="clear" w:color="auto" w:fill="auto"/>
-            <w:tcMar>
-              <w:top w:w="100" w:type="dxa"/>
-              <w:left w:w="100" w:type="dxa"/>
-              <w:bottom w:w="100" w:type="dxa"/>
-              <w:right w:w="100" w:type="dxa"/>
-            </w:tcMar>
-          </w:tcPr>
-          <w:p>
-            <w:pPr>
-              <w:widowControl w:val="0"/>
-              <w:pBdr>
-                <w:top w:val="nil"/>
-                <w:left w:val="nil"/>
-                <w:bottom w:val="nil"/>
-                <w:right w:val="nil"/>
-                <w:between w:val="nil"/>
-              </w:pBdr>
-              <w:spacing w:line="360" w:lineRule="auto"/>
-              <w:jc w:val="center"/>
-              <w:rPr>
-                <w:rFonts w:ascii="Times New Roman" w:eastAsia="Times New Roman" w:hAnsi="Times New Roman" w:cs="Times New Roman"/>
-                <w:sz w:val="24"/>
-                <w:szCs w:val="24"/>
-              </w:rPr>
-            </w:pPr>
-            <w:r>
-              <w:rPr>
-                <w:rFonts w:ascii="Times New Roman" w:eastAsia="Times New Roman" w:hAnsi="Times New Roman" w:cs="Times New Roman"/>
-                <w:sz w:val="24"/>
-                <w:szCs w:val="24"/>
-              </w:rPr>
-              <w:t>One Time Fee</w:t>
-            </w:r>
-          </w:p>
-        </w:tc>
-      </w:tr>
-      <w:tr>
-        <w:trPr>
-          <w:trHeight w:val="707"/>
-        </w:trPr>
-        <w:tc>
-          <w:tcPr>
-            <w:tcW w:w="1974" w:type="dxa"/>
-            <w:shd w:val="clear" w:color="auto" w:fill="auto"/>
-            <w:tcMar>
-              <w:top w:w="100" w:type="dxa"/>
-              <w:left w:w="100" w:type="dxa"/>
-              <w:bottom w:w="100" w:type="dxa"/>
-              <w:right w:w="100" w:type="dxa"/>
-            </w:tcMar>
-          </w:tcPr>
-          <w:p>
-            <w:pPr>
-              <w:widowControl w:val="0"/>
-              <w:pBdr>
-                <w:top w:val="nil"/>
-                <w:left w:val="nil"/>
-                <w:bottom w:val="nil"/>
-                <w:right w:val="nil"/>
-                <w:between w:val="nil"/>
-              </w:pBdr>
-              <w:rPr>
-                <w:rFonts w:ascii="Times New Roman" w:eastAsia="Times New Roman" w:hAnsi="Times New Roman" w:cs="Times New Roman"/>
-                <w:sz w:val="24"/>
-                <w:szCs w:val="24"/>
-              </w:rPr>
-            </w:pPr>
-            <w:r>
-              <w:rPr>
-                <w:rFonts w:ascii="Times New Roman" w:eastAsia="Times New Roman" w:hAnsi="Times New Roman" w:cs="Times New Roman"/>
-                <w:sz w:val="24"/>
-                <w:szCs w:val="24"/>
-              </w:rPr>
-              <w:t>Firefly Meeting Automation</w:t>
-            </w:r>
-          </w:p>
-        </w:tc>
-        <w:tc>
-          <w:tcPr>
-            <w:tcW w:w="2369" w:type="dxa"/>
-            <w:shd w:val="clear" w:color="auto" w:fill="auto"/>
-            <w:tcMar>
-              <w:top w:w="100" w:type="dxa"/>
-              <w:left w:w="100" w:type="dxa"/>
-              <w:bottom w:w="100" w:type="dxa"/>
-              <w:right w:w="100" w:type="dxa"/>
-            </w:tcMar>
-          </w:tcPr>
-          <w:p>
-            <w:pPr>
-              <w:widowControl w:val="0"/>
-              <w:spacing w:line="276" w:lineRule="auto"/>
-              <w:rPr>
-                <w:rFonts w:ascii="Times New Roman" w:eastAsia="Times New Roman" w:hAnsi="Times New Roman" w:cs="Times New Roman"/>
-                <w:sz w:val="24"/>
-                <w:szCs w:val="24"/>
-              </w:rPr>
-            </w:pPr>
-            <w:r>
-              <w:rPr>
-                <w:rFonts w:ascii="Times New Roman" w:eastAsia="Times New Roman" w:hAnsi="Times New Roman" w:cs="Times New Roman"/>
-                <w:sz w:val="24"/>
-                <w:szCs w:val="24"/>
-              </w:rPr>
-              <w:t>Automation Setup</w:t>
-            </w:r>
-          </w:p>
-        </w:tc>
-        <w:tc>
-          <w:tcPr>
-            <w:tcW w:w="1688" w:type="dxa"/>
-            <w:shd w:val="clear" w:color="auto" w:fill="auto"/>
-            <w:tcMar>
-              <w:top w:w="100" w:type="dxa"/>
-              <w:left w:w="100" w:type="dxa"/>
-              <w:bottom w:w="100" w:type="dxa"/>
-              <w:right w:w="100" w:type="dxa"/>
-            </w:tcMar>
-          </w:tcPr>
-          <w:p>
-            <w:pPr>
-              <w:widowControl w:val="0"/>
-              <w:spacing w:line="276" w:lineRule="auto"/>
-              <w:jc w:val="center"/>
-              <w:rPr>
-                <w:rFonts w:ascii="Times New Roman" w:eastAsia="Times New Roman" w:hAnsi="Times New Roman" w:cs="Times New Roman"/>
-                <w:sz w:val="24"/>
-                <w:szCs w:val="24"/>
-              </w:rPr>
-            </w:pPr>
-            <w:r>
-              <w:rPr>
-                <w:rFonts w:ascii="Times New Roman" w:eastAsia="Times New Roman" w:hAnsi="Times New Roman" w:cs="Times New Roman"/>
-                <w:sz w:val="24"/>
-                <w:szCs w:val="24"/>
-              </w:rPr>
-              <w:t>£</w:t>
-            </w:r>
-            <w:r>
-              <w:rPr>
-                <w:rFonts w:ascii="Times New Roman" w:eastAsia="Times New Roman" w:hAnsi="Times New Roman" w:cs="Times New Roman"/>
-                <w:sz w:val="24"/>
-                <w:szCs w:val="24"/>
-              </w:rPr>
-              <w:t>250</w:t>
-            </w:r>
-          </w:p>
-        </w:tc>
-        <w:tc>
-          <w:tcPr>
-            <w:tcW w:w="2047" w:type="dxa"/>
-            <w:shd w:val="clear" w:color="auto" w:fill="auto"/>
-            <w:tcMar>
-              <w:top w:w="100" w:type="dxa"/>
-              <w:left w:w="100" w:type="dxa"/>
-              <w:bottom w:w="100" w:type="dxa"/>
-              <w:right w:w="100" w:type="dxa"/>
-            </w:tcMar>
-          </w:tcPr>
-          <w:p>
-            <w:pPr>
-              <w:widowControl w:val="0"/>
-              <w:pBdr>
-                <w:top w:val="nil"/>
-                <w:left w:val="nil"/>
-                <w:bottom w:val="nil"/>
-                <w:right w:val="nil"/>
-                <w:between w:val="nil"/>
-              </w:pBdr>
-              <w:spacing w:line="360" w:lineRule="auto"/>
-              <w:jc w:val="center"/>
-              <w:rPr>
-                <w:rFonts w:ascii="Times New Roman" w:eastAsia="Times New Roman" w:hAnsi="Times New Roman" w:cs="Times New Roman"/>
-                <w:sz w:val="24"/>
-                <w:szCs w:val="24"/>
-              </w:rPr>
-            </w:pPr>
-            <w:r>
-              <w:rPr>
-                <w:rFonts w:ascii="Times New Roman" w:eastAsia="Times New Roman" w:hAnsi="Times New Roman" w:cs="Times New Roman"/>
-                <w:sz w:val="24"/>
-                <w:szCs w:val="24"/>
-              </w:rPr>
-              <w:t>10-20 Days</w:t>
-            </w:r>
-          </w:p>
-        </w:tc>
-        <w:tc>
-          <w:tcPr>
-            <w:tcW w:w="2047" w:type="dxa"/>
-            <w:shd w:val="clear" w:color="auto" w:fill="auto"/>
-            <w:tcMar>
-              <w:top w:w="100" w:type="dxa"/>
-              <w:left w:w="100" w:type="dxa"/>
-              <w:bottom w:w="100" w:type="dxa"/>
-              <w:right w:w="100" w:type="dxa"/>
-            </w:tcMar>
-          </w:tcPr>
-          <w:p>
-            <w:pPr>
-              <w:widowControl w:val="0"/>
-              <w:pBdr>
-                <w:top w:val="nil"/>
-                <w:left w:val="nil"/>
-                <w:bottom w:val="nil"/>
-                <w:right w:val="nil"/>
-                <w:between w:val="nil"/>
-              </w:pBdr>
-              <w:spacing w:line="360" w:lineRule="auto"/>
-              <w:jc w:val="center"/>
-              <w:rPr>
-                <w:rFonts w:ascii="Times New Roman" w:eastAsia="Times New Roman" w:hAnsi="Times New Roman" w:cs="Times New Roman"/>
-                <w:sz w:val="24"/>
-                <w:szCs w:val="24"/>
-              </w:rPr>
-            </w:pPr>
-            <w:r>
-              <w:rPr>
-                <w:rFonts w:ascii="Times New Roman" w:eastAsia="Times New Roman" w:hAnsi="Times New Roman" w:cs="Times New Roman"/>
-                <w:sz w:val="24"/>
-                <w:szCs w:val="24"/>
-              </w:rPr>
-              <w:t>One Time Fee</w:t>
-            </w:r>
-          </w:p>
-        </w:tc>
-      </w:tr>
-      <w:tr>
-        <w:trPr>
-          <w:trHeight w:val="707"/>
-        </w:trPr>
-        <w:tc>
-          <w:tcPr>
-            <w:tcW w:w="1974" w:type="dxa"/>
-            <w:shd w:val="clear" w:color="auto" w:fill="auto"/>
-            <w:tcMar>
-              <w:top w:w="100" w:type="dxa"/>
-              <w:left w:w="100" w:type="dxa"/>
-              <w:bottom w:w="100" w:type="dxa"/>
-              <w:right w:w="100" w:type="dxa"/>
-            </w:tcMar>
-          </w:tcPr>
-          <w:p>
-            <w:pPr>
-              <w:widowControl w:val="0"/>
-              <w:pBdr>
-                <w:top w:val="nil"/>
-                <w:left w:val="nil"/>
-                <w:bottom w:val="nil"/>
-                <w:right w:val="nil"/>
-                <w:between w:val="nil"/>
-              </w:pBdr>
-              <w:rPr>
-                <w:rFonts w:ascii="Times New Roman" w:eastAsia="Times New Roman" w:hAnsi="Times New Roman" w:cs="Times New Roman"/>
-                <w:sz w:val="24"/>
-                <w:szCs w:val="24"/>
-              </w:rPr>
-            </w:pPr>
-            <w:r>
-              <w:rPr>
-                <w:rFonts w:ascii="Times New Roman" w:eastAsia="Times New Roman" w:hAnsi="Times New Roman" w:cs="Times New Roman"/>
-                <w:sz w:val="24"/>
-                <w:szCs w:val="24"/>
-              </w:rPr>
-              <w:t>AI Chatbot</w:t>
-            </w:r>
-          </w:p>
-        </w:tc>
-        <w:tc>
-          <w:tcPr>
-            <w:tcW w:w="2369" w:type="dxa"/>
-            <w:shd w:val="clear" w:color="auto" w:fill="auto"/>
-            <w:tcMar>
-              <w:top w:w="100" w:type="dxa"/>
-              <w:left w:w="100" w:type="dxa"/>
-              <w:bottom w:w="100" w:type="dxa"/>
-              <w:right w:w="100" w:type="dxa"/>
-            </w:tcMar>
-          </w:tcPr>
-          <w:p>
-            <w:pPr>
-              <w:widowControl w:val="0"/>
-              <w:spacing w:line="276" w:lineRule="auto"/>
-              <w:jc w:val="center"/>
-              <w:rPr>
-                <w:rFonts w:ascii="Times New Roman" w:eastAsia="Times New Roman" w:hAnsi="Times New Roman" w:cs="Times New Roman"/>
-                <w:sz w:val="24"/>
-                <w:szCs w:val="24"/>
-              </w:rPr>
-            </w:pPr>
-            <w:r>
-              <w:rPr>
-                <w:rFonts w:ascii="Times New Roman" w:eastAsia="Times New Roman" w:hAnsi="Times New Roman" w:cs="Times New Roman"/>
-                <w:sz w:val="24"/>
-                <w:szCs w:val="24"/>
-              </w:rPr>
-              <w:t>AI-ML Model Training</w:t>
-            </w:r>
-          </w:p>
-        </w:tc>
-        <w:tc>
-          <w:tcPr>
-            <w:tcW w:w="1688" w:type="dxa"/>
-            <w:shd w:val="clear" w:color="auto" w:fill="auto"/>
-            <w:tcMar>
-              <w:top w:w="100" w:type="dxa"/>
-              <w:left w:w="100" w:type="dxa"/>
-              <w:bottom w:w="100" w:type="dxa"/>
-              <w:right w:w="100" w:type="dxa"/>
-            </w:tcMar>
-          </w:tcPr>
-          <w:p>
-            <w:pPr>
-              <w:widowControl w:val="0"/>
-              <w:spacing w:line="276" w:lineRule="auto"/>
-              <w:jc w:val="center"/>
-              <w:rPr>
-                <w:rFonts w:ascii="Times New Roman" w:eastAsia="Times New Roman" w:hAnsi="Times New Roman" w:cs="Times New Roman"/>
-                <w:sz w:val="24"/>
-                <w:szCs w:val="24"/>
-              </w:rPr>
-            </w:pPr>
-            <w:r>
-              <w:rPr>
-                <w:rFonts w:ascii="Times New Roman" w:eastAsia="Times New Roman" w:hAnsi="Times New Roman" w:cs="Times New Roman"/>
-                <w:sz w:val="24"/>
-                <w:szCs w:val="24"/>
-              </w:rPr>
-              <w:t>£</w:t>
-            </w:r>
-            <w:r>
-              <w:rPr>
-                <w:rFonts w:ascii="Times New Roman" w:eastAsia="Times New Roman" w:hAnsi="Times New Roman" w:cs="Times New Roman"/>
-                <w:sz w:val="24"/>
-                <w:szCs w:val="24"/>
-              </w:rPr>
-              <w:t>500</w:t>
-            </w:r>
-          </w:p>
-        </w:tc>
-        <w:tc>
-          <w:tcPr>
-            <w:tcW w:w="2047" w:type="dxa"/>
-            <w:shd w:val="clear" w:color="auto" w:fill="auto"/>
-            <w:tcMar>
-              <w:top w:w="100" w:type="dxa"/>
-              <w:left w:w="100" w:type="dxa"/>
-              <w:bottom w:w="100" w:type="dxa"/>
-              <w:right w:w="100" w:type="dxa"/>
-            </w:tcMar>
-          </w:tcPr>
-          <w:p>
-            <w:pPr>
-              <w:widowControl w:val="0"/>
-              <w:pBdr>
-                <w:top w:val="nil"/>
-                <w:left w:val="nil"/>
-                <w:bottom w:val="nil"/>
-                <w:right w:val="nil"/>
-                <w:between w:val="nil"/>
-              </w:pBdr>
-              <w:spacing w:line="360" w:lineRule="auto"/>
-              <w:jc w:val="center"/>
-              <w:rPr>
-                <w:rFonts w:ascii="Times New Roman" w:eastAsia="Times New Roman" w:hAnsi="Times New Roman" w:cs="Times New Roman"/>
-                <w:sz w:val="24"/>
-                <w:szCs w:val="24"/>
-              </w:rPr>
-            </w:pPr>
-            <w:r>
-              <w:rPr>
-                <w:rFonts w:ascii="Times New Roman" w:eastAsia="Times New Roman" w:hAnsi="Times New Roman" w:cs="Times New Roman"/>
-                <w:sz w:val="24"/>
-                <w:szCs w:val="24"/>
-              </w:rPr>
-              <w:t>10-20 Days</w:t>
-            </w:r>
-          </w:p>
-        </w:tc>
-        <w:tc>
-          <w:tcPr>
-            <w:tcW w:w="2047" w:type="dxa"/>
-            <w:shd w:val="clear" w:color="auto" w:fill="auto"/>
-            <w:tcMar>
-              <w:top w:w="100" w:type="dxa"/>
-              <w:left w:w="100" w:type="dxa"/>
-              <w:bottom w:w="100" w:type="dxa"/>
-              <w:right w:w="100" w:type="dxa"/>
-            </w:tcMar>
-          </w:tcPr>
-          <w:p>
-            <w:pPr>
-              <w:widowControl w:val="0"/>
-              <w:pBdr>
-                <w:top w:val="nil"/>
-                <w:left w:val="nil"/>
-                <w:bottom w:val="nil"/>
-                <w:right w:val="nil"/>
-                <w:between w:val="nil"/>
-              </w:pBdr>
-              <w:spacing w:line="360" w:lineRule="auto"/>
-              <w:jc w:val="center"/>
-              <w:rPr>
-                <w:rFonts w:ascii="Times New Roman" w:eastAsia="Times New Roman" w:hAnsi="Times New Roman" w:cs="Times New Roman"/>
-                <w:sz w:val="24"/>
-                <w:szCs w:val="24"/>
-              </w:rPr>
-            </w:pPr>
-            <w:r>
-              <w:rPr>
-                <w:rFonts w:ascii="Times New Roman" w:eastAsia="Times New Roman" w:hAnsi="Times New Roman" w:cs="Times New Roman"/>
-                <w:sz w:val="24"/>
-                <w:szCs w:val="24"/>
-              </w:rPr>
-              <w:t>One Time Fee</w:t>
-            </w:r>
-          </w:p>
-        </w:tc>
-      </w:tr>
-      <w:tr>
-        <w:trPr>
-          <w:trHeight w:val="707"/>
-        </w:trPr>
-        <w:tc>
-          <w:tcPr>
-            <w:tcW w:w="1974" w:type="dxa"/>
-            <w:shd w:val="clear" w:color="auto" w:fill="auto"/>
-            <w:tcMar>
-              <w:top w:w="100" w:type="dxa"/>
-              <w:left w:w="100" w:type="dxa"/>
-              <w:bottom w:w="100" w:type="dxa"/>
-              <w:right w:w="100" w:type="dxa"/>
-            </w:tcMar>
-          </w:tcPr>
-          <w:p>
-            <w:pPr>
-              <w:widowControl w:val="0"/>
-              <w:pBdr>
-                <w:top w:val="nil"/>
-                <w:left w:val="nil"/>
-                <w:bottom w:val="nil"/>
-                <w:right w:val="nil"/>
-                <w:between w:val="nil"/>
-              </w:pBdr>
-              <w:rPr>
-                <w:rFonts w:ascii="Times New Roman" w:eastAsia="Times New Roman" w:hAnsi="Times New Roman" w:cs="Times New Roman"/>
-                <w:sz w:val="24"/>
-                <w:szCs w:val="24"/>
-              </w:rPr>
-            </w:pPr>
-            <w:r>
-              <w:rPr>
-                <w:rFonts w:ascii="Times New Roman" w:eastAsia="Times New Roman" w:hAnsi="Times New Roman" w:cs="Times New Roman"/>
-                <w:sz w:val="24"/>
-                <w:szCs w:val="24"/>
-              </w:rPr>
-              <w:t>PDF Generation Automations</w:t>
-            </w:r>
-          </w:p>
-        </w:tc>
-        <w:tc>
-          <w:tcPr>
-            <w:tcW w:w="2369" w:type="dxa"/>
-            <w:shd w:val="clear" w:color="auto" w:fill="auto"/>
-            <w:tcMar>
-              <w:top w:w="100" w:type="dxa"/>
-              <w:left w:w="100" w:type="dxa"/>
-              <w:bottom w:w="100" w:type="dxa"/>
-              <w:right w:w="100" w:type="dxa"/>
-            </w:tcMar>
-          </w:tcPr>
-          <w:p>
-            <w:pPr>
-              <w:widowControl w:val="0"/>
-              <w:spacing w:line="276" w:lineRule="auto"/>
-              <w:jc w:val="center"/>
-              <w:rPr>
-                <w:rFonts w:ascii="Times New Roman" w:eastAsia="Times New Roman" w:hAnsi="Times New Roman" w:cs="Times New Roman"/>
-                <w:sz w:val="24"/>
-                <w:szCs w:val="24"/>
-              </w:rPr>
-            </w:pPr>
-            <w:r>
-              <w:rPr>
-                <w:rFonts w:ascii="Times New Roman" w:eastAsia="Times New Roman" w:hAnsi="Times New Roman" w:cs="Times New Roman"/>
-                <w:sz w:val="24"/>
-                <w:szCs w:val="24"/>
-              </w:rPr>
-              <w:t>PDF Generator Chatbot Automation + 3 PDF Templates</w:t>
-            </w:r>
-          </w:p>
-        </w:tc>
-        <w:tc>
-          <w:tcPr>
-            <w:tcW w:w="1688" w:type="dxa"/>
-            <w:shd w:val="clear" w:color="auto" w:fill="auto"/>
-            <w:tcMar>
-              <w:top w:w="100" w:type="dxa"/>
-              <w:left w:w="100" w:type="dxa"/>
-              <w:bottom w:w="100" w:type="dxa"/>
-              <w:right w:w="100" w:type="dxa"/>
-            </w:tcMar>
-          </w:tcPr>
-          <w:p>
-            <w:pPr>
-              <w:widowControl w:val="0"/>
-              <w:spacing w:line="276" w:lineRule="auto"/>
-              <w:jc w:val="center"/>
-              <w:rPr>
-                <w:rFonts w:ascii="Times New Roman" w:eastAsia="Times New Roman" w:hAnsi="Times New Roman" w:cs="Times New Roman"/>
-                <w:sz w:val="24"/>
-                <w:szCs w:val="24"/>
-              </w:rPr>
-            </w:pPr>
-            <w:r>
-              <w:rPr>
-                <w:rFonts w:ascii="Times New Roman" w:eastAsia="Times New Roman" w:hAnsi="Times New Roman" w:cs="Times New Roman"/>
-                <w:sz w:val="24"/>
-                <w:szCs w:val="24"/>
-              </w:rPr>
-              <w:t>£</w:t>
-            </w:r>
-            <w:r>
-              <w:rPr>
-                <w:rFonts w:ascii="Times New Roman" w:eastAsia="Times New Roman" w:hAnsi="Times New Roman" w:cs="Times New Roman"/>
-                <w:sz w:val="24"/>
-                <w:szCs w:val="24"/>
-              </w:rPr>
-              <w:t>500</w:t>
-            </w:r>
-          </w:p>
-        </w:tc>
-        <w:tc>
-          <w:tcPr>
-            <w:tcW w:w="2047" w:type="dxa"/>
-            <w:shd w:val="clear" w:color="auto" w:fill="auto"/>
-            <w:tcMar>
-              <w:top w:w="100" w:type="dxa"/>
-              <w:left w:w="100" w:type="dxa"/>
-              <w:bottom w:w="100" w:type="dxa"/>
-              <w:right w:w="100" w:type="dxa"/>
-            </w:tcMar>
-          </w:tcPr>
-          <w:p>
-            <w:pPr>
-              <w:widowControl w:val="0"/>
-              <w:pBdr>
-                <w:top w:val="nil"/>
-                <w:left w:val="nil"/>
-                <w:bottom w:val="nil"/>
-                <w:right w:val="nil"/>
-                <w:between w:val="nil"/>
-              </w:pBdr>
-              <w:spacing w:line="360" w:lineRule="auto"/>
-              <w:jc w:val="center"/>
-              <w:rPr>
-                <w:rFonts w:ascii="Times New Roman" w:eastAsia="Times New Roman" w:hAnsi="Times New Roman" w:cs="Times New Roman"/>
-                <w:sz w:val="24"/>
-                <w:szCs w:val="24"/>
-              </w:rPr>
-            </w:pPr>
-            <w:r>
-              <w:rPr>
-                <w:rFonts w:ascii="Times New Roman" w:eastAsia="Times New Roman" w:hAnsi="Times New Roman" w:cs="Times New Roman"/>
-                <w:sz w:val="24"/>
-                <w:szCs w:val="24"/>
-              </w:rPr>
-              <w:t>10-20 Days</w:t>
-            </w:r>
-          </w:p>
-        </w:tc>
-        <w:tc>
-          <w:tcPr>
-            <w:tcW w:w="2047" w:type="dxa"/>
-            <w:shd w:val="clear" w:color="auto" w:fill="auto"/>
-            <w:tcMar>
-              <w:top w:w="100" w:type="dxa"/>
-              <w:left w:w="100" w:type="dxa"/>
-              <w:bottom w:w="100" w:type="dxa"/>
-              <w:right w:w="100" w:type="dxa"/>
-            </w:tcMar>
-          </w:tcPr>
-          <w:p>
-            <w:pPr>
-              <w:widowControl w:val="0"/>
-              <w:pBdr>
-                <w:top w:val="nil"/>
-                <w:left w:val="nil"/>
-                <w:bottom w:val="nil"/>
-                <w:right w:val="nil"/>
-                <w:between w:val="nil"/>
-              </w:pBdr>
-              <w:spacing w:line="360" w:lineRule="auto"/>
-              <w:jc w:val="center"/>
-              <w:rPr>
-                <w:rFonts w:ascii="Times New Roman" w:eastAsia="Times New Roman" w:hAnsi="Times New Roman" w:cs="Times New Roman"/>
-                <w:sz w:val="24"/>
-                <w:szCs w:val="24"/>
-              </w:rPr>
-            </w:pPr>
-            <w:r>
-              <w:rPr>
-                <w:rFonts w:ascii="Times New Roman" w:eastAsia="Times New Roman" w:hAnsi="Times New Roman" w:cs="Times New Roman"/>
-                <w:sz w:val="24"/>
-                <w:szCs w:val="24"/>
-              </w:rPr>
-              <w:t>One Time Fee</w:t>
-            </w:r>
-          </w:p>
-        </w:tc>
-      </w:tr>
-      <w:tr>
-        <w:trPr>
-          <w:trHeight w:val="707"/>
-        </w:trPr>
-        <w:tc>
-          <w:tcPr>
-            <w:tcW w:w="1974" w:type="dxa"/>
-            <w:shd w:val="clear" w:color="auto" w:fill="auto"/>
-            <w:tcMar>
-              <w:top w:w="100" w:type="dxa"/>
-              <w:left w:w="100" w:type="dxa"/>
-              <w:bottom w:w="100" w:type="dxa"/>
-              <w:right w:w="100" w:type="dxa"/>
-            </w:tcMar>
-          </w:tcPr>
-          <w:p>
-            <w:pPr>
-              <w:widowControl w:val="0"/>
-              <w:pBdr>
-                <w:top w:val="nil"/>
-                <w:left w:val="nil"/>
-                <w:bottom w:val="nil"/>
-                <w:right w:val="nil"/>
-                <w:between w:val="nil"/>
-              </w:pBdr>
-              <w:rPr>
-                <w:rFonts w:ascii="Times New Roman" w:eastAsia="Times New Roman" w:hAnsi="Times New Roman" w:cs="Times New Roman"/>
-                <w:sz w:val="24"/>
-                <w:szCs w:val="24"/>
-              </w:rPr>
-            </w:pPr>
-            <w:r>
-              <w:rPr>
-                <w:rFonts w:ascii="Times New Roman" w:eastAsia="Times New Roman" w:hAnsi="Times New Roman" w:cs="Times New Roman"/>
-                <w:sz w:val="24"/>
-                <w:szCs w:val="24"/>
-              </w:rPr>
-              <w:t>AI generated Social Media Content &amp; Calendar</w:t>
-            </w:r>
-          </w:p>
-        </w:tc>
-        <w:tc>
-          <w:tcPr>
-            <w:tcW w:w="2369" w:type="dxa"/>
-            <w:shd w:val="clear" w:color="auto" w:fill="auto"/>
-            <w:tcMar>
-              <w:top w:w="100" w:type="dxa"/>
-              <w:left w:w="100" w:type="dxa"/>
-              <w:bottom w:w="100" w:type="dxa"/>
-              <w:right w:w="100" w:type="dxa"/>
-            </w:tcMar>
-          </w:tcPr>
-          <w:p>
-            <w:pPr>
-              <w:widowControl w:val="0"/>
-              <w:spacing w:line="276" w:lineRule="auto"/>
-              <w:jc w:val="center"/>
-              <w:rPr>
-                <w:rFonts w:ascii="Times New Roman" w:eastAsia="Times New Roman" w:hAnsi="Times New Roman" w:cs="Times New Roman"/>
-                <w:sz w:val="24"/>
-                <w:szCs w:val="24"/>
-              </w:rPr>
-            </w:pPr>
-            <w:r>
-              <w:rPr>
-                <w:rFonts w:ascii="Times New Roman" w:eastAsia="Times New Roman" w:hAnsi="Times New Roman" w:cs="Times New Roman"/>
-                <w:sz w:val="24"/>
-                <w:szCs w:val="24"/>
-              </w:rPr>
-              <w:t>AI-ML Model Training</w:t>
-            </w:r>
-          </w:p>
-        </w:tc>
-        <w:tc>
-          <w:tcPr>
-            <w:tcW w:w="1688" w:type="dxa"/>
-            <w:shd w:val="clear" w:color="auto" w:fill="auto"/>
-            <w:tcMar>
-              <w:top w:w="100" w:type="dxa"/>
-              <w:left w:w="100" w:type="dxa"/>
-              <w:bottom w:w="100" w:type="dxa"/>
-              <w:right w:w="100" w:type="dxa"/>
-            </w:tcMar>
-          </w:tcPr>
-          <w:p>
-            <w:pPr>
-              <w:widowControl w:val="0"/>
-              <w:spacing w:line="276" w:lineRule="auto"/>
-              <w:jc w:val="center"/>
-              <w:rPr>
-                <w:rFonts w:ascii="Times New Roman" w:eastAsia="Times New Roman" w:hAnsi="Times New Roman" w:cs="Times New Roman"/>
-                <w:sz w:val="24"/>
-                <w:szCs w:val="24"/>
-              </w:rPr>
-            </w:pPr>
-            <w:r>
-              <w:rPr>
-                <w:rFonts w:ascii="Times New Roman" w:eastAsia="Times New Roman" w:hAnsi="Times New Roman" w:cs="Times New Roman"/>
-                <w:sz w:val="24"/>
-                <w:szCs w:val="24"/>
-              </w:rPr>
-              <w:t>£</w:t>
-            </w:r>
-            <w:r>
-              <w:rPr>
-                <w:rFonts w:ascii="Times New Roman" w:eastAsia="Times New Roman" w:hAnsi="Times New Roman" w:cs="Times New Roman"/>
-                <w:sz w:val="24"/>
-                <w:szCs w:val="24"/>
-              </w:rPr>
-              <w:t>750</w:t>
-            </w:r>
-          </w:p>
-        </w:tc>
-        <w:tc>
-          <w:tcPr>
-            <w:tcW w:w="2047" w:type="dxa"/>
-            <w:shd w:val="clear" w:color="auto" w:fill="auto"/>
-            <w:tcMar>
-              <w:top w:w="100" w:type="dxa"/>
-              <w:left w:w="100" w:type="dxa"/>
-              <w:bottom w:w="100" w:type="dxa"/>
-              <w:right w:w="100" w:type="dxa"/>
-            </w:tcMar>
-          </w:tcPr>
-          <w:p>
-            <w:pPr>
-              <w:widowControl w:val="0"/>
-              <w:pBdr>
-                <w:top w:val="nil"/>
-                <w:left w:val="nil"/>
-                <w:bottom w:val="nil"/>
-                <w:right w:val="nil"/>
-                <w:between w:val="nil"/>
-              </w:pBdr>
-              <w:spacing w:line="360" w:lineRule="auto"/>
-              <w:jc w:val="center"/>
-              <w:rPr>
-                <w:rFonts w:ascii="Times New Roman" w:eastAsia="Times New Roman" w:hAnsi="Times New Roman" w:cs="Times New Roman"/>
-                <w:sz w:val="24"/>
-                <w:szCs w:val="24"/>
-              </w:rPr>
-            </w:pPr>
-            <w:r>
-              <w:rPr>
-                <w:rFonts w:ascii="Times New Roman" w:eastAsia="Times New Roman" w:hAnsi="Times New Roman" w:cs="Times New Roman"/>
-                <w:sz w:val="24"/>
-                <w:szCs w:val="24"/>
-              </w:rPr>
-              <w:t>10-20 Days</w:t>
-            </w:r>
-          </w:p>
-        </w:tc>
-        <w:tc>
-          <w:tcPr>
-            <w:tcW w:w="2047" w:type="dxa"/>
-            <w:shd w:val="clear" w:color="auto" w:fill="auto"/>
-            <w:tcMar>
-              <w:top w:w="100" w:type="dxa"/>
-              <w:left w:w="100" w:type="dxa"/>
-              <w:bottom w:w="100" w:type="dxa"/>
-              <w:right w:w="100" w:type="dxa"/>
-            </w:tcMar>
-          </w:tcPr>
-          <w:p>
-            <w:pPr>
-              <w:widowControl w:val="0"/>
-              <w:pBdr>
-                <w:top w:val="nil"/>
-                <w:left w:val="nil"/>
-                <w:bottom w:val="nil"/>
-                <w:right w:val="nil"/>
-                <w:between w:val="nil"/>
-              </w:pBdr>
-              <w:spacing w:line="360" w:lineRule="auto"/>
-              <w:jc w:val="center"/>
-              <w:rPr>
-                <w:rFonts w:ascii="Times New Roman" w:eastAsia="Times New Roman" w:hAnsi="Times New Roman" w:cs="Times New Roman"/>
-                <w:sz w:val="24"/>
-                <w:szCs w:val="24"/>
-              </w:rPr>
-            </w:pPr>
-            <w:r>
-              <w:rPr>
-                <w:rFonts w:ascii="Times New Roman" w:eastAsia="Times New Roman" w:hAnsi="Times New Roman" w:cs="Times New Roman"/>
-                <w:sz w:val="24"/>
-                <w:szCs w:val="24"/>
-              </w:rPr>
-              <w:t>One Time Fee</w:t>
-            </w:r>
-          </w:p>
-        </w:tc>
-      </w:tr>
-      <w:tr>
-        <w:trPr>
-          <w:trHeight w:val="707"/>
-        </w:trPr>
-        <w:tc>
-          <w:tcPr>
-            <w:tcW w:w="1974" w:type="dxa"/>
-            <w:shd w:val="clear" w:color="auto" w:fill="auto"/>
-            <w:tcMar>
-              <w:top w:w="100" w:type="dxa"/>
-              <w:left w:w="100" w:type="dxa"/>
-              <w:bottom w:w="100" w:type="dxa"/>
-              <w:right w:w="100" w:type="dxa"/>
-            </w:tcMar>
-          </w:tcPr>
-          <w:p>
-            <w:pPr>
-              <w:widowControl w:val="0"/>
-              <w:pBdr>
-                <w:top w:val="nil"/>
-                <w:left w:val="nil"/>
-                <w:bottom w:val="nil"/>
-                <w:right w:val="nil"/>
-                <w:between w:val="nil"/>
-              </w:pBdr>
-              <w:rPr>
-                <w:rFonts w:ascii="Times New Roman" w:eastAsia="Times New Roman" w:hAnsi="Times New Roman" w:cs="Times New Roman"/>
-                <w:sz w:val="24"/>
-                <w:szCs w:val="24"/>
-              </w:rPr>
-            </w:pPr>
-            <w:r>
-              <w:rPr>
-                <w:rFonts w:ascii="Times New Roman" w:eastAsia="Times New Roman" w:hAnsi="Times New Roman" w:cs="Times New Roman"/>
-                <w:sz w:val="24"/>
-                <w:szCs w:val="24"/>
-              </w:rPr>
-              <w:t>Custom AI Models &amp; Agents</w:t>
-            </w:r>
-          </w:p>
-        </w:tc>
-        <w:tc>
-          <w:tcPr>
-            <w:tcW w:w="2369" w:type="dxa"/>
-            <w:shd w:val="clear" w:color="auto" w:fill="auto"/>
-            <w:tcMar>
-              <w:top w:w="100" w:type="dxa"/>
-              <w:left w:w="100" w:type="dxa"/>
-              <w:bottom w:w="100" w:type="dxa"/>
-              <w:right w:w="100" w:type="dxa"/>
-            </w:tcMar>
-          </w:tcPr>
-          <w:p>
-            <w:pPr>
-              <w:widowControl w:val="0"/>
-              <w:spacing w:line="276" w:lineRule="auto"/>
-              <w:jc w:val="center"/>
-              <w:rPr>
-                <w:rFonts w:ascii="Times New Roman" w:eastAsia="Times New Roman" w:hAnsi="Times New Roman" w:cs="Times New Roman"/>
-                <w:sz w:val="24"/>
-                <w:szCs w:val="24"/>
-              </w:rPr>
-            </w:pPr>
-            <w:r>
-              <w:rPr>
-                <w:rFonts w:ascii="Times New Roman" w:eastAsia="Times New Roman" w:hAnsi="Times New Roman" w:cs="Times New Roman"/>
-                <w:sz w:val="24"/>
-                <w:szCs w:val="24"/>
-              </w:rPr>
-              <w:t>AI-ML Model Training</w:t>
-            </w:r>
-          </w:p>
-        </w:tc>
-        <w:tc>
-          <w:tcPr>
-            <w:tcW w:w="1688" w:type="dxa"/>
-            <w:shd w:val="clear" w:color="auto" w:fill="auto"/>
-            <w:tcMar>
-              <w:top w:w="100" w:type="dxa"/>
-              <w:left w:w="100" w:type="dxa"/>
-              <w:bottom w:w="100" w:type="dxa"/>
-              <w:right w:w="100" w:type="dxa"/>
-            </w:tcMar>
-          </w:tcPr>
-          <w:p>
-            <w:pPr>
-              <w:widowControl w:val="0"/>
-              <w:spacing w:line="276" w:lineRule="auto"/>
-              <w:jc w:val="center"/>
-              <w:rPr>
-                <w:rFonts w:ascii="Times New Roman" w:eastAsia="Times New Roman" w:hAnsi="Times New Roman" w:cs="Times New Roman"/>
-                <w:sz w:val="24"/>
-                <w:szCs w:val="24"/>
-              </w:rPr>
-            </w:pPr>
-            <w:r>
-              <w:rPr>
-                <w:rFonts w:ascii="Times New Roman" w:eastAsia="Times New Roman" w:hAnsi="Times New Roman" w:cs="Times New Roman"/>
-                <w:sz w:val="24"/>
-                <w:szCs w:val="24"/>
-              </w:rPr>
-              <w:t>£</w:t>
-            </w:r>
-            <w:r>
-              <w:rPr>
-                <w:rFonts w:ascii="Times New Roman" w:eastAsia="Times New Roman" w:hAnsi="Times New Roman" w:cs="Times New Roman"/>
-                <w:sz w:val="24"/>
-                <w:szCs w:val="24"/>
-              </w:rPr>
-              <w:t>1000</w:t>
-            </w:r>
-          </w:p>
-        </w:tc>
-        <w:tc>
-          <w:tcPr>
-            <w:tcW w:w="2047" w:type="dxa"/>
-            <w:shd w:val="clear" w:color="auto" w:fill="auto"/>
-            <w:tcMar>
-              <w:top w:w="100" w:type="dxa"/>
-              <w:left w:w="100" w:type="dxa"/>
-              <w:bottom w:w="100" w:type="dxa"/>
-              <w:right w:w="100" w:type="dxa"/>
-            </w:tcMar>
-          </w:tcPr>
-          <w:p>
-            <w:pPr>
-              <w:widowControl w:val="0"/>
-              <w:pBdr>
-                <w:top w:val="nil"/>
-                <w:left w:val="nil"/>
-                <w:bottom w:val="nil"/>
-                <w:right w:val="nil"/>
-                <w:between w:val="nil"/>
-              </w:pBdr>
-              <w:spacing w:line="360" w:lineRule="auto"/>
-              <w:jc w:val="center"/>
-              <w:rPr>
-                <w:rFonts w:ascii="Times New Roman" w:eastAsia="Times New Roman" w:hAnsi="Times New Roman" w:cs="Times New Roman"/>
-                <w:sz w:val="24"/>
-                <w:szCs w:val="24"/>
-              </w:rPr>
-            </w:pPr>
-            <w:r>
-              <w:rPr>
-                <w:rFonts w:ascii="Times New Roman" w:eastAsia="Times New Roman" w:hAnsi="Times New Roman" w:cs="Times New Roman"/>
-                <w:sz w:val="24"/>
-                <w:szCs w:val="24"/>
-              </w:rPr>
-              <w:t>10-20 Days</w:t>
-            </w:r>
-          </w:p>
-        </w:tc>
-        <w:tc>
-          <w:tcPr>
-            <w:tcW w:w="2047" w:type="dxa"/>
-            <w:shd w:val="clear" w:color="auto" w:fill="auto"/>
-            <w:tcMar>
-              <w:top w:w="100" w:type="dxa"/>
-              <w:left w:w="100" w:type="dxa"/>
-              <w:bottom w:w="100" w:type="dxa"/>
-              <w:right w:w="100" w:type="dxa"/>
-            </w:tcMar>
-          </w:tcPr>
-          <w:p>
-            <w:pPr>
-              <w:widowControl w:val="0"/>
-              <w:pBdr>
-                <w:top w:val="nil"/>
-                <w:left w:val="nil"/>
-                <w:bottom w:val="nil"/>
-                <w:right w:val="nil"/>
-                <w:between w:val="nil"/>
-              </w:pBdr>
-              <w:spacing w:line="360" w:lineRule="auto"/>
-              <w:jc w:val="center"/>
-              <w:rPr>
-                <w:rFonts w:ascii="Times New Roman" w:eastAsia="Times New Roman" w:hAnsi="Times New Roman" w:cs="Times New Roman"/>
-                <w:sz w:val="24"/>
-                <w:szCs w:val="24"/>
-              </w:rPr>
-            </w:pPr>
-            <w:r>
-              <w:rPr>
-                <w:rFonts w:ascii="Times New Roman" w:eastAsia="Times New Roman" w:hAnsi="Times New Roman" w:cs="Times New Roman"/>
-                <w:sz w:val="24"/>
-                <w:szCs w:val="24"/>
-              </w:rPr>
-              <w:t>One Time Fee</w:t>
-            </w:r>
-          </w:p>
-        </w:tc>
-      </w:tr>
-      <w:tr>
-        <w:trPr>
-          <w:trHeight w:val="707"/>
-        </w:trPr>
-        <w:tc>
-          <w:tcPr>
-            <w:tcW w:w="1974" w:type="dxa"/>
-            <w:shd w:val="clear" w:color="auto" w:fill="auto"/>
-            <w:tcMar>
-              <w:top w:w="100" w:type="dxa"/>
-              <w:left w:w="100" w:type="dxa"/>
-              <w:bottom w:w="100" w:type="dxa"/>
-              <w:right w:w="100" w:type="dxa"/>
-            </w:tcMar>
-          </w:tcPr>
-          <w:p>
-            <w:pPr>
-              <w:widowControl w:val="0"/>
-              <w:pBdr>
-                <w:top w:val="nil"/>
-                <w:left w:val="nil"/>
-                <w:bottom w:val="nil"/>
-                <w:right w:val="nil"/>
-                <w:between w:val="nil"/>
-              </w:pBdr>
-              <w:rPr>
-                <w:rFonts w:ascii="Times New Roman" w:eastAsia="Times New Roman" w:hAnsi="Times New Roman" w:cs="Times New Roman"/>
-                <w:sz w:val="24"/>
-                <w:szCs w:val="24"/>
-              </w:rPr>
-            </w:pPr>
-            <w:r>
-              <w:rPr>
-                <w:rFonts w:ascii="Times New Roman" w:eastAsia="Times New Roman" w:hAnsi="Times New Roman" w:cs="Times New Roman"/>
-                <w:sz w:val="24"/>
-                <w:szCs w:val="24"/>
-              </w:rPr>
-              <w:lastRenderedPageBreak/>
-              <w:t>Marketing Strategy</w:t>
-            </w:r>
-          </w:p>
-        </w:tc>
-        <w:tc>
-          <w:tcPr>
-            <w:tcW w:w="2369" w:type="dxa"/>
-            <w:shd w:val="clear" w:color="auto" w:fill="auto"/>
-            <w:tcMar>
-              <w:top w:w="100" w:type="dxa"/>
-              <w:left w:w="100" w:type="dxa"/>
-              <w:bottom w:w="100" w:type="dxa"/>
-              <w:right w:w="100" w:type="dxa"/>
-            </w:tcMar>
-          </w:tcPr>
-          <w:p>
-            <w:pPr>
-              <w:widowControl w:val="0"/>
-              <w:spacing w:line="276" w:lineRule="auto"/>
-              <w:jc w:val="center"/>
-              <w:rPr>
-                <w:rFonts w:ascii="Times New Roman" w:eastAsia="Times New Roman" w:hAnsi="Times New Roman" w:cs="Times New Roman"/>
-                <w:sz w:val="24"/>
-                <w:szCs w:val="24"/>
-              </w:rPr>
-            </w:pPr>
-            <w:r>
-              <w:rPr>
-                <w:rFonts w:ascii="Times New Roman" w:eastAsia="Times New Roman" w:hAnsi="Times New Roman" w:cs="Times New Roman"/>
-                <w:sz w:val="24"/>
-                <w:szCs w:val="24"/>
-              </w:rPr>
-              <w:t>Research &amp; Plan</w:t>
-            </w:r>
-          </w:p>
-          <w:p>
-            <w:pPr>
-              <w:widowControl w:val="0"/>
-              <w:spacing w:line="276" w:lineRule="auto"/>
-              <w:jc w:val="center"/>
-              <w:rPr>
-                <w:rFonts w:ascii="Times New Roman" w:eastAsia="Times New Roman" w:hAnsi="Times New Roman" w:cs="Times New Roman"/>
-                <w:sz w:val="24"/>
-                <w:szCs w:val="24"/>
-              </w:rPr>
-            </w:pPr>
-            <w:r>
-              <w:rPr>
-                <w:rFonts w:ascii="Times New Roman" w:eastAsia="Times New Roman" w:hAnsi="Times New Roman" w:cs="Times New Roman"/>
-                <w:sz w:val="24"/>
-                <w:szCs w:val="24"/>
-              </w:rPr>
-              <w:t>Timelines</w:t>
-            </w:r>
-          </w:p>
-        </w:tc>
-        <w:tc>
-          <w:tcPr>
-            <w:tcW w:w="1688" w:type="dxa"/>
-            <w:shd w:val="clear" w:color="auto" w:fill="auto"/>
-            <w:tcMar>
-              <w:top w:w="100" w:type="dxa"/>
-              <w:left w:w="100" w:type="dxa"/>
-              <w:bottom w:w="100" w:type="dxa"/>
-              <w:right w:w="100" w:type="dxa"/>
-            </w:tcMar>
-          </w:tcPr>
-          <w:p>
-            <w:pPr>
-              <w:widowControl w:val="0"/>
-              <w:spacing w:line="276" w:lineRule="auto"/>
-              <w:jc w:val="center"/>
-              <w:rPr>
-                <w:rFonts w:ascii="Times New Roman" w:eastAsia="Times New Roman" w:hAnsi="Times New Roman" w:cs="Times New Roman"/>
-                <w:sz w:val="24"/>
-                <w:szCs w:val="24"/>
-              </w:rPr>
-            </w:pPr>
-            <w:r>
-              <w:rPr>
-                <w:rFonts w:ascii="Times New Roman" w:eastAsia="Times New Roman" w:hAnsi="Times New Roman" w:cs="Times New Roman"/>
-                <w:sz w:val="24"/>
-                <w:szCs w:val="24"/>
-              </w:rPr>
-              <w:t>£</w:t>
-            </w:r>
-            <w:r>
-              <w:rPr>
-                <w:rFonts w:ascii="Times New Roman" w:eastAsia="Times New Roman" w:hAnsi="Times New Roman" w:cs="Times New Roman"/>
-                <w:sz w:val="24"/>
-                <w:szCs w:val="24"/>
-              </w:rPr>
-              <w:t>30</w:t>
-            </w:r>
-            <w:r>
-              <w:rPr>
-                <w:rFonts w:ascii="Times New Roman" w:eastAsia="Times New Roman" w:hAnsi="Times New Roman" w:cs="Times New Roman"/>
-                <w:sz w:val="24"/>
-                <w:szCs w:val="24"/>
-              </w:rPr>
-              <w:t>0</w:t>
-            </w:r>
-          </w:p>
-        </w:tc>
-        <w:tc>
-          <w:tcPr>
-            <w:tcW w:w="2047" w:type="dxa"/>
-            <w:shd w:val="clear" w:color="auto" w:fill="auto"/>
-            <w:tcMar>
-              <w:top w:w="100" w:type="dxa"/>
-              <w:left w:w="100" w:type="dxa"/>
-              <w:bottom w:w="100" w:type="dxa"/>
-              <w:right w:w="100" w:type="dxa"/>
-            </w:tcMar>
-          </w:tcPr>
-          <w:p>
-            <w:pPr>
-              <w:widowControl w:val="0"/>
-              <w:pBdr>
-                <w:top w:val="nil"/>
-                <w:left w:val="nil"/>
-                <w:bottom w:val="nil"/>
-                <w:right w:val="nil"/>
-                <w:between w:val="nil"/>
-              </w:pBdr>
-              <w:spacing w:line="360" w:lineRule="auto"/>
-              <w:jc w:val="center"/>
-              <w:rPr>
-                <w:rFonts w:ascii="Times New Roman" w:eastAsia="Times New Roman" w:hAnsi="Times New Roman" w:cs="Times New Roman"/>
-                <w:sz w:val="24"/>
-                <w:szCs w:val="24"/>
-              </w:rPr>
-            </w:pPr>
-            <w:r>
-              <w:rPr>
-                <w:rFonts w:ascii="Times New Roman" w:eastAsia="Times New Roman" w:hAnsi="Times New Roman" w:cs="Times New Roman"/>
-                <w:sz w:val="24"/>
-                <w:szCs w:val="24"/>
-              </w:rPr>
-              <w:t>5-7 Days</w:t>
-            </w:r>
-          </w:p>
-        </w:tc>
-        <w:tc>
-          <w:tcPr>
-            <w:tcW w:w="2047" w:type="dxa"/>
-            <w:shd w:val="clear" w:color="auto" w:fill="auto"/>
-            <w:tcMar>
-              <w:top w:w="100" w:type="dxa"/>
-              <w:left w:w="100" w:type="dxa"/>
-              <w:bottom w:w="100" w:type="dxa"/>
-              <w:right w:w="100" w:type="dxa"/>
-            </w:tcMar>
-          </w:tcPr>
-          <w:p>
-            <w:pPr>
-              <w:widowControl w:val="0"/>
-              <w:pBdr>
-                <w:top w:val="nil"/>
-                <w:left w:val="nil"/>
-                <w:bottom w:val="nil"/>
-                <w:right w:val="nil"/>
-                <w:between w:val="nil"/>
-              </w:pBdr>
-              <w:spacing w:line="360" w:lineRule="auto"/>
-              <w:jc w:val="center"/>
-              <w:rPr>
-                <w:rFonts w:ascii="Times New Roman" w:eastAsia="Times New Roman" w:hAnsi="Times New Roman" w:cs="Times New Roman"/>
-                <w:sz w:val="24"/>
-                <w:szCs w:val="24"/>
-              </w:rPr>
-            </w:pPr>
-            <w:r>
-              <w:rPr>
-                <w:rFonts w:ascii="Times New Roman" w:eastAsia="Times New Roman" w:hAnsi="Times New Roman" w:cs="Times New Roman"/>
-                <w:sz w:val="24"/>
-                <w:szCs w:val="24"/>
-              </w:rPr>
-              <w:t>One Time Fee</w:t>
-            </w:r>
-          </w:p>
-        </w:tc>
-      </w:tr>
-      <w:tr>
-        <w:trPr>
-          <w:trHeight w:val="707"/>
-        </w:trPr>
-        <w:tc>
-          <w:tcPr>
-            <w:tcW w:w="1974" w:type="dxa"/>
-            <w:shd w:val="clear" w:color="auto" w:fill="auto"/>
-            <w:tcMar>
-              <w:top w:w="100" w:type="dxa"/>
-              <w:left w:w="100" w:type="dxa"/>
-              <w:bottom w:w="100" w:type="dxa"/>
-              <w:right w:w="100" w:type="dxa"/>
-            </w:tcMar>
-          </w:tcPr>
-          <w:p>
-            <w:pPr>
-              <w:widowControl w:val="0"/>
-              <w:pBdr>
-                <w:top w:val="nil"/>
-                <w:left w:val="nil"/>
-                <w:bottom w:val="nil"/>
-                <w:right w:val="nil"/>
-                <w:between w:val="nil"/>
-              </w:pBdr>
-              <w:rPr>
-                <w:rFonts w:ascii="Times New Roman" w:eastAsia="Times New Roman" w:hAnsi="Times New Roman" w:cs="Times New Roman"/>
-                <w:sz w:val="24"/>
-                <w:szCs w:val="24"/>
-              </w:rPr>
-            </w:pPr>
-            <w:r>
-              <w:rPr>
-                <w:rFonts w:ascii="Times New Roman" w:eastAsia="Times New Roman" w:hAnsi="Times New Roman" w:cs="Times New Roman"/>
-                <w:sz w:val="24"/>
-                <w:szCs w:val="24"/>
-              </w:rPr>
-              <w:t>Social Media Channels</w:t>
-            </w:r>
-          </w:p>
-        </w:tc>
-        <w:tc>
-          <w:tcPr>
-            <w:tcW w:w="2369" w:type="dxa"/>
-            <w:shd w:val="clear" w:color="auto" w:fill="auto"/>
-            <w:tcMar>
-              <w:top w:w="100" w:type="dxa"/>
-              <w:left w:w="100" w:type="dxa"/>
-              <w:bottom w:w="100" w:type="dxa"/>
-              <w:right w:w="100" w:type="dxa"/>
-            </w:tcMar>
-          </w:tcPr>
-          <w:p>
-            <w:pPr>
-              <w:widowControl w:val="0"/>
-              <w:spacing w:line="276" w:lineRule="auto"/>
-              <w:jc w:val="center"/>
-              <w:rPr>
-                <w:rFonts w:ascii="Times New Roman" w:eastAsia="Times New Roman" w:hAnsi="Times New Roman" w:cs="Times New Roman"/>
-                <w:sz w:val="24"/>
-                <w:szCs w:val="24"/>
-              </w:rPr>
-            </w:pPr>
-            <w:r>
-              <w:rPr>
-                <w:rFonts w:ascii="Times New Roman" w:eastAsia="Times New Roman" w:hAnsi="Times New Roman" w:cs="Times New Roman"/>
-                <w:sz w:val="24"/>
-                <w:szCs w:val="24"/>
-              </w:rPr>
-              <w:t>Optimisation, Integration with Heropost</w:t>
-            </w:r>
-            <w:r>
-              <w:rPr>
-                <w:rFonts w:ascii="Times New Roman" w:eastAsia="Times New Roman" w:hAnsi="Times New Roman" w:cs="Times New Roman"/>
-                <w:sz w:val="24"/>
-                <w:szCs w:val="24"/>
-              </w:rPr>
-              <w:t xml:space="preserve"> For Automated Posting &amp; Hashtags Research</w:t>
-            </w:r>
-          </w:p>
-        </w:tc>
-        <w:tc>
-          <w:tcPr>
-            <w:tcW w:w="1688" w:type="dxa"/>
-            <w:shd w:val="clear" w:color="auto" w:fill="auto"/>
-            <w:tcMar>
-              <w:top w:w="100" w:type="dxa"/>
-              <w:left w:w="100" w:type="dxa"/>
-              <w:bottom w:w="100" w:type="dxa"/>
-              <w:right w:w="100" w:type="dxa"/>
-            </w:tcMar>
-          </w:tcPr>
-          <w:p>
-            <w:pPr>
-              <w:widowControl w:val="0"/>
-              <w:spacing w:line="276" w:lineRule="auto"/>
-              <w:jc w:val="center"/>
-              <w:rPr>
-                <w:rFonts w:ascii="Times New Roman" w:eastAsia="Times New Roman" w:hAnsi="Times New Roman" w:cs="Times New Roman"/>
-                <w:sz w:val="24"/>
-                <w:szCs w:val="24"/>
-              </w:rPr>
-            </w:pPr>
-            <w:r>
-              <w:rPr>
-                <w:rFonts w:ascii="Times New Roman" w:eastAsia="Times New Roman" w:hAnsi="Times New Roman" w:cs="Times New Roman"/>
-                <w:sz w:val="24"/>
-                <w:szCs w:val="24"/>
-              </w:rPr>
-              <w:t>£</w:t>
-            </w:r>
-            <w:r>
-              <w:rPr>
-                <w:rFonts w:ascii="Times New Roman" w:eastAsia="Times New Roman" w:hAnsi="Times New Roman" w:cs="Times New Roman"/>
-                <w:sz w:val="24"/>
-                <w:szCs w:val="24"/>
-              </w:rPr>
-              <w:t>30</w:t>
-            </w:r>
-            <w:r>
-              <w:rPr>
-                <w:rFonts w:ascii="Times New Roman" w:eastAsia="Times New Roman" w:hAnsi="Times New Roman" w:cs="Times New Roman"/>
-                <w:sz w:val="24"/>
-                <w:szCs w:val="24"/>
-              </w:rPr>
-              <w:t>0</w:t>
-            </w:r>
-          </w:p>
-        </w:tc>
-        <w:tc>
-          <w:tcPr>
-            <w:tcW w:w="2047" w:type="dxa"/>
-            <w:shd w:val="clear" w:color="auto" w:fill="auto"/>
-            <w:tcMar>
-              <w:top w:w="100" w:type="dxa"/>
-              <w:left w:w="100" w:type="dxa"/>
-              <w:bottom w:w="100" w:type="dxa"/>
-              <w:right w:w="100" w:type="dxa"/>
-            </w:tcMar>
-          </w:tcPr>
-          <w:p>
-            <w:pPr>
-              <w:widowControl w:val="0"/>
-              <w:pBdr>
-                <w:top w:val="nil"/>
-                <w:left w:val="nil"/>
-                <w:bottom w:val="nil"/>
-                <w:right w:val="nil"/>
-                <w:between w:val="nil"/>
-              </w:pBdr>
-              <w:spacing w:line="360" w:lineRule="auto"/>
-              <w:jc w:val="center"/>
-              <w:rPr>
-                <w:rFonts w:ascii="Times New Roman" w:eastAsia="Times New Roman" w:hAnsi="Times New Roman" w:cs="Times New Roman"/>
-                <w:sz w:val="24"/>
-                <w:szCs w:val="24"/>
-              </w:rPr>
-            </w:pPr>
-            <w:r>
-              <w:rPr>
-                <w:rFonts w:ascii="Times New Roman" w:eastAsia="Times New Roman" w:hAnsi="Times New Roman" w:cs="Times New Roman"/>
-                <w:sz w:val="24"/>
-                <w:szCs w:val="24"/>
-              </w:rPr>
-              <w:t>5-7 Days</w:t>
-            </w:r>
-          </w:p>
-        </w:tc>
-        <w:tc>
-          <w:tcPr>
-            <w:tcW w:w="2047" w:type="dxa"/>
-            <w:shd w:val="clear" w:color="auto" w:fill="auto"/>
-            <w:tcMar>
-              <w:top w:w="100" w:type="dxa"/>
-              <w:left w:w="100" w:type="dxa"/>
-              <w:bottom w:w="100" w:type="dxa"/>
-              <w:right w:w="100" w:type="dxa"/>
-            </w:tcMar>
-          </w:tcPr>
-          <w:p>
-            <w:pPr>
-              <w:widowControl w:val="0"/>
-              <w:pBdr>
-                <w:top w:val="nil"/>
-                <w:left w:val="nil"/>
-                <w:bottom w:val="nil"/>
-                <w:right w:val="nil"/>
-                <w:between w:val="nil"/>
-              </w:pBdr>
-              <w:spacing w:line="360" w:lineRule="auto"/>
-              <w:jc w:val="center"/>
-              <w:rPr>
-                <w:rFonts w:ascii="Times New Roman" w:eastAsia="Times New Roman" w:hAnsi="Times New Roman" w:cs="Times New Roman"/>
-                <w:sz w:val="24"/>
-                <w:szCs w:val="24"/>
-              </w:rPr>
-            </w:pPr>
-            <w:r>
-              <w:rPr>
-                <w:rFonts w:ascii="Times New Roman" w:eastAsia="Times New Roman" w:hAnsi="Times New Roman" w:cs="Times New Roman"/>
-                <w:sz w:val="24"/>
-                <w:szCs w:val="24"/>
-              </w:rPr>
-              <w:t>One Time Fee</w:t>
-            </w:r>
-          </w:p>
-        </w:tc>
-      </w:tr>
-      <w:tr>
-        <w:trPr>
-          <w:trHeight w:val="707"/>
-        </w:trPr>
-        <w:tc>
-          <w:tcPr>
-            <w:tcW w:w="1974" w:type="dxa"/>
-            <w:shd w:val="clear" w:color="auto" w:fill="auto"/>
-            <w:tcMar>
-              <w:top w:w="100" w:type="dxa"/>
-              <w:left w:w="100" w:type="dxa"/>
-              <w:bottom w:w="100" w:type="dxa"/>
-              <w:right w:w="100" w:type="dxa"/>
-            </w:tcMar>
-          </w:tcPr>
-          <w:p>
-            <w:pPr>
-              <w:widowControl w:val="0"/>
-              <w:pBdr>
-                <w:top w:val="nil"/>
-                <w:left w:val="nil"/>
-                <w:bottom w:val="nil"/>
-                <w:right w:val="nil"/>
-                <w:between w:val="nil"/>
-              </w:pBdr>
-              <w:rPr>
-                <w:rFonts w:ascii="Times New Roman" w:eastAsia="Times New Roman" w:hAnsi="Times New Roman" w:cs="Times New Roman"/>
-                <w:sz w:val="24"/>
-                <w:szCs w:val="24"/>
-              </w:rPr>
-            </w:pPr>
-            <w:r>
-              <w:rPr>
-                <w:rFonts w:ascii="Times New Roman" w:eastAsia="Times New Roman" w:hAnsi="Times New Roman" w:cs="Times New Roman"/>
-                <w:sz w:val="24"/>
-                <w:szCs w:val="24"/>
-              </w:rPr>
-              <w:t>Creatives (10 Per Month)</w:t>
-            </w:r>
-          </w:p>
-        </w:tc>
-        <w:tc>
-          <w:tcPr>
-            <w:tcW w:w="2369" w:type="dxa"/>
-            <w:shd w:val="clear" w:color="auto" w:fill="auto"/>
-            <w:tcMar>
-              <w:top w:w="100" w:type="dxa"/>
-              <w:left w:w="100" w:type="dxa"/>
-              <w:bottom w:w="100" w:type="dxa"/>
-              <w:right w:w="100" w:type="dxa"/>
-            </w:tcMar>
-          </w:tcPr>
-          <w:p>
-            <w:pPr>
-              <w:widowControl w:val="0"/>
-              <w:spacing w:line="276" w:lineRule="auto"/>
-              <w:jc w:val="center"/>
-              <w:rPr>
-                <w:rFonts w:ascii="Times New Roman" w:eastAsia="Times New Roman" w:hAnsi="Times New Roman" w:cs="Times New Roman"/>
-                <w:sz w:val="24"/>
-                <w:szCs w:val="24"/>
-              </w:rPr>
-            </w:pPr>
-            <w:r>
-              <w:rPr>
-                <w:rFonts w:ascii="Times New Roman" w:eastAsia="Times New Roman" w:hAnsi="Times New Roman" w:cs="Times New Roman"/>
-                <w:sz w:val="24"/>
-                <w:szCs w:val="24"/>
-              </w:rPr>
-              <w:t>Content Calendar, Creatives, Research</w:t>
-            </w:r>
-          </w:p>
-        </w:tc>
-        <w:tc>
-          <w:tcPr>
-            <w:tcW w:w="1688" w:type="dxa"/>
-            <w:shd w:val="clear" w:color="auto" w:fill="auto"/>
-            <w:tcMar>
-              <w:top w:w="100" w:type="dxa"/>
-              <w:left w:w="100" w:type="dxa"/>
-              <w:bottom w:w="100" w:type="dxa"/>
-              <w:right w:w="100" w:type="dxa"/>
-            </w:tcMar>
-          </w:tcPr>
-          <w:p>
-            <w:pPr>
-              <w:widowControl w:val="0"/>
-              <w:spacing w:line="276" w:lineRule="auto"/>
-              <w:jc w:val="center"/>
-              <w:rPr>
-                <w:rFonts w:ascii="Times New Roman" w:eastAsia="Times New Roman" w:hAnsi="Times New Roman" w:cs="Times New Roman"/>
-                <w:sz w:val="24"/>
-                <w:szCs w:val="24"/>
-              </w:rPr>
-            </w:pPr>
-            <w:r>
-              <w:rPr>
-                <w:rFonts w:ascii="Times New Roman" w:eastAsia="Times New Roman" w:hAnsi="Times New Roman" w:cs="Times New Roman"/>
-                <w:sz w:val="24"/>
-                <w:szCs w:val="24"/>
-              </w:rPr>
-              <w:t>£</w:t>
-            </w:r>
-            <w:r>
-              <w:rPr>
-                <w:rFonts w:ascii="Times New Roman" w:eastAsia="Times New Roman" w:hAnsi="Times New Roman" w:cs="Times New Roman"/>
-                <w:sz w:val="24"/>
-                <w:szCs w:val="24"/>
-              </w:rPr>
-              <w:t>200</w:t>
-            </w:r>
-          </w:p>
-        </w:tc>
-        <w:tc>
-          <w:tcPr>
-            <w:tcW w:w="2047" w:type="dxa"/>
-            <w:shd w:val="clear" w:color="auto" w:fill="auto"/>
-            <w:tcMar>
-              <w:top w:w="100" w:type="dxa"/>
-              <w:left w:w="100" w:type="dxa"/>
-              <w:bottom w:w="100" w:type="dxa"/>
-              <w:right w:w="100" w:type="dxa"/>
-            </w:tcMar>
-          </w:tcPr>
-          <w:p>
-            <w:pPr>
-              <w:widowControl w:val="0"/>
-              <w:pBdr>
-                <w:top w:val="nil"/>
-                <w:left w:val="nil"/>
-                <w:bottom w:val="nil"/>
-                <w:right w:val="nil"/>
-                <w:between w:val="nil"/>
-              </w:pBdr>
-              <w:spacing w:line="360" w:lineRule="auto"/>
-              <w:jc w:val="center"/>
-              <w:rPr>
-                <w:rFonts w:ascii="Times New Roman" w:eastAsia="Times New Roman" w:hAnsi="Times New Roman" w:cs="Times New Roman"/>
-                <w:sz w:val="24"/>
-                <w:szCs w:val="24"/>
-              </w:rPr>
-            </w:pPr>
-            <w:r>
-              <w:rPr>
-                <w:rFonts w:ascii="Times New Roman" w:eastAsia="Times New Roman" w:hAnsi="Times New Roman" w:cs="Times New Roman"/>
-                <w:sz w:val="24"/>
-                <w:szCs w:val="24"/>
-              </w:rPr>
-              <w:t>5-7 Days</w:t>
-            </w:r>
-          </w:p>
-        </w:tc>
-        <w:tc>
-          <w:tcPr>
-            <w:tcW w:w="2047" w:type="dxa"/>
-            <w:shd w:val="clear" w:color="auto" w:fill="auto"/>
-            <w:tcMar>
-              <w:top w:w="100" w:type="dxa"/>
-              <w:left w:w="100" w:type="dxa"/>
-              <w:bottom w:w="100" w:type="dxa"/>
-              <w:right w:w="100" w:type="dxa"/>
-            </w:tcMar>
-          </w:tcPr>
-          <w:p>
-            <w:pPr>
-              <w:widowControl w:val="0"/>
-              <w:pBdr>
-                <w:top w:val="nil"/>
-                <w:left w:val="nil"/>
-                <w:bottom w:val="nil"/>
-                <w:right w:val="nil"/>
-                <w:between w:val="nil"/>
-              </w:pBdr>
-              <w:spacing w:line="360" w:lineRule="auto"/>
-              <w:jc w:val="center"/>
-              <w:rPr>
-                <w:rFonts w:ascii="Times New Roman" w:eastAsia="Times New Roman" w:hAnsi="Times New Roman" w:cs="Times New Roman"/>
-                <w:sz w:val="24"/>
-                <w:szCs w:val="24"/>
-              </w:rPr>
-            </w:pPr>
-            <w:r>
-              <w:rPr>
-                <w:rFonts w:ascii="Times New Roman" w:eastAsia="Times New Roman" w:hAnsi="Times New Roman" w:cs="Times New Roman"/>
-                <w:sz w:val="24"/>
-                <w:szCs w:val="24"/>
-              </w:rPr>
-              <w:t>Monthly Recurring Fee</w:t>
-            </w:r>
-          </w:p>
-        </w:tc>
-      </w:tr>
-      <w:tr>
-        <w:trPr>
-          <w:trHeight w:val="707"/>
-        </w:trPr>
-        <w:tc>
-          <w:tcPr>
-            <w:tcW w:w="1974" w:type="dxa"/>
-            <w:shd w:val="clear" w:color="auto" w:fill="auto"/>
-            <w:tcMar>
-              <w:top w:w="100" w:type="dxa"/>
-              <w:left w:w="100" w:type="dxa"/>
-              <w:bottom w:w="100" w:type="dxa"/>
-              <w:right w:w="100" w:type="dxa"/>
-            </w:tcMar>
-          </w:tcPr>
-          <w:p>
-            <w:pPr>
-              <w:widowControl w:val="0"/>
-              <w:pBdr>
-                <w:top w:val="nil"/>
-                <w:left w:val="nil"/>
-                <w:bottom w:val="nil"/>
-                <w:right w:val="nil"/>
-                <w:between w:val="nil"/>
-              </w:pBdr>
-              <w:rPr>
-                <w:rFonts w:ascii="Times New Roman" w:eastAsia="Times New Roman" w:hAnsi="Times New Roman" w:cs="Times New Roman"/>
-                <w:sz w:val="24"/>
-                <w:szCs w:val="24"/>
-              </w:rPr>
-            </w:pPr>
-            <w:r>
-              <w:rPr>
-                <w:rFonts w:ascii="Times New Roman" w:eastAsia="Times New Roman" w:hAnsi="Times New Roman" w:cs="Times New Roman"/>
-                <w:sz w:val="24"/>
-                <w:szCs w:val="24"/>
-              </w:rPr>
-              <w:t>Creatives (20 Per Month)</w:t>
-            </w:r>
-          </w:p>
-        </w:tc>
-        <w:tc>
-          <w:tcPr>
-            <w:tcW w:w="2369" w:type="dxa"/>
-            <w:shd w:val="clear" w:color="auto" w:fill="auto"/>
-            <w:tcMar>
-              <w:top w:w="100" w:type="dxa"/>
-              <w:left w:w="100" w:type="dxa"/>
-              <w:bottom w:w="100" w:type="dxa"/>
-              <w:right w:w="100" w:type="dxa"/>
-            </w:tcMar>
-          </w:tcPr>
-          <w:p>
-            <w:pPr>
-              <w:widowControl w:val="0"/>
-              <w:spacing w:line="276" w:lineRule="auto"/>
-              <w:jc w:val="center"/>
-              <w:rPr>
-                <w:rFonts w:ascii="Times New Roman" w:eastAsia="Times New Roman" w:hAnsi="Times New Roman" w:cs="Times New Roman"/>
-                <w:sz w:val="24"/>
-                <w:szCs w:val="24"/>
-              </w:rPr>
-            </w:pPr>
-            <w:r>
-              <w:rPr>
-                <w:rFonts w:ascii="Times New Roman" w:eastAsia="Times New Roman" w:hAnsi="Times New Roman" w:cs="Times New Roman"/>
-                <w:sz w:val="24"/>
-                <w:szCs w:val="24"/>
-              </w:rPr>
-              <w:t>Content Calendar, Creatives, Research</w:t>
-            </w:r>
-          </w:p>
-        </w:tc>
-        <w:tc>
-          <w:tcPr>
-            <w:tcW w:w="1688" w:type="dxa"/>
-            <w:shd w:val="clear" w:color="auto" w:fill="auto"/>
-            <w:tcMar>
-              <w:top w:w="100" w:type="dxa"/>
-              <w:left w:w="100" w:type="dxa"/>
-              <w:bottom w:w="100" w:type="dxa"/>
-              <w:right w:w="100" w:type="dxa"/>
-            </w:tcMar>
-          </w:tcPr>
-          <w:p>
-            <w:pPr>
-              <w:widowControl w:val="0"/>
-              <w:spacing w:line="276" w:lineRule="auto"/>
-              <w:jc w:val="center"/>
-              <w:rPr>
-                <w:rFonts w:ascii="Times New Roman" w:eastAsia="Times New Roman" w:hAnsi="Times New Roman" w:cs="Times New Roman"/>
-                <w:sz w:val="24"/>
-                <w:szCs w:val="24"/>
-              </w:rPr>
-            </w:pPr>
-            <w:r>
-              <w:rPr>
-                <w:rFonts w:ascii="Times New Roman" w:eastAsia="Times New Roman" w:hAnsi="Times New Roman" w:cs="Times New Roman"/>
-                <w:sz w:val="24"/>
-                <w:szCs w:val="24"/>
-              </w:rPr>
-              <w:t>£</w:t>
-            </w:r>
-            <w:r>
-              <w:rPr>
-                <w:rFonts w:ascii="Times New Roman" w:eastAsia="Times New Roman" w:hAnsi="Times New Roman" w:cs="Times New Roman"/>
-                <w:sz w:val="24"/>
-                <w:szCs w:val="24"/>
-              </w:rPr>
-              <w:t>350</w:t>
-            </w:r>
-          </w:p>
-        </w:tc>
-        <w:tc>
-          <w:tcPr>
-            <w:tcW w:w="2047" w:type="dxa"/>
-            <w:shd w:val="clear" w:color="auto" w:fill="auto"/>
-            <w:tcMar>
-              <w:top w:w="100" w:type="dxa"/>
-              <w:left w:w="100" w:type="dxa"/>
-              <w:bottom w:w="100" w:type="dxa"/>
-              <w:right w:w="100" w:type="dxa"/>
-            </w:tcMar>
-          </w:tcPr>
-          <w:p>
-            <w:pPr>
-              <w:widowControl w:val="0"/>
-              <w:pBdr>
-                <w:top w:val="nil"/>
-                <w:left w:val="nil"/>
-                <w:bottom w:val="nil"/>
-                <w:right w:val="nil"/>
-                <w:between w:val="nil"/>
-              </w:pBdr>
-              <w:spacing w:line="360" w:lineRule="auto"/>
-              <w:jc w:val="center"/>
-              <w:rPr>
-                <w:rFonts w:ascii="Times New Roman" w:eastAsia="Times New Roman" w:hAnsi="Times New Roman" w:cs="Times New Roman"/>
-                <w:sz w:val="24"/>
-                <w:szCs w:val="24"/>
-              </w:rPr>
-            </w:pPr>
-            <w:r>
-              <w:rPr>
-                <w:rFonts w:ascii="Times New Roman" w:eastAsia="Times New Roman" w:hAnsi="Times New Roman" w:cs="Times New Roman"/>
-                <w:sz w:val="24"/>
-                <w:szCs w:val="24"/>
-              </w:rPr>
-              <w:t>7</w:t>
-            </w:r>
-            <w:r>
-              <w:rPr>
-                <w:rFonts w:ascii="Times New Roman" w:eastAsia="Times New Roman" w:hAnsi="Times New Roman" w:cs="Times New Roman"/>
-                <w:sz w:val="24"/>
-                <w:szCs w:val="24"/>
-              </w:rPr>
-              <w:t>-</w:t>
-            </w:r>
-            <w:r>
-              <w:rPr>
-                <w:rFonts w:ascii="Times New Roman" w:eastAsia="Times New Roman" w:hAnsi="Times New Roman" w:cs="Times New Roman"/>
-                <w:sz w:val="24"/>
-                <w:szCs w:val="24"/>
-              </w:rPr>
-              <w:t>10</w:t>
-            </w:r>
-            <w:r>
-              <w:rPr>
-                <w:rFonts w:ascii="Times New Roman" w:eastAsia="Times New Roman" w:hAnsi="Times New Roman" w:cs="Times New Roman"/>
-                <w:sz w:val="24"/>
-                <w:szCs w:val="24"/>
-              </w:rPr>
-              <w:t xml:space="preserve"> Days</w:t>
-            </w:r>
-          </w:p>
-        </w:tc>
-        <w:tc>
-          <w:tcPr>
-            <w:tcW w:w="2047" w:type="dxa"/>
-            <w:shd w:val="clear" w:color="auto" w:fill="auto"/>
-            <w:tcMar>
-              <w:top w:w="100" w:type="dxa"/>
-              <w:left w:w="100" w:type="dxa"/>
-              <w:bottom w:w="100" w:type="dxa"/>
-              <w:right w:w="100" w:type="dxa"/>
-            </w:tcMar>
-          </w:tcPr>
-          <w:p>
-            <w:pPr>
-              <w:widowControl w:val="0"/>
-              <w:pBdr>
-                <w:top w:val="nil"/>
-                <w:left w:val="nil"/>
-                <w:bottom w:val="nil"/>
-                <w:right w:val="nil"/>
-                <w:between w:val="nil"/>
-              </w:pBdr>
-              <w:spacing w:line="360" w:lineRule="auto"/>
-              <w:jc w:val="center"/>
-              <w:rPr>
-                <w:rFonts w:ascii="Times New Roman" w:eastAsia="Times New Roman" w:hAnsi="Times New Roman" w:cs="Times New Roman"/>
-                <w:sz w:val="24"/>
-                <w:szCs w:val="24"/>
-              </w:rPr>
-            </w:pPr>
-            <w:r>
-              <w:rPr>
-                <w:rFonts w:ascii="Times New Roman" w:eastAsia="Times New Roman" w:hAnsi="Times New Roman" w:cs="Times New Roman"/>
-                <w:sz w:val="24"/>
-                <w:szCs w:val="24"/>
-              </w:rPr>
-              <w:t>Monthly Recurring Fee</w:t>
-            </w:r>
-          </w:p>
-        </w:tc>
-      </w:tr>
-      <w:tr>
-        <w:trPr>
-          <w:trHeight w:val="707"/>
-        </w:trPr>
-        <w:tc>
-          <w:tcPr>
-            <w:tcW w:w="1974" w:type="dxa"/>
-            <w:shd w:val="clear" w:color="auto" w:fill="auto"/>
-            <w:tcMar>
-              <w:top w:w="100" w:type="dxa"/>
-              <w:left w:w="100" w:type="dxa"/>
-              <w:bottom w:w="100" w:type="dxa"/>
-              <w:right w:w="100" w:type="dxa"/>
-            </w:tcMar>
-          </w:tcPr>
-          <w:p>
-            <w:pPr>
-              <w:widowControl w:val="0"/>
-              <w:pBdr>
-                <w:top w:val="nil"/>
-                <w:left w:val="nil"/>
-                <w:bottom w:val="nil"/>
-                <w:right w:val="nil"/>
-                <w:between w:val="nil"/>
-              </w:pBdr>
-              <w:rPr>
-                <w:rFonts w:ascii="Times New Roman" w:eastAsia="Times New Roman" w:hAnsi="Times New Roman" w:cs="Times New Roman"/>
-                <w:sz w:val="24"/>
-                <w:szCs w:val="24"/>
-              </w:rPr>
-            </w:pPr>
-            <w:r>
-              <w:rPr>
-                <w:rFonts w:ascii="Times New Roman" w:eastAsia="Times New Roman" w:hAnsi="Times New Roman" w:cs="Times New Roman"/>
-                <w:sz w:val="24"/>
-                <w:szCs w:val="24"/>
-              </w:rPr>
-              <w:t>Creatives (30 Per Month)</w:t>
-            </w:r>
-          </w:p>
-        </w:tc>
-        <w:tc>
-          <w:tcPr>
-            <w:tcW w:w="2369" w:type="dxa"/>
-            <w:shd w:val="clear" w:color="auto" w:fill="auto"/>
-            <w:tcMar>
-              <w:top w:w="100" w:type="dxa"/>
-              <w:left w:w="100" w:type="dxa"/>
-              <w:bottom w:w="100" w:type="dxa"/>
-              <w:right w:w="100" w:type="dxa"/>
-            </w:tcMar>
-          </w:tcPr>
-          <w:p>
-            <w:pPr>
-              <w:widowControl w:val="0"/>
-              <w:spacing w:line="276" w:lineRule="auto"/>
-              <w:jc w:val="center"/>
-              <w:rPr>
-                <w:rFonts w:ascii="Times New Roman" w:eastAsia="Times New Roman" w:hAnsi="Times New Roman" w:cs="Times New Roman"/>
-                <w:sz w:val="24"/>
-                <w:szCs w:val="24"/>
-              </w:rPr>
-            </w:pPr>
-            <w:r>
-              <w:rPr>
-                <w:rFonts w:ascii="Times New Roman" w:eastAsia="Times New Roman" w:hAnsi="Times New Roman" w:cs="Times New Roman"/>
-                <w:sz w:val="24"/>
-                <w:szCs w:val="24"/>
-              </w:rPr>
-              <w:t>Content Calendar, Creatives, Research</w:t>
-            </w:r>
-          </w:p>
-        </w:tc>
-        <w:tc>
-          <w:tcPr>
-            <w:tcW w:w="1688" w:type="dxa"/>
-            <w:shd w:val="clear" w:color="auto" w:fill="auto"/>
-            <w:tcMar>
-              <w:top w:w="100" w:type="dxa"/>
-              <w:left w:w="100" w:type="dxa"/>
-              <w:bottom w:w="100" w:type="dxa"/>
-              <w:right w:w="100" w:type="dxa"/>
-            </w:tcMar>
-          </w:tcPr>
-          <w:p>
-            <w:pPr>
-              <w:widowControl w:val="0"/>
-              <w:spacing w:line="276" w:lineRule="auto"/>
-              <w:jc w:val="center"/>
-              <w:rPr>
-                <w:rFonts w:ascii="Times New Roman" w:eastAsia="Times New Roman" w:hAnsi="Times New Roman" w:cs="Times New Roman"/>
-                <w:sz w:val="24"/>
-                <w:szCs w:val="24"/>
-              </w:rPr>
-            </w:pPr>
-            <w:r>
-              <w:rPr>
-                <w:rFonts w:ascii="Times New Roman" w:eastAsia="Times New Roman" w:hAnsi="Times New Roman" w:cs="Times New Roman"/>
-                <w:sz w:val="24"/>
-                <w:szCs w:val="24"/>
-              </w:rPr>
-              <w:t>£</w:t>
-            </w:r>
-            <w:r>
-              <w:rPr>
-                <w:rFonts w:ascii="Times New Roman" w:eastAsia="Times New Roman" w:hAnsi="Times New Roman" w:cs="Times New Roman"/>
-                <w:sz w:val="24"/>
-                <w:szCs w:val="24"/>
-              </w:rPr>
-              <w:t>500</w:t>
-            </w:r>
-          </w:p>
-        </w:tc>
-        <w:tc>
-          <w:tcPr>
-            <w:tcW w:w="2047" w:type="dxa"/>
-            <w:shd w:val="clear" w:color="auto" w:fill="auto"/>
-            <w:tcMar>
-              <w:top w:w="100" w:type="dxa"/>
-              <w:left w:w="100" w:type="dxa"/>
-              <w:bottom w:w="100" w:type="dxa"/>
-              <w:right w:w="100" w:type="dxa"/>
-            </w:tcMar>
-          </w:tcPr>
-          <w:p>
-            <w:pPr>
-              <w:widowControl w:val="0"/>
-              <w:pBdr>
-                <w:top w:val="nil"/>
-                <w:left w:val="nil"/>
-                <w:bottom w:val="nil"/>
-                <w:right w:val="nil"/>
-                <w:between w:val="nil"/>
-              </w:pBdr>
-              <w:spacing w:line="360" w:lineRule="auto"/>
-              <w:jc w:val="center"/>
-              <w:rPr>
-                <w:rFonts w:ascii="Times New Roman" w:eastAsia="Times New Roman" w:hAnsi="Times New Roman" w:cs="Times New Roman"/>
-                <w:sz w:val="24"/>
-                <w:szCs w:val="24"/>
-              </w:rPr>
-            </w:pPr>
-            <w:r>
-              <w:rPr>
-                <w:rFonts w:ascii="Times New Roman" w:eastAsia="Times New Roman" w:hAnsi="Times New Roman" w:cs="Times New Roman"/>
-                <w:sz w:val="24"/>
-                <w:szCs w:val="24"/>
-              </w:rPr>
-              <w:t>10</w:t>
-            </w:r>
-            <w:r>
-              <w:rPr>
-                <w:rFonts w:ascii="Times New Roman" w:eastAsia="Times New Roman" w:hAnsi="Times New Roman" w:cs="Times New Roman"/>
-                <w:sz w:val="24"/>
-                <w:szCs w:val="24"/>
-              </w:rPr>
-              <w:t>-</w:t>
-            </w:r>
-            <w:r>
-              <w:rPr>
-                <w:rFonts w:ascii="Times New Roman" w:eastAsia="Times New Roman" w:hAnsi="Times New Roman" w:cs="Times New Roman"/>
-                <w:sz w:val="24"/>
-                <w:szCs w:val="24"/>
-              </w:rPr>
-              <w:t>14</w:t>
-            </w:r>
-            <w:r>
-              <w:rPr>
-                <w:rFonts w:ascii="Times New Roman" w:eastAsia="Times New Roman" w:hAnsi="Times New Roman" w:cs="Times New Roman"/>
-                <w:sz w:val="24"/>
-                <w:szCs w:val="24"/>
-              </w:rPr>
-              <w:t xml:space="preserve"> Days</w:t>
-            </w:r>
-          </w:p>
-        </w:tc>
-        <w:tc>
-          <w:tcPr>
-            <w:tcW w:w="2047" w:type="dxa"/>
-            <w:shd w:val="clear" w:color="auto" w:fill="auto"/>
-            <w:tcMar>
-              <w:top w:w="100" w:type="dxa"/>
-              <w:left w:w="100" w:type="dxa"/>
-              <w:bottom w:w="100" w:type="dxa"/>
-              <w:right w:w="100" w:type="dxa"/>
-            </w:tcMar>
-          </w:tcPr>
-          <w:p>
-            <w:pPr>
-              <w:widowControl w:val="0"/>
-              <w:pBdr>
-                <w:top w:val="nil"/>
-                <w:left w:val="nil"/>
-                <w:bottom w:val="nil"/>
-                <w:right w:val="nil"/>
-                <w:between w:val="nil"/>
-              </w:pBdr>
-              <w:spacing w:line="360" w:lineRule="auto"/>
-              <w:jc w:val="center"/>
-              <w:rPr>
-                <w:rFonts w:ascii="Times New Roman" w:eastAsia="Times New Roman" w:hAnsi="Times New Roman" w:cs="Times New Roman"/>
-                <w:sz w:val="24"/>
-                <w:szCs w:val="24"/>
-              </w:rPr>
-            </w:pPr>
-            <w:r>
-              <w:rPr>
-                <w:rFonts w:ascii="Times New Roman" w:eastAsia="Times New Roman" w:hAnsi="Times New Roman" w:cs="Times New Roman"/>
-                <w:sz w:val="24"/>
-                <w:szCs w:val="24"/>
-              </w:rPr>
-              <w:t>Monthly Recurring Fee</w:t>
-            </w:r>
-          </w:p>
-        </w:tc>
-      </w:tr>
-      <w:tr>
-        <w:trPr>
-          <w:trHeight w:val="707"/>
-        </w:trPr>
-        <w:tc>
-          <w:tcPr>
-            <w:tcW w:w="1974" w:type="dxa"/>
-            <w:shd w:val="clear" w:color="auto" w:fill="auto"/>
-            <w:tcMar>
-              <w:top w:w="100" w:type="dxa"/>
-              <w:left w:w="100" w:type="dxa"/>
-              <w:bottom w:w="100" w:type="dxa"/>
-              <w:right w:w="100" w:type="dxa"/>
-            </w:tcMar>
-          </w:tcPr>
-          <w:p>
-            <w:pPr>
-              <w:widowControl w:val="0"/>
-              <w:pBdr>
-                <w:top w:val="nil"/>
-                <w:left w:val="nil"/>
-                <w:bottom w:val="nil"/>
-                <w:right w:val="nil"/>
-                <w:between w:val="nil"/>
-              </w:pBdr>
-              <w:rPr>
-                <w:rFonts w:ascii="Times New Roman" w:eastAsia="Times New Roman" w:hAnsi="Times New Roman" w:cs="Times New Roman"/>
-                <w:sz w:val="24"/>
-                <w:szCs w:val="24"/>
-              </w:rPr>
-            </w:pPr>
-            <w:r>
-              <w:rPr>
-                <w:rFonts w:ascii="Times New Roman" w:eastAsia="Times New Roman" w:hAnsi="Times New Roman" w:cs="Times New Roman"/>
-                <w:sz w:val="24"/>
-                <w:szCs w:val="24"/>
-              </w:rPr>
-              <w:t>Reels (10 Reels)</w:t>
-            </w:r>
-          </w:p>
-        </w:tc>
-        <w:tc>
-          <w:tcPr>
-            <w:tcW w:w="2369" w:type="dxa"/>
-            <w:shd w:val="clear" w:color="auto" w:fill="auto"/>
-            <w:tcMar>
-              <w:top w:w="100" w:type="dxa"/>
-              <w:left w:w="100" w:type="dxa"/>
-              <w:bottom w:w="100" w:type="dxa"/>
-              <w:right w:w="100" w:type="dxa"/>
-            </w:tcMar>
-          </w:tcPr>
-          <w:p>
-            <w:pPr>
-              <w:widowControl w:val="0"/>
-              <w:spacing w:line="276" w:lineRule="auto"/>
-              <w:jc w:val="center"/>
-              <w:rPr>
-                <w:rFonts w:ascii="Times New Roman" w:eastAsia="Times New Roman" w:hAnsi="Times New Roman" w:cs="Times New Roman"/>
-                <w:sz w:val="24"/>
-                <w:szCs w:val="24"/>
-              </w:rPr>
-            </w:pPr>
-            <w:r>
-              <w:rPr>
-                <w:rFonts w:ascii="Times New Roman" w:eastAsia="Times New Roman" w:hAnsi="Times New Roman" w:cs="Times New Roman"/>
-                <w:sz w:val="24"/>
-                <w:szCs w:val="24"/>
-              </w:rPr>
-              <w:t>Ai Generated Videos / Theme Based / Slide Shows / Animated</w:t>
-            </w:r>
-          </w:p>
-        </w:tc>
-        <w:tc>
-          <w:tcPr>
-            <w:tcW w:w="1688" w:type="dxa"/>
-            <w:shd w:val="clear" w:color="auto" w:fill="auto"/>
-            <w:tcMar>
-              <w:top w:w="100" w:type="dxa"/>
-              <w:left w:w="100" w:type="dxa"/>
-              <w:bottom w:w="100" w:type="dxa"/>
-              <w:right w:w="100" w:type="dxa"/>
-            </w:tcMar>
-          </w:tcPr>
-          <w:p>
-            <w:pPr>
-              <w:widowControl w:val="0"/>
-              <w:spacing w:line="276" w:lineRule="auto"/>
-              <w:jc w:val="center"/>
-              <w:rPr>
-                <w:rFonts w:ascii="Times New Roman" w:eastAsia="Times New Roman" w:hAnsi="Times New Roman" w:cs="Times New Roman"/>
-                <w:sz w:val="24"/>
-                <w:szCs w:val="24"/>
-              </w:rPr>
-            </w:pPr>
-            <w:r>
-              <w:rPr>
-                <w:rFonts w:ascii="Times New Roman" w:eastAsia="Times New Roman" w:hAnsi="Times New Roman" w:cs="Times New Roman"/>
-                <w:sz w:val="24"/>
-                <w:szCs w:val="24"/>
-              </w:rPr>
-              <w:t>£</w:t>
-            </w:r>
-            <w:r>
-              <w:rPr>
-                <w:rFonts w:ascii="Times New Roman" w:eastAsia="Times New Roman" w:hAnsi="Times New Roman" w:cs="Times New Roman"/>
-                <w:sz w:val="24"/>
-                <w:szCs w:val="24"/>
-              </w:rPr>
-              <w:t>500</w:t>
-            </w:r>
-          </w:p>
-        </w:tc>
-        <w:tc>
-          <w:tcPr>
-            <w:tcW w:w="2047" w:type="dxa"/>
-            <w:shd w:val="clear" w:color="auto" w:fill="auto"/>
-            <w:tcMar>
-              <w:top w:w="100" w:type="dxa"/>
-              <w:left w:w="100" w:type="dxa"/>
-              <w:bottom w:w="100" w:type="dxa"/>
-              <w:right w:w="100" w:type="dxa"/>
-            </w:tcMar>
-          </w:tcPr>
-          <w:p>
-            <w:pPr>
-              <w:widowControl w:val="0"/>
-              <w:pBdr>
-                <w:top w:val="nil"/>
-                <w:left w:val="nil"/>
-                <w:bottom w:val="nil"/>
-                <w:right w:val="nil"/>
-                <w:between w:val="nil"/>
-              </w:pBdr>
-              <w:spacing w:line="360" w:lineRule="auto"/>
-              <w:jc w:val="center"/>
-              <w:rPr>
-                <w:rFonts w:ascii="Times New Roman" w:eastAsia="Times New Roman" w:hAnsi="Times New Roman" w:cs="Times New Roman"/>
-                <w:sz w:val="24"/>
-                <w:szCs w:val="24"/>
-              </w:rPr>
-            </w:pPr>
-            <w:r>
-              <w:rPr>
-                <w:rFonts w:ascii="Times New Roman" w:eastAsia="Times New Roman" w:hAnsi="Times New Roman" w:cs="Times New Roman"/>
-                <w:sz w:val="24"/>
-                <w:szCs w:val="24"/>
-              </w:rPr>
-              <w:t>20-30 Days</w:t>
-            </w:r>
-          </w:p>
-        </w:tc>
-        <w:tc>
-          <w:tcPr>
-            <w:tcW w:w="2047" w:type="dxa"/>
-            <w:shd w:val="clear" w:color="auto" w:fill="auto"/>
-            <w:tcMar>
-              <w:top w:w="100" w:type="dxa"/>
-              <w:left w:w="100" w:type="dxa"/>
-              <w:bottom w:w="100" w:type="dxa"/>
-              <w:right w:w="100" w:type="dxa"/>
-            </w:tcMar>
-          </w:tcPr>
-          <w:p>
-            <w:pPr>
-              <w:widowControl w:val="0"/>
-              <w:pBdr>
-                <w:top w:val="nil"/>
-                <w:left w:val="nil"/>
-                <w:bottom w:val="nil"/>
-                <w:right w:val="nil"/>
-                <w:between w:val="nil"/>
-              </w:pBdr>
-              <w:spacing w:line="360" w:lineRule="auto"/>
-              <w:jc w:val="center"/>
-              <w:rPr>
-                <w:rFonts w:ascii="Times New Roman" w:eastAsia="Times New Roman" w:hAnsi="Times New Roman" w:cs="Times New Roman"/>
-                <w:sz w:val="24"/>
-                <w:szCs w:val="24"/>
-              </w:rPr>
-            </w:pPr>
-            <w:r>
-              <w:rPr>
-                <w:rFonts w:ascii="Times New Roman" w:eastAsia="Times New Roman" w:hAnsi="Times New Roman" w:cs="Times New Roman"/>
-                <w:sz w:val="24"/>
-                <w:szCs w:val="24"/>
-              </w:rPr>
-              <w:t>Monthly Recurring Fee</w:t>
-            </w:r>
-          </w:p>
-        </w:tc>
-      </w:tr>
-      <w:tr>
-        <w:trPr>
-          <w:trHeight w:val="707"/>
-        </w:trPr>
-        <w:tc>
-          <w:tcPr>
-            <w:tcW w:w="1974" w:type="dxa"/>
-            <w:shd w:val="clear" w:color="auto" w:fill="auto"/>
-            <w:tcMar>
-              <w:top w:w="100" w:type="dxa"/>
-              <w:left w:w="100" w:type="dxa"/>
-              <w:bottom w:w="100" w:type="dxa"/>
-              <w:right w:w="100" w:type="dxa"/>
-            </w:tcMar>
-          </w:tcPr>
-          <w:p>
-            <w:pPr>
-              <w:widowControl w:val="0"/>
-              <w:pBdr>
-                <w:top w:val="nil"/>
-                <w:left w:val="nil"/>
-                <w:bottom w:val="nil"/>
-                <w:right w:val="nil"/>
-                <w:between w:val="nil"/>
-              </w:pBdr>
-              <w:rPr>
-                <w:rFonts w:ascii="Times New Roman" w:eastAsia="Times New Roman" w:hAnsi="Times New Roman" w:cs="Times New Roman"/>
-                <w:sz w:val="24"/>
-                <w:szCs w:val="24"/>
-              </w:rPr>
-            </w:pPr>
-            <w:r>
-              <w:rPr>
-                <w:rFonts w:ascii="Times New Roman" w:eastAsia="Times New Roman" w:hAnsi="Times New Roman" w:cs="Times New Roman"/>
-                <w:sz w:val="24"/>
-                <w:szCs w:val="24"/>
-              </w:rPr>
-              <w:t xml:space="preserve">Meta </w:t>
-            </w:r>
-            <w:r>
-              <w:rPr>
-                <w:rFonts w:ascii="Times New Roman" w:eastAsia="Times New Roman" w:hAnsi="Times New Roman" w:cs="Times New Roman"/>
-                <w:sz w:val="24"/>
-                <w:szCs w:val="24"/>
-              </w:rPr>
-              <w:t xml:space="preserve">Ad Account Setup </w:t>
-            </w:r>
-            <w:r>
-              <w:rPr>
-                <w:rFonts w:ascii="Times New Roman" w:eastAsia="Times New Roman" w:hAnsi="Times New Roman" w:cs="Times New Roman"/>
-                <w:sz w:val="24"/>
-                <w:szCs w:val="24"/>
-              </w:rPr>
-              <w:t>&amp; Pages Setup</w:t>
-            </w:r>
-          </w:p>
-        </w:tc>
-        <w:tc>
-          <w:tcPr>
-            <w:tcW w:w="2369" w:type="dxa"/>
-            <w:shd w:val="clear" w:color="auto" w:fill="auto"/>
-            <w:tcMar>
-              <w:top w:w="100" w:type="dxa"/>
-              <w:left w:w="100" w:type="dxa"/>
-              <w:bottom w:w="100" w:type="dxa"/>
-              <w:right w:w="100" w:type="dxa"/>
-            </w:tcMar>
-          </w:tcPr>
-          <w:p>
-            <w:pPr>
-              <w:widowControl w:val="0"/>
-              <w:spacing w:line="276" w:lineRule="auto"/>
-              <w:jc w:val="center"/>
-              <w:rPr>
-                <w:rFonts w:ascii="Times New Roman" w:eastAsia="Times New Roman" w:hAnsi="Times New Roman" w:cs="Times New Roman"/>
-                <w:sz w:val="24"/>
-                <w:szCs w:val="24"/>
-              </w:rPr>
-            </w:pPr>
-            <w:r>
-              <w:rPr>
-                <w:rFonts w:ascii="Times New Roman" w:eastAsia="Times New Roman" w:hAnsi="Times New Roman" w:cs="Times New Roman"/>
-                <w:sz w:val="24"/>
-                <w:szCs w:val="24"/>
-              </w:rPr>
-              <w:t>Facebook + Instagram</w:t>
-            </w:r>
-            <w:r>
-              <w:rPr>
-                <w:rFonts w:ascii="Times New Roman" w:eastAsia="Times New Roman" w:hAnsi="Times New Roman" w:cs="Times New Roman"/>
-                <w:sz w:val="24"/>
-                <w:szCs w:val="24"/>
-              </w:rPr>
-              <w:t xml:space="preserve"> </w:t>
-            </w:r>
-          </w:p>
-        </w:tc>
-        <w:tc>
-          <w:tcPr>
-            <w:tcW w:w="1688" w:type="dxa"/>
-            <w:shd w:val="clear" w:color="auto" w:fill="auto"/>
-            <w:tcMar>
-              <w:top w:w="100" w:type="dxa"/>
-              <w:left w:w="100" w:type="dxa"/>
-              <w:bottom w:w="100" w:type="dxa"/>
-              <w:right w:w="100" w:type="dxa"/>
-            </w:tcMar>
-          </w:tcPr>
-          <w:p>
-            <w:pPr>
-              <w:widowControl w:val="0"/>
-              <w:spacing w:line="276" w:lineRule="auto"/>
-              <w:jc w:val="center"/>
-              <w:rPr>
-                <w:rFonts w:ascii="Times New Roman" w:eastAsia="Times New Roman" w:hAnsi="Times New Roman" w:cs="Times New Roman"/>
-                <w:sz w:val="24"/>
-                <w:szCs w:val="24"/>
-              </w:rPr>
-            </w:pPr>
-            <w:r>
-              <w:rPr>
-                <w:rFonts w:ascii="Times New Roman" w:eastAsia="Times New Roman" w:hAnsi="Times New Roman" w:cs="Times New Roman"/>
-                <w:sz w:val="24"/>
-                <w:szCs w:val="24"/>
-              </w:rPr>
-              <w:t>£</w:t>
-            </w:r>
-            <w:r>
-              <w:rPr>
-                <w:rFonts w:ascii="Times New Roman" w:eastAsia="Times New Roman" w:hAnsi="Times New Roman" w:cs="Times New Roman"/>
-                <w:sz w:val="24"/>
-                <w:szCs w:val="24"/>
-              </w:rPr>
-              <w:t>20</w:t>
-            </w:r>
-            <w:r>
-              <w:rPr>
-                <w:rFonts w:ascii="Times New Roman" w:eastAsia="Times New Roman" w:hAnsi="Times New Roman" w:cs="Times New Roman"/>
-                <w:sz w:val="24"/>
-                <w:szCs w:val="24"/>
-              </w:rPr>
-              <w:t>0</w:t>
-            </w:r>
-          </w:p>
-        </w:tc>
-        <w:tc>
-          <w:tcPr>
-            <w:tcW w:w="2047" w:type="dxa"/>
-            <w:shd w:val="clear" w:color="auto" w:fill="auto"/>
-            <w:tcMar>
-              <w:top w:w="100" w:type="dxa"/>
-              <w:left w:w="100" w:type="dxa"/>
-              <w:bottom w:w="100" w:type="dxa"/>
-              <w:right w:w="100" w:type="dxa"/>
-            </w:tcMar>
-          </w:tcPr>
-          <w:p>
-            <w:pPr>
-              <w:widowControl w:val="0"/>
-              <w:pBdr>
-                <w:top w:val="nil"/>
-                <w:left w:val="nil"/>
-                <w:bottom w:val="nil"/>
-                <w:right w:val="nil"/>
-                <w:between w:val="nil"/>
-              </w:pBdr>
-              <w:spacing w:line="360" w:lineRule="auto"/>
-              <w:jc w:val="center"/>
-              <w:rPr>
-                <w:rFonts w:ascii="Times New Roman" w:eastAsia="Times New Roman" w:hAnsi="Times New Roman" w:cs="Times New Roman"/>
-                <w:sz w:val="24"/>
-                <w:szCs w:val="24"/>
-              </w:rPr>
-            </w:pPr>
-            <w:r>
-              <w:rPr>
-                <w:rFonts w:ascii="Times New Roman" w:eastAsia="Times New Roman" w:hAnsi="Times New Roman" w:cs="Times New Roman"/>
-                <w:sz w:val="24"/>
-                <w:szCs w:val="24"/>
-              </w:rPr>
-              <w:t>2-3 Days</w:t>
-            </w:r>
-          </w:p>
-        </w:tc>
-        <w:tc>
-          <w:tcPr>
-            <w:tcW w:w="2047" w:type="dxa"/>
-            <w:shd w:val="clear" w:color="auto" w:fill="auto"/>
-            <w:tcMar>
-              <w:top w:w="100" w:type="dxa"/>
-              <w:left w:w="100" w:type="dxa"/>
-              <w:bottom w:w="100" w:type="dxa"/>
-              <w:right w:w="100" w:type="dxa"/>
-            </w:tcMar>
-          </w:tcPr>
-          <w:p>
-            <w:pPr>
-              <w:widowControl w:val="0"/>
-              <w:pBdr>
-                <w:top w:val="nil"/>
-                <w:left w:val="nil"/>
-                <w:bottom w:val="nil"/>
-                <w:right w:val="nil"/>
-                <w:between w:val="nil"/>
-              </w:pBdr>
-              <w:spacing w:line="360" w:lineRule="auto"/>
-              <w:jc w:val="center"/>
-              <w:rPr>
-                <w:rFonts w:ascii="Times New Roman" w:eastAsia="Times New Roman" w:hAnsi="Times New Roman" w:cs="Times New Roman"/>
-                <w:sz w:val="24"/>
-                <w:szCs w:val="24"/>
-              </w:rPr>
-            </w:pPr>
-            <w:r>
-              <w:rPr>
-                <w:rFonts w:ascii="Times New Roman" w:eastAsia="Times New Roman" w:hAnsi="Times New Roman" w:cs="Times New Roman"/>
-                <w:sz w:val="24"/>
-                <w:szCs w:val="24"/>
-              </w:rPr>
-              <w:t>One Time Fee</w:t>
-            </w:r>
-          </w:p>
-        </w:tc>
-      </w:tr>
-      <w:tr>
-        <w:tc>
-          <w:tcPr>
-            <w:tcW w:w="1974" w:type="dxa"/>
-            <w:shd w:val="clear" w:color="auto" w:fill="auto"/>
-            <w:tcMar>
-              <w:top w:w="100" w:type="dxa"/>
-              <w:left w:w="100" w:type="dxa"/>
-              <w:bottom w:w="100" w:type="dxa"/>
-              <w:right w:w="100" w:type="dxa"/>
-            </w:tcMar>
-          </w:tcPr>
-          <w:p>
-            <w:pPr>
-              <w:widowControl w:val="0"/>
-              <w:pBdr>
-                <w:top w:val="nil"/>
-                <w:left w:val="nil"/>
-                <w:bottom w:val="nil"/>
-                <w:right w:val="nil"/>
-                <w:between w:val="nil"/>
-              </w:pBdr>
-              <w:rPr>
-                <w:rFonts w:ascii="Times New Roman" w:eastAsia="Times New Roman" w:hAnsi="Times New Roman" w:cs="Times New Roman"/>
-                <w:sz w:val="24"/>
-                <w:szCs w:val="24"/>
-              </w:rPr>
-            </w:pPr>
-            <w:r>
-              <w:rPr>
-                <w:rFonts w:ascii="Times New Roman" w:eastAsia="Times New Roman" w:hAnsi="Times New Roman" w:cs="Times New Roman"/>
-                <w:sz w:val="24"/>
-                <w:szCs w:val="24"/>
-              </w:rPr>
-              <w:t>Paid Ads (Lead Generation)</w:t>
-            </w:r>
-          </w:p>
-        </w:tc>
-        <w:tc>
-          <w:tcPr>
-            <w:tcW w:w="2369" w:type="dxa"/>
-            <w:tcMar>
-              <w:top w:w="100" w:type="dxa"/>
-              <w:left w:w="100" w:type="dxa"/>
-              <w:bottom w:w="100" w:type="dxa"/>
-              <w:right w:w="100" w:type="dxa"/>
-            </w:tcMar>
-          </w:tcPr>
-          <w:p>
-            <w:pPr>
-              <w:widowControl w:val="0"/>
-              <w:spacing w:line="276" w:lineRule="auto"/>
-              <w:jc w:val="center"/>
-              <w:rPr>
-                <w:rFonts w:ascii="Times New Roman" w:eastAsia="Times New Roman" w:hAnsi="Times New Roman" w:cs="Times New Roman"/>
-                <w:sz w:val="24"/>
-                <w:szCs w:val="24"/>
-              </w:rPr>
-            </w:pPr>
-            <w:r>
-              <w:rPr>
-                <w:rFonts w:ascii="Times New Roman" w:eastAsia="Times New Roman" w:hAnsi="Times New Roman" w:cs="Times New Roman"/>
-                <w:sz w:val="24"/>
-                <w:szCs w:val="24"/>
-              </w:rPr>
-              <w:t>Admin cost to run &amp; manage ads (A/B Testing)</w:t>
-            </w:r>
-            <w:r>
-              <w:rPr>
-                <w:rFonts w:ascii="Times New Roman" w:eastAsia="Times New Roman" w:hAnsi="Times New Roman" w:cs="Times New Roman"/>
-                <w:sz w:val="24"/>
-                <w:szCs w:val="24"/>
-              </w:rPr>
-              <w:t xml:space="preserve"> – for 5 ads</w:t>
-            </w:r>
-          </w:p>
-        </w:tc>
-        <w:tc>
-          <w:tcPr>
-            <w:tcW w:w="1688" w:type="dxa"/>
-            <w:shd w:val="clear" w:color="auto" w:fill="auto"/>
-            <w:tcMar>
-              <w:top w:w="100" w:type="dxa"/>
-              <w:left w:w="100" w:type="dxa"/>
-              <w:bottom w:w="100" w:type="dxa"/>
-              <w:right w:w="100" w:type="dxa"/>
-            </w:tcMar>
-          </w:tcPr>
-          <w:p>
-            <w:pPr>
-              <w:widowControl w:val="0"/>
-              <w:spacing w:line="276" w:lineRule="auto"/>
-              <w:jc w:val="center"/>
-              <w:rPr>
-                <w:rFonts w:ascii="Times New Roman" w:eastAsia="Times New Roman" w:hAnsi="Times New Roman" w:cs="Times New Roman"/>
-                <w:sz w:val="24"/>
-                <w:szCs w:val="24"/>
-              </w:rPr>
-            </w:pPr>
-            <w:r>
-              <w:rPr>
-                <w:rFonts w:ascii="Times New Roman" w:eastAsia="Times New Roman" w:hAnsi="Times New Roman" w:cs="Times New Roman"/>
-                <w:sz w:val="24"/>
-                <w:szCs w:val="24"/>
-              </w:rPr>
-              <w:t>£</w:t>
-            </w:r>
-            <w:r>
-              <w:rPr>
-                <w:rFonts w:ascii="Times New Roman" w:eastAsia="Times New Roman" w:hAnsi="Times New Roman" w:cs="Times New Roman"/>
-                <w:sz w:val="24"/>
-                <w:szCs w:val="24"/>
-              </w:rPr>
-              <w:t>3</w:t>
-            </w:r>
-            <w:r>
-              <w:rPr>
-                <w:rFonts w:ascii="Times New Roman" w:eastAsia="Times New Roman" w:hAnsi="Times New Roman" w:cs="Times New Roman"/>
-                <w:sz w:val="24"/>
-                <w:szCs w:val="24"/>
-              </w:rPr>
-              <w:t>00</w:t>
-            </w:r>
-          </w:p>
-        </w:tc>
-        <w:tc>
-          <w:tcPr>
-            <w:tcW w:w="2047" w:type="dxa"/>
-            <w:shd w:val="clear" w:color="auto" w:fill="auto"/>
-            <w:tcMar>
-              <w:top w:w="100" w:type="dxa"/>
-              <w:left w:w="100" w:type="dxa"/>
-              <w:bottom w:w="100" w:type="dxa"/>
-              <w:right w:w="100" w:type="dxa"/>
-            </w:tcMar>
-          </w:tcPr>
-          <w:p>
-            <w:pPr>
-              <w:widowControl w:val="0"/>
-              <w:pBdr>
-                <w:top w:val="nil"/>
-                <w:left w:val="nil"/>
-                <w:bottom w:val="nil"/>
-                <w:right w:val="nil"/>
-                <w:between w:val="nil"/>
-              </w:pBdr>
-              <w:spacing w:line="360" w:lineRule="auto"/>
-              <w:jc w:val="center"/>
-              <w:rPr>
-                <w:rFonts w:ascii="Times New Roman" w:eastAsia="Times New Roman" w:hAnsi="Times New Roman" w:cs="Times New Roman"/>
-                <w:sz w:val="24"/>
-                <w:szCs w:val="24"/>
-              </w:rPr>
-            </w:pPr>
-            <w:r>
-              <w:rPr>
-                <w:rFonts w:ascii="Times New Roman" w:eastAsia="Times New Roman" w:hAnsi="Times New Roman" w:cs="Times New Roman"/>
-                <w:sz w:val="24"/>
-                <w:szCs w:val="24"/>
-              </w:rPr>
-              <w:t>30 Days</w:t>
-            </w:r>
-          </w:p>
-        </w:tc>
-        <w:tc>
-          <w:tcPr>
-            <w:tcW w:w="2047" w:type="dxa"/>
-            <w:shd w:val="clear" w:color="auto" w:fill="auto"/>
-            <w:tcMar>
-              <w:top w:w="100" w:type="dxa"/>
-              <w:left w:w="100" w:type="dxa"/>
-              <w:bottom w:w="100" w:type="dxa"/>
-              <w:right w:w="100" w:type="dxa"/>
-            </w:tcMar>
-          </w:tcPr>
-          <w:p>
-            <w:pPr>
-              <w:widowControl w:val="0"/>
-              <w:pBdr>
-                <w:top w:val="nil"/>
-                <w:left w:val="nil"/>
-                <w:bottom w:val="nil"/>
-                <w:right w:val="nil"/>
-                <w:between w:val="nil"/>
-              </w:pBdr>
-              <w:spacing w:line="360" w:lineRule="auto"/>
-              <w:jc w:val="center"/>
-              <w:rPr>
-                <w:rFonts w:ascii="Times New Roman" w:eastAsia="Times New Roman" w:hAnsi="Times New Roman" w:cs="Times New Roman"/>
-                <w:sz w:val="24"/>
-                <w:szCs w:val="24"/>
-              </w:rPr>
-            </w:pPr>
-            <w:r>
-              <w:rPr>
-                <w:rFonts w:ascii="Times New Roman" w:eastAsia="Times New Roman" w:hAnsi="Times New Roman" w:cs="Times New Roman"/>
-                <w:sz w:val="24"/>
-                <w:szCs w:val="24"/>
-              </w:rPr>
-              <w:t>Monthly Recurring Fee</w:t>
-            </w:r>
-          </w:p>
-        </w:tc>
-      </w:tr>
-      <w:tr>
-        <w:tc>
-          <w:tcPr>
-            <w:tcW w:w="1974" w:type="dxa"/>
-            <w:shd w:val="clear" w:color="auto" w:fill="auto"/>
-            <w:tcMar>
-              <w:top w:w="100" w:type="dxa"/>
-              <w:left w:w="100" w:type="dxa"/>
-              <w:bottom w:w="100" w:type="dxa"/>
-              <w:right w:w="100" w:type="dxa"/>
-            </w:tcMar>
-          </w:tcPr>
-          <w:p>
-            <w:pPr>
-              <w:widowControl w:val="0"/>
-              <w:pBdr>
-                <w:top w:val="nil"/>
-                <w:left w:val="nil"/>
-                <w:bottom w:val="nil"/>
-                <w:right w:val="nil"/>
-                <w:between w:val="nil"/>
-              </w:pBdr>
-              <w:rPr>
-                <w:rFonts w:ascii="Times New Roman" w:eastAsia="Times New Roman" w:hAnsi="Times New Roman" w:cs="Times New Roman"/>
-                <w:sz w:val="24"/>
-                <w:szCs w:val="24"/>
-              </w:rPr>
-            </w:pPr>
-            <w:r>
-              <w:rPr>
-                <w:rFonts w:ascii="Times New Roman" w:eastAsia="Times New Roman" w:hAnsi="Times New Roman" w:cs="Times New Roman"/>
-                <w:sz w:val="24"/>
-                <w:szCs w:val="24"/>
-              </w:rPr>
-              <w:t>Monthly Maintenance &amp; Reporting</w:t>
-            </w:r>
-          </w:p>
-        </w:tc>
-        <w:tc>
-          <w:tcPr>
-            <w:tcW w:w="2369" w:type="dxa"/>
-            <w:tcMar>
-              <w:top w:w="100" w:type="dxa"/>
-              <w:left w:w="100" w:type="dxa"/>
-              <w:bottom w:w="100" w:type="dxa"/>
-              <w:right w:w="100" w:type="dxa"/>
-            </w:tcMar>
-          </w:tcPr>
-          <w:p>
-            <w:pPr>
-              <w:widowControl w:val="0"/>
-              <w:spacing w:line="276" w:lineRule="auto"/>
-              <w:jc w:val="center"/>
-              <w:rPr>
-                <w:rFonts w:ascii="Times New Roman" w:eastAsia="Times New Roman" w:hAnsi="Times New Roman" w:cs="Times New Roman"/>
-                <w:sz w:val="24"/>
-                <w:szCs w:val="24"/>
-              </w:rPr>
-            </w:pPr>
-            <w:r>
-              <w:rPr>
-                <w:rFonts w:ascii="Times New Roman" w:eastAsia="Times New Roman" w:hAnsi="Times New Roman" w:cs="Times New Roman"/>
-                <w:sz w:val="24"/>
-                <w:szCs w:val="24"/>
-              </w:rPr>
-              <w:t>Social Media Channels, Ad Account (Meta), Sales Accounts</w:t>
-            </w:r>
-            <w:r>
-              <w:rPr>
-                <w:rFonts w:ascii="Times New Roman" w:eastAsia="Times New Roman" w:hAnsi="Times New Roman" w:cs="Times New Roman"/>
-                <w:sz w:val="24"/>
-                <w:szCs w:val="24"/>
-              </w:rPr>
-              <w:t xml:space="preserve"> – for 5 ads</w:t>
-            </w:r>
-          </w:p>
-        </w:tc>
-        <w:tc>
-          <w:tcPr>
-            <w:tcW w:w="1688" w:type="dxa"/>
-            <w:shd w:val="clear" w:color="auto" w:fill="auto"/>
-            <w:tcMar>
-              <w:top w:w="100" w:type="dxa"/>
-              <w:left w:w="100" w:type="dxa"/>
-              <w:bottom w:w="100" w:type="dxa"/>
-              <w:right w:w="100" w:type="dxa"/>
-            </w:tcMar>
-          </w:tcPr>
-          <w:p>
-            <w:pPr>
-              <w:widowControl w:val="0"/>
-              <w:spacing w:line="276" w:lineRule="auto"/>
-              <w:jc w:val="center"/>
-              <w:rPr>
-                <w:rFonts w:ascii="Times New Roman" w:eastAsia="Times New Roman" w:hAnsi="Times New Roman" w:cs="Times New Roman"/>
-                <w:sz w:val="24"/>
-                <w:szCs w:val="24"/>
-              </w:rPr>
-            </w:pPr>
-            <w:r>
-              <w:rPr>
-                <w:rFonts w:ascii="Times New Roman" w:eastAsia="Times New Roman" w:hAnsi="Times New Roman" w:cs="Times New Roman"/>
-                <w:sz w:val="24"/>
-                <w:szCs w:val="24"/>
-              </w:rPr>
-              <w:t>£</w:t>
-            </w:r>
-            <w:r>
-              <w:rPr>
-                <w:rFonts w:ascii="Times New Roman" w:eastAsia="Times New Roman" w:hAnsi="Times New Roman" w:cs="Times New Roman"/>
-                <w:sz w:val="24"/>
-                <w:szCs w:val="24"/>
-              </w:rPr>
-              <w:t>2</w:t>
-            </w:r>
-            <w:r>
-              <w:rPr>
-                <w:rFonts w:ascii="Times New Roman" w:eastAsia="Times New Roman" w:hAnsi="Times New Roman" w:cs="Times New Roman"/>
-                <w:sz w:val="24"/>
-                <w:szCs w:val="24"/>
-              </w:rPr>
-              <w:t>00</w:t>
-            </w:r>
-          </w:p>
-        </w:tc>
-        <w:tc>
-          <w:tcPr>
-            <w:tcW w:w="2047" w:type="dxa"/>
-            <w:shd w:val="clear" w:color="auto" w:fill="auto"/>
-            <w:tcMar>
-              <w:top w:w="100" w:type="dxa"/>
-              <w:left w:w="100" w:type="dxa"/>
-              <w:bottom w:w="100" w:type="dxa"/>
-              <w:right w:w="100" w:type="dxa"/>
-            </w:tcMar>
-          </w:tcPr>
-          <w:p>
-            <w:pPr>
-              <w:widowControl w:val="0"/>
-              <w:pBdr>
-                <w:top w:val="nil"/>
-                <w:left w:val="nil"/>
-                <w:bottom w:val="nil"/>
-                <w:right w:val="nil"/>
-                <w:between w:val="nil"/>
-              </w:pBdr>
-              <w:spacing w:line="360" w:lineRule="auto"/>
-              <w:jc w:val="center"/>
-              <w:rPr>
-                <w:rFonts w:ascii="Times New Roman" w:eastAsia="Times New Roman" w:hAnsi="Times New Roman" w:cs="Times New Roman"/>
-                <w:sz w:val="24"/>
-                <w:szCs w:val="24"/>
-              </w:rPr>
-            </w:pPr>
-            <w:r>
-              <w:rPr>
-                <w:rFonts w:ascii="Times New Roman" w:eastAsia="Times New Roman" w:hAnsi="Times New Roman" w:cs="Times New Roman"/>
-                <w:sz w:val="24"/>
-                <w:szCs w:val="24"/>
-              </w:rPr>
-              <w:t>30</w:t>
-            </w:r>
-            <w:r>
-              <w:rPr>
-                <w:rFonts w:ascii="Times New Roman" w:eastAsia="Times New Roman" w:hAnsi="Times New Roman" w:cs="Times New Roman"/>
-                <w:sz w:val="24"/>
-                <w:szCs w:val="24"/>
-              </w:rPr>
-              <w:t xml:space="preserve"> Days</w:t>
-            </w:r>
-          </w:p>
-        </w:tc>
-        <w:tc>
-          <w:tcPr>
-            <w:tcW w:w="2047" w:type="dxa"/>
-            <w:shd w:val="clear" w:color="auto" w:fill="auto"/>
-            <w:tcMar>
-              <w:top w:w="100" w:type="dxa"/>
-              <w:left w:w="100" w:type="dxa"/>
-              <w:bottom w:w="100" w:type="dxa"/>
-              <w:right w:w="100" w:type="dxa"/>
-            </w:tcMar>
-          </w:tcPr>
-          <w:p>
-            <w:pPr>
-              <w:widowControl w:val="0"/>
-              <w:pBdr>
-                <w:top w:val="nil"/>
-                <w:left w:val="nil"/>
-                <w:bottom w:val="nil"/>
-                <w:right w:val="nil"/>
-                <w:between w:val="nil"/>
-              </w:pBdr>
-              <w:spacing w:line="360" w:lineRule="auto"/>
-              <w:jc w:val="center"/>
-              <w:rPr>
-                <w:rFonts w:ascii="Times New Roman" w:eastAsia="Times New Roman" w:hAnsi="Times New Roman" w:cs="Times New Roman"/>
-                <w:sz w:val="24"/>
-                <w:szCs w:val="24"/>
-              </w:rPr>
-            </w:pPr>
-            <w:r>
-              <w:rPr>
-                <w:rFonts w:ascii="Times New Roman" w:eastAsia="Times New Roman" w:hAnsi="Times New Roman" w:cs="Times New Roman"/>
-                <w:sz w:val="24"/>
-                <w:szCs w:val="24"/>
-              </w:rPr>
-              <w:t>Monthly Recurring Fee</w:t>
             </w:r>
           </w:p>
         </w:tc>

</xml_diff>